<commit_message>
3.3 Lista de items con la nomenclatura
</commit_message>
<xml_diff>
--- a/Desarrollo_Trabajo/Documentos/SGLM_PGC.docx
+++ b/Desarrollo_Trabajo/Documentos/SGLM_PGC.docx
@@ -1,6 +1,6 @@
 
 <file path=word/document.xml><?xml version="1.0" encoding="utf-8"?>
-<w:document xmlns:wpc="http://schemas.microsoft.com/office/word/2010/wordprocessingCanvas" xmlns:mc="http://schemas.openxmlformats.org/markup-compatibility/2006" xmlns:o="urn:schemas-microsoft-com:office:office" xmlns:r="http://schemas.openxmlformats.org/officeDocument/2006/relationships" xmlns:m="http://schemas.openxmlformats.org/officeDocument/2006/math" xmlns:v="urn:schemas-microsoft-com:vml" xmlns:wp14="http://schemas.microsoft.com/office/word/2010/wordprocessingDrawing" xmlns:wp="http://schemas.openxmlformats.org/drawingml/2006/wordprocessingDrawing" xmlns:w10="urn:schemas-microsoft-com:office:word" xmlns:w="http://schemas.openxmlformats.org/wordprocessingml/2006/main" xmlns:w14="http://schemas.microsoft.com/office/word/2010/wordml" xmlns:w15="http://schemas.microsoft.com/office/word/2012/wordml" xmlns:wpg="http://schemas.microsoft.com/office/word/2010/wordprocessingGroup" xmlns:wpi="http://schemas.microsoft.com/office/word/2010/wordprocessingInk" xmlns:wne="http://schemas.microsoft.com/office/word/2006/wordml" xmlns:wps="http://schemas.microsoft.com/office/word/2010/wordprocessingShape" mc:Ignorable="w14 w15 wp14">
+<w:document xmlns:wpc="http://schemas.microsoft.com/office/word/2010/wordprocessingCanvas" xmlns:mo="http://schemas.microsoft.com/office/mac/office/2008/main" xmlns:mc="http://schemas.openxmlformats.org/markup-compatibility/2006" xmlns:mv="urn:schemas-microsoft-com:mac:vml" xmlns:o="urn:schemas-microsoft-com:office:office" xmlns:r="http://schemas.openxmlformats.org/officeDocument/2006/relationships" xmlns:m="http://schemas.openxmlformats.org/officeDocument/2006/math" xmlns:v="urn:schemas-microsoft-com:vml" xmlns:wp14="http://schemas.microsoft.com/office/word/2010/wordprocessingDrawing" xmlns:wp="http://schemas.openxmlformats.org/drawingml/2006/wordprocessingDrawing" xmlns:w10="urn:schemas-microsoft-com:office:word" xmlns:w="http://schemas.openxmlformats.org/wordprocessingml/2006/main" xmlns:w14="http://schemas.microsoft.com/office/word/2010/wordml" xmlns:wpg="http://schemas.microsoft.com/office/word/2010/wordprocessingGroup" xmlns:wpi="http://schemas.microsoft.com/office/word/2010/wordprocessingInk" xmlns:wne="http://schemas.microsoft.com/office/word/2006/wordml" xmlns:wps="http://schemas.microsoft.com/office/word/2010/wordprocessingShape" mc:Ignorable="w14 wp14">
   <w:body>
     <w:p/>
     <w:p/>
@@ -370,7 +370,25 @@
                 <w:sz w:val="22"/>
                 <w:szCs w:val="22"/>
               </w:rPr>
-              <w:t>Delfín Acharte, Bryan</w:t>
+              <w:t xml:space="preserve">Delfín </w:t>
+            </w:r>
+            <w:proofErr w:type="spellStart"/>
+            <w:r>
+              <w:rPr>
+                <w:rFonts w:asciiTheme="minorHAnsi" w:hAnsiTheme="minorHAnsi" w:cstheme="minorHAnsi"/>
+                <w:sz w:val="22"/>
+                <w:szCs w:val="22"/>
+              </w:rPr>
+              <w:t>Acharte</w:t>
+            </w:r>
+            <w:proofErr w:type="spellEnd"/>
+            <w:r>
+              <w:rPr>
+                <w:rFonts w:asciiTheme="minorHAnsi" w:hAnsiTheme="minorHAnsi" w:cstheme="minorHAnsi"/>
+                <w:sz w:val="22"/>
+                <w:szCs w:val="22"/>
+              </w:rPr>
+              <w:t>, Bryan</w:t>
             </w:r>
           </w:p>
         </w:tc>
@@ -475,7 +493,25 @@
                 <w:sz w:val="22"/>
                 <w:szCs w:val="22"/>
               </w:rPr>
-              <w:t xml:space="preserve">-Paz Mestanza , Silvana </w:t>
+              <w:t xml:space="preserve">-Paz </w:t>
+            </w:r>
+            <w:proofErr w:type="spellStart"/>
+            <w:r>
+              <w:rPr>
+                <w:rFonts w:asciiTheme="minorHAnsi" w:hAnsiTheme="minorHAnsi" w:cstheme="minorHAnsi"/>
+                <w:sz w:val="22"/>
+                <w:szCs w:val="22"/>
+              </w:rPr>
+              <w:t>Mestanza</w:t>
+            </w:r>
+            <w:proofErr w:type="spellEnd"/>
+            <w:r>
+              <w:rPr>
+                <w:rFonts w:asciiTheme="minorHAnsi" w:hAnsiTheme="minorHAnsi" w:cstheme="minorHAnsi"/>
+                <w:sz w:val="22"/>
+                <w:szCs w:val="22"/>
+              </w:rPr>
+              <w:t xml:space="preserve"> , Silvana </w:t>
             </w:r>
           </w:p>
           <w:p>
@@ -493,8 +529,18 @@
                 <w:sz w:val="22"/>
                 <w:szCs w:val="22"/>
               </w:rPr>
-              <w:t>-Palomares Bustamante,Percy</w:t>
+              <w:t xml:space="preserve">-Palomares </w:t>
             </w:r>
+            <w:proofErr w:type="spellStart"/>
+            <w:r>
+              <w:rPr>
+                <w:rFonts w:asciiTheme="minorHAnsi" w:hAnsiTheme="minorHAnsi" w:cstheme="minorHAnsi"/>
+                <w:sz w:val="22"/>
+                <w:szCs w:val="22"/>
+              </w:rPr>
+              <w:t>Bustamante,Percy</w:t>
+            </w:r>
+            <w:proofErr w:type="spellEnd"/>
           </w:p>
         </w:tc>
       </w:tr>
@@ -546,6 +592,13 @@
     <w:p/>
     <w:sdt>
       <w:sdtPr>
+        <w:rPr>
+          <w:rFonts w:ascii="Times New Roman" w:eastAsia="Arial" w:hAnsi="Times New Roman" w:cs="Times New Roman"/>
+          <w:color w:val="auto"/>
+          <w:sz w:val="24"/>
+          <w:szCs w:val="24"/>
+          <w:lang w:val="es-ES_tradnl"/>
+        </w:rPr>
         <w:id w:val="873961017"/>
         <w:docPartObj>
           <w:docPartGallery w:val="Table of Contents"/>
@@ -554,19 +607,14 @@
       </w:sdtPr>
       <w:sdtEndPr>
         <w:rPr>
-          <w:rFonts w:ascii="Times New Roman" w:eastAsia="Arial" w:hAnsi="Times New Roman" w:cs="Times New Roman"/>
           <w:b/>
           <w:bCs/>
-          <w:color w:val="auto"/>
-          <w:sz w:val="24"/>
-          <w:szCs w:val="24"/>
-          <w:lang w:val="es-ES_tradnl"/>
         </w:rPr>
       </w:sdtEndPr>
       <w:sdtContent>
         <w:p>
           <w:pPr>
-            <w:pStyle w:val="TtulodeTDC"/>
+            <w:pStyle w:val="Encabezadodetabladecontenido"/>
           </w:pPr>
           <w:r>
             <w:t>Índice</w:t>
@@ -779,6 +827,96 @@
         </w:p>
         <w:p>
           <w:pPr>
+            <w:pStyle w:val="Prrafodelista"/>
+            <w:numPr>
+              <w:ilvl w:val="0"/>
+              <w:numId w:val="1"/>
+            </w:numPr>
+            <w:rPr>
+              <w:lang w:val="es-ES"/>
+            </w:rPr>
+          </w:pPr>
+          <w:r>
+            <w:rPr>
+              <w:lang w:val="es-ES"/>
+            </w:rPr>
+            <w:t>Actividades de la SCM</w:t>
+          </w:r>
+        </w:p>
+        <w:p>
+          <w:pPr>
+            <w:pStyle w:val="Prrafodelista"/>
+            <w:numPr>
+              <w:ilvl w:val="1"/>
+              <w:numId w:val="1"/>
+            </w:numPr>
+            <w:rPr>
+              <w:lang w:val="es-ES"/>
+            </w:rPr>
+          </w:pPr>
+          <w:r>
+            <w:rPr>
+              <w:lang w:val="es-ES"/>
+            </w:rPr>
+            <w:t xml:space="preserve"> Identificación</w:t>
+          </w:r>
+        </w:p>
+        <w:p>
+          <w:pPr>
+            <w:pStyle w:val="Prrafodelista"/>
+            <w:numPr>
+              <w:ilvl w:val="2"/>
+              <w:numId w:val="1"/>
+            </w:numPr>
+            <w:rPr>
+              <w:lang w:val="es-ES"/>
+            </w:rPr>
+          </w:pPr>
+          <w:r>
+            <w:rPr>
+              <w:lang w:val="es-ES"/>
+            </w:rPr>
+            <w:t>Cuadro con los CI clasificados e Identificados.</w:t>
+          </w:r>
+        </w:p>
+        <w:p>
+          <w:pPr>
+            <w:pStyle w:val="Prrafodelista"/>
+            <w:numPr>
+              <w:ilvl w:val="2"/>
+              <w:numId w:val="1"/>
+            </w:numPr>
+            <w:rPr>
+              <w:lang w:val="es-ES"/>
+            </w:rPr>
+          </w:pPr>
+          <w:r>
+            <w:rPr>
+              <w:lang w:val="es-ES"/>
+            </w:rPr>
+            <w:t>Nomenclatura de la Identificación.</w:t>
+          </w:r>
+        </w:p>
+        <w:p>
+          <w:pPr>
+            <w:pStyle w:val="Prrafodelista"/>
+            <w:numPr>
+              <w:ilvl w:val="2"/>
+              <w:numId w:val="1"/>
+            </w:numPr>
+            <w:rPr>
+              <w:lang w:val="es-ES"/>
+            </w:rPr>
+          </w:pPr>
+          <w:r>
+            <w:rPr>
+              <w:lang w:val="es-ES"/>
+            </w:rPr>
+            <w:t>Lista de Ítems con la nomenclatura.</w:t>
+          </w:r>
+        </w:p>
+        <w:p>
+          <w:pPr>
             <w:rPr>
               <w:lang w:val="es-ES"/>
             </w:rPr>
@@ -834,7 +972,6 @@
           <w:b/>
           <w:sz w:val="28"/>
         </w:rPr>
-        <w:lastRenderedPageBreak/>
         <w:t>Introducción</w:t>
       </w:r>
     </w:p>
@@ -865,7 +1002,27 @@
           <w:szCs w:val="21"/>
           <w:lang w:val="es-ES"/>
         </w:rPr>
-        <w:t xml:space="preserve"> una empresa de retail especializada, dedicada a la venta minorista de libros y artículos de entretenimiento cultural.</w:t>
+        <w:t xml:space="preserve"> una empresa de </w:t>
+      </w:r>
+      <w:proofErr w:type="spellStart"/>
+      <w:r>
+        <w:rPr>
+          <w:rFonts w:ascii="Arial" w:eastAsia="Times New Roman" w:hAnsi="Arial" w:cs="Arial"/>
+          <w:sz w:val="21"/>
+          <w:szCs w:val="21"/>
+          <w:lang w:val="es-ES"/>
+        </w:rPr>
+        <w:t>retail</w:t>
+      </w:r>
+      <w:proofErr w:type="spellEnd"/>
+      <w:r>
+        <w:rPr>
+          <w:rFonts w:ascii="Arial" w:eastAsia="Times New Roman" w:hAnsi="Arial" w:cs="Arial"/>
+          <w:sz w:val="21"/>
+          <w:szCs w:val="21"/>
+          <w:lang w:val="es-ES"/>
+        </w:rPr>
+        <w:t xml:space="preserve"> especializada, dedicada a la venta minorista de libros y artículos de entretenimiento cultural.</w:t>
       </w:r>
     </w:p>
     <w:p>
@@ -1082,25 +1239,7 @@
           <w:szCs w:val="21"/>
           <w:lang w:val="es-ES"/>
         </w:rPr>
-        <w:t xml:space="preserve">Como </w:t>
-      </w:r>
-      <w:r>
-        <w:rPr>
-          <w:rFonts w:ascii="Arial" w:eastAsia="Times New Roman" w:hAnsi="Arial" w:cs="Arial"/>
-          <w:sz w:val="21"/>
-          <w:szCs w:val="21"/>
-          <w:lang w:val="es-ES"/>
-        </w:rPr>
-        <w:t>un buen inicio</w:t>
-      </w:r>
-      <w:r>
-        <w:rPr>
-          <w:rFonts w:ascii="Arial" w:eastAsia="Times New Roman" w:hAnsi="Arial" w:cs="Arial"/>
-          <w:sz w:val="21"/>
-          <w:szCs w:val="21"/>
-          <w:lang w:val="es-ES"/>
-        </w:rPr>
-        <w:t xml:space="preserve"> se detalla este plan de gestión de configuración para brindar los lineamientos en la aplicación gestión de configuración y responder a las preguntas sobre quienes participan, que responsabilidades tienen, cuando se hacen las coordinaciones y como se deben realizar las actividades.</w:t>
+        <w:t>Como un buen inicio se detalla este plan de gestión de configuración para brindar los lineamientos en la aplicación gestión de configuración y responder a las preguntas sobre quienes participan, que responsabilidades tienen, cuando se hacen las coordinaciones y como se deben realizar las actividades.</w:t>
       </w:r>
       <w:bookmarkStart w:id="2" w:name="h.tyjcwt" w:colFirst="0" w:colLast="0"/>
       <w:bookmarkEnd w:id="2"/>
@@ -1178,70 +1317,7 @@
           <w:szCs w:val="21"/>
           <w:lang w:val="es-ES"/>
         </w:rPr>
-        <w:t xml:space="preserve">El presente documento detalla </w:t>
-      </w:r>
-      <w:r>
-        <w:rPr>
-          <w:rFonts w:ascii="Arial" w:eastAsia="Times New Roman" w:hAnsi="Arial" w:cs="Arial"/>
-          <w:sz w:val="21"/>
-          <w:szCs w:val="21"/>
-          <w:lang w:val="es-ES"/>
-        </w:rPr>
-        <w:t xml:space="preserve"> las actividades de gestión de configuración de software que deben ser llevadas a cabo durante el proceso de desarrollo del proyecto, dejando </w:t>
-      </w:r>
-      <w:r>
-        <w:rPr>
-          <w:rFonts w:ascii="Arial" w:eastAsia="Times New Roman" w:hAnsi="Arial" w:cs="Arial"/>
-          <w:sz w:val="21"/>
-          <w:szCs w:val="21"/>
-          <w:lang w:val="es-ES"/>
-        </w:rPr>
-        <w:t>de lado</w:t>
-      </w:r>
-      <w:r>
-        <w:rPr>
-          <w:rFonts w:ascii="Arial" w:eastAsia="Times New Roman" w:hAnsi="Arial" w:cs="Arial"/>
-          <w:sz w:val="21"/>
-          <w:szCs w:val="21"/>
-          <w:lang w:val="es-ES"/>
-        </w:rPr>
-        <w:t xml:space="preserve"> el anterior modo </w:t>
-      </w:r>
-      <w:r>
-        <w:rPr>
-          <w:rFonts w:ascii="Arial" w:eastAsia="Times New Roman" w:hAnsi="Arial" w:cs="Arial"/>
-          <w:sz w:val="21"/>
-          <w:szCs w:val="21"/>
-          <w:lang w:val="es-ES"/>
-        </w:rPr>
-        <w:t>administración</w:t>
-      </w:r>
-      <w:r>
-        <w:rPr>
-          <w:rFonts w:ascii="Arial" w:eastAsia="Times New Roman" w:hAnsi="Arial" w:cs="Arial"/>
-          <w:sz w:val="21"/>
-          <w:szCs w:val="21"/>
-          <w:lang w:val="es-ES"/>
-        </w:rPr>
-        <w:t xml:space="preserve">, por uno que facilitará el desarrollo de </w:t>
-      </w:r>
-      <w:r>
-        <w:rPr>
-          <w:rFonts w:ascii="Arial" w:eastAsia="Times New Roman" w:hAnsi="Arial" w:cs="Arial"/>
-          <w:sz w:val="21"/>
-          <w:szCs w:val="21"/>
-          <w:lang w:val="es-ES"/>
-        </w:rPr>
-        <w:t>los procesos</w:t>
-      </w:r>
-      <w:r>
-        <w:rPr>
-          <w:rFonts w:ascii="Arial" w:eastAsia="Times New Roman" w:hAnsi="Arial" w:cs="Arial"/>
-          <w:sz w:val="21"/>
-          <w:szCs w:val="21"/>
-          <w:lang w:val="es-ES"/>
-        </w:rPr>
-        <w:t xml:space="preserve">. </w:t>
+        <w:t xml:space="preserve">El presente documento detalla  las actividades de gestión de configuración de software que deben ser llevadas a cabo durante el proceso de desarrollo del proyecto, dejando de lado el anterior modo administración, por uno que facilitará el desarrollo de los procesos. </w:t>
       </w:r>
     </w:p>
     <w:p>
@@ -1354,16 +1430,7 @@
           <w:szCs w:val="21"/>
           <w:lang w:val="es-ES"/>
         </w:rPr>
-        <w:t>El presente documento</w:t>
-      </w:r>
-      <w:r>
-        <w:rPr>
-          <w:rFonts w:ascii="Arial" w:eastAsia="Times New Roman" w:hAnsi="Arial" w:cs="Arial"/>
-          <w:sz w:val="21"/>
-          <w:szCs w:val="21"/>
-          <w:lang w:val="es-ES"/>
-        </w:rPr>
-        <w:t xml:space="preserve"> es aplicables a todos los ítems de configuración del portafolio de proyectos  </w:t>
+        <w:t xml:space="preserve">El presente documento es aplicables a todos los ítems de configuración del portafolio de proyectos  </w:t>
       </w:r>
       <w:r>
         <w:rPr>
@@ -1481,25 +1548,8 @@
           <w:szCs w:val="21"/>
           <w:lang w:val="es-ES"/>
         </w:rPr>
-        <w:t xml:space="preserve">El Plan de configuración </w:t>
-      </w:r>
-      <w:r>
-        <w:rPr>
-          <w:rFonts w:ascii="Arial" w:eastAsia="Times New Roman" w:hAnsi="Arial" w:cs="Arial"/>
-          <w:sz w:val="21"/>
-          <w:szCs w:val="21"/>
-          <w:lang w:val="es-ES"/>
-        </w:rPr>
-        <w:t>se basara en los siguientes puntos</w:t>
-      </w:r>
-      <w:r>
-        <w:rPr>
-          <w:rFonts w:ascii="Arial" w:eastAsia="Times New Roman" w:hAnsi="Arial" w:cs="Arial"/>
-          <w:sz w:val="21"/>
-          <w:szCs w:val="21"/>
-          <w:lang w:val="es-ES"/>
-        </w:rPr>
-        <w:t>:</w:t>
+        <w:lastRenderedPageBreak/>
+        <w:t>El Plan de configuración se basara en los siguientes puntos:</w:t>
       </w:r>
     </w:p>
     <w:p>
@@ -1563,34 +1613,14 @@
         </w:rPr>
         <w:t>finaliza 3</w:t>
       </w:r>
-      <w:bookmarkStart w:id="3" w:name="_GoBack"/>
-      <w:bookmarkEnd w:id="3"/>
-      <w:r>
-        <w:rPr>
-          <w:rFonts w:ascii="Arial" w:eastAsia="Times New Roman" w:hAnsi="Arial" w:cs="Arial"/>
-          <w:sz w:val="21"/>
-          <w:szCs w:val="21"/>
-          <w:lang w:val="es-ES"/>
-        </w:rPr>
-        <w:t>-12-16)</w:t>
-      </w:r>
-      <w:r>
-        <w:rPr>
-          <w:rFonts w:ascii="Arial" w:eastAsia="Times New Roman" w:hAnsi="Arial" w:cs="Arial"/>
-          <w:sz w:val="21"/>
-          <w:szCs w:val="21"/>
-          <w:lang w:val="es-ES"/>
-        </w:rPr>
-        <w:t>, por lo tanto se busca una rápida respuesta a los cambios</w:t>
-      </w:r>
-      <w:r>
-        <w:rPr>
-          <w:rFonts w:ascii="Arial" w:eastAsia="Times New Roman" w:hAnsi="Arial" w:cs="Arial"/>
-          <w:sz w:val="21"/>
-          <w:szCs w:val="21"/>
-          <w:lang w:val="es-ES"/>
-        </w:rPr>
-        <w:t>.</w:t>
+      <w:r>
+        <w:rPr>
+          <w:rFonts w:ascii="Arial" w:eastAsia="Times New Roman" w:hAnsi="Arial" w:cs="Arial"/>
+          <w:sz w:val="21"/>
+          <w:szCs w:val="21"/>
+          <w:lang w:val="es-ES"/>
+        </w:rPr>
+        <w:t>-12-16), por lo tanto se busca una rápida respuesta a los cambios.</w:t>
       </w:r>
     </w:p>
     <w:p>
@@ -1642,7 +1672,6 @@
           <w:szCs w:val="21"/>
           <w:lang w:val="es-ES"/>
         </w:rPr>
-        <w:lastRenderedPageBreak/>
         <w:t>Se  deben incluir en control de configuración la mayor cantidad de productos posibles, tomando en cuenta siempre las restricciones dadas por la duración del proyecto y por la capacidad organizativa del grupo.</w:t>
       </w:r>
     </w:p>
@@ -1662,34 +1691,16 @@
           <w:lang w:val="es-ES"/>
         </w:rPr>
       </w:pPr>
-      <w:bookmarkStart w:id="4" w:name="h.4d34og8" w:colFirst="0" w:colLast="0"/>
-      <w:bookmarkEnd w:id="4"/>
-      <w:r>
-        <w:rPr>
-          <w:rFonts w:ascii="Arial" w:eastAsia="Times New Roman" w:hAnsi="Arial" w:cs="Arial"/>
-          <w:sz w:val="21"/>
-          <w:szCs w:val="21"/>
-          <w:lang w:val="es-ES"/>
-        </w:rPr>
-        <w:t xml:space="preserve">La elección de los elementos de configuración se realizará en base a los entregables, siendo ésta </w:t>
-      </w:r>
-      <w:r>
-        <w:rPr>
-          <w:rFonts w:ascii="Arial" w:eastAsia="Times New Roman" w:hAnsi="Arial" w:cs="Arial"/>
-          <w:sz w:val="21"/>
-          <w:szCs w:val="21"/>
-          <w:lang w:val="es-ES"/>
-        </w:rPr>
-        <w:t>tarea</w:t>
-      </w:r>
-      <w:r>
-        <w:rPr>
-          <w:rFonts w:ascii="Arial" w:eastAsia="Times New Roman" w:hAnsi="Arial" w:cs="Arial"/>
-          <w:sz w:val="21"/>
-          <w:szCs w:val="21"/>
-          <w:lang w:val="es-ES"/>
-        </w:rPr>
-        <w:t xml:space="preserve"> del Responsable de  SCM.</w:t>
+      <w:bookmarkStart w:id="3" w:name="h.4d34og8" w:colFirst="0" w:colLast="0"/>
+      <w:bookmarkEnd w:id="3"/>
+      <w:r>
+        <w:rPr>
+          <w:rFonts w:ascii="Arial" w:eastAsia="Times New Roman" w:hAnsi="Arial" w:cs="Arial"/>
+          <w:sz w:val="21"/>
+          <w:szCs w:val="21"/>
+          <w:lang w:val="es-ES"/>
+        </w:rPr>
+        <w:t>La elección de los elementos de configuración se realizará en base a los entregables, siendo ésta tarea del Responsable de  SCM.</w:t>
       </w:r>
     </w:p>
     <w:p>
@@ -1794,7 +1805,27 @@
           <w:szCs w:val="21"/>
           <w:lang w:val="es-ES"/>
         </w:rPr>
-        <w:t>CI: (Configuration Ítem) elemento bajo gestión de Configuración.</w:t>
+        <w:t>CI: (</w:t>
+      </w:r>
+      <w:proofErr w:type="spellStart"/>
+      <w:r>
+        <w:rPr>
+          <w:rFonts w:ascii="Arial" w:eastAsia="Times New Roman" w:hAnsi="Arial" w:cs="Arial"/>
+          <w:sz w:val="21"/>
+          <w:szCs w:val="21"/>
+          <w:lang w:val="es-ES"/>
+        </w:rPr>
+        <w:t>Configuration</w:t>
+      </w:r>
+      <w:proofErr w:type="spellEnd"/>
+      <w:r>
+        <w:rPr>
+          <w:rFonts w:ascii="Arial" w:eastAsia="Times New Roman" w:hAnsi="Arial" w:cs="Arial"/>
+          <w:sz w:val="21"/>
+          <w:szCs w:val="21"/>
+          <w:lang w:val="es-ES"/>
+        </w:rPr>
+        <w:t xml:space="preserve"> Ítem) elemento bajo gestión de Configuración.</w:t>
       </w:r>
     </w:p>
     <w:p>
@@ -1813,16 +1844,36 @@
           <w:lang w:val="es-ES"/>
         </w:rPr>
       </w:pPr>
-      <w:bookmarkStart w:id="5" w:name="h.2s8eyo1" w:colFirst="0" w:colLast="0"/>
-      <w:bookmarkEnd w:id="5"/>
-      <w:r>
-        <w:rPr>
-          <w:rFonts w:ascii="Arial" w:eastAsia="Times New Roman" w:hAnsi="Arial" w:cs="Arial"/>
-          <w:sz w:val="21"/>
-          <w:szCs w:val="21"/>
-          <w:lang w:val="es-ES"/>
-        </w:rPr>
-        <w:t>SCM: (Software Configuration Management) Gestión de Configuración del Software.</w:t>
+      <w:bookmarkStart w:id="4" w:name="h.2s8eyo1" w:colFirst="0" w:colLast="0"/>
+      <w:bookmarkEnd w:id="4"/>
+      <w:r>
+        <w:rPr>
+          <w:rFonts w:ascii="Arial" w:eastAsia="Times New Roman" w:hAnsi="Arial" w:cs="Arial"/>
+          <w:sz w:val="21"/>
+          <w:szCs w:val="21"/>
+          <w:lang w:val="es-ES"/>
+        </w:rPr>
+        <w:t xml:space="preserve">SCM: (Software </w:t>
+      </w:r>
+      <w:proofErr w:type="spellStart"/>
+      <w:r>
+        <w:rPr>
+          <w:rFonts w:ascii="Arial" w:eastAsia="Times New Roman" w:hAnsi="Arial" w:cs="Arial"/>
+          <w:sz w:val="21"/>
+          <w:szCs w:val="21"/>
+          <w:lang w:val="es-ES"/>
+        </w:rPr>
+        <w:t>Configuration</w:t>
+      </w:r>
+      <w:proofErr w:type="spellEnd"/>
+      <w:r>
+        <w:rPr>
+          <w:rFonts w:ascii="Arial" w:eastAsia="Times New Roman" w:hAnsi="Arial" w:cs="Arial"/>
+          <w:sz w:val="21"/>
+          <w:szCs w:val="21"/>
+          <w:lang w:val="es-ES"/>
+        </w:rPr>
+        <w:t xml:space="preserve"> Management) Gestión de Configuración del Software.</w:t>
       </w:r>
     </w:p>
     <w:p>
@@ -1954,25 +2005,7 @@
           <w:szCs w:val="21"/>
           <w:lang w:val="es-ES"/>
         </w:rPr>
-        <w:t xml:space="preserve">Para el desarrollo </w:t>
-      </w:r>
-      <w:r>
-        <w:rPr>
-          <w:rFonts w:ascii="Arial" w:eastAsia="Times New Roman" w:hAnsi="Arial" w:cs="Arial"/>
-          <w:sz w:val="21"/>
-          <w:szCs w:val="21"/>
-          <w:lang w:val="es-ES"/>
-        </w:rPr>
-        <w:t>de este proyecto</w:t>
-      </w:r>
-      <w:r>
-        <w:rPr>
-          <w:rFonts w:ascii="Arial" w:eastAsia="Times New Roman" w:hAnsi="Arial" w:cs="Arial"/>
-          <w:sz w:val="21"/>
-          <w:szCs w:val="21"/>
-          <w:lang w:val="es-ES"/>
-        </w:rPr>
-        <w:t xml:space="preserve"> el equipo de desarrollo sigue el marco de trabajo </w:t>
+        <w:t xml:space="preserve">Para el desarrollo de este proyecto el equipo de desarrollo sigue el marco de trabajo </w:t>
       </w:r>
       <w:r>
         <w:rPr>
@@ -2008,25 +2041,7 @@
           <w:szCs w:val="21"/>
           <w:lang w:val="es-ES"/>
         </w:rPr>
-        <w:t xml:space="preserve"> el cual se produce o actualiza artefactos y a través del tiempo afrontando </w:t>
-      </w:r>
-      <w:r>
-        <w:rPr>
-          <w:rFonts w:ascii="Arial" w:eastAsia="Times New Roman" w:hAnsi="Arial" w:cs="Arial"/>
-          <w:sz w:val="21"/>
-          <w:szCs w:val="21"/>
-          <w:lang w:val="es-ES"/>
-        </w:rPr>
-        <w:t xml:space="preserve">las </w:t>
-      </w:r>
-      <w:r>
-        <w:rPr>
-          <w:rFonts w:ascii="Arial" w:eastAsia="Times New Roman" w:hAnsi="Arial" w:cs="Arial"/>
-          <w:sz w:val="21"/>
-          <w:szCs w:val="21"/>
-          <w:lang w:val="es-ES"/>
-        </w:rPr>
-        <w:t>fases de desarrollo.</w:t>
+        <w:t xml:space="preserve"> el cual se produce o actualiza artefactos y a través del tiempo afrontando las fases de desarrollo.</w:t>
       </w:r>
     </w:p>
     <w:p>
@@ -2122,79 +2137,7 @@
           <w:szCs w:val="21"/>
           <w:lang w:val="es-ES"/>
         </w:rPr>
-        <w:t xml:space="preserve">En la </w:t>
-      </w:r>
-      <w:r>
-        <w:rPr>
-          <w:rFonts w:ascii="Arial" w:eastAsia="Times New Roman" w:hAnsi="Arial" w:cs="Arial"/>
-          <w:sz w:val="21"/>
-          <w:szCs w:val="21"/>
-          <w:lang w:val="es-ES"/>
-        </w:rPr>
-        <w:t>posterior</w:t>
-      </w:r>
-      <w:r>
-        <w:rPr>
-          <w:rFonts w:ascii="Arial" w:eastAsia="Times New Roman" w:hAnsi="Arial" w:cs="Arial"/>
-          <w:sz w:val="21"/>
-          <w:szCs w:val="21"/>
-          <w:lang w:val="es-ES"/>
-        </w:rPr>
-        <w:t xml:space="preserve"> tabla, Tabla 1,</w:t>
-      </w:r>
-      <w:r>
-        <w:rPr>
-          <w:rFonts w:ascii="Arial" w:eastAsia="Times New Roman" w:hAnsi="Arial" w:cs="Arial"/>
-          <w:sz w:val="21"/>
-          <w:szCs w:val="21"/>
-          <w:lang w:val="es-ES"/>
-        </w:rPr>
-        <w:t xml:space="preserve"> se especificara</w:t>
-      </w:r>
-      <w:r>
-        <w:rPr>
-          <w:rFonts w:ascii="Arial" w:eastAsia="Times New Roman" w:hAnsi="Arial" w:cs="Arial"/>
-          <w:sz w:val="21"/>
-          <w:szCs w:val="21"/>
-          <w:lang w:val="es-ES"/>
-        </w:rPr>
-        <w:t xml:space="preserve"> cada uno de los roles (papel que </w:t>
-      </w:r>
-      <w:r>
-        <w:rPr>
-          <w:rFonts w:ascii="Arial" w:eastAsia="Times New Roman" w:hAnsi="Arial" w:cs="Arial"/>
-          <w:sz w:val="21"/>
-          <w:szCs w:val="21"/>
-          <w:lang w:val="es-ES"/>
-        </w:rPr>
-        <w:t>deberán cumplir</w:t>
-      </w:r>
-      <w:r>
-        <w:rPr>
-          <w:rFonts w:ascii="Arial" w:eastAsia="Times New Roman" w:hAnsi="Arial" w:cs="Arial"/>
-          <w:sz w:val="21"/>
-          <w:szCs w:val="21"/>
-          <w:lang w:val="es-ES"/>
-        </w:rPr>
-        <w:t xml:space="preserve"> una o varias personas en la gestión de la configuración); y las responsabilida</w:t>
-      </w:r>
-      <w:r>
-        <w:rPr>
-          <w:rFonts w:ascii="Arial" w:eastAsia="Times New Roman" w:hAnsi="Arial" w:cs="Arial"/>
-          <w:sz w:val="21"/>
-          <w:szCs w:val="21"/>
-          <w:lang w:val="es-ES"/>
-        </w:rPr>
-        <w:t>des de cada uno de estos</w:t>
-      </w:r>
-      <w:r>
-        <w:rPr>
-          <w:rFonts w:ascii="Arial" w:eastAsia="Times New Roman" w:hAnsi="Arial" w:cs="Arial"/>
-          <w:sz w:val="21"/>
-          <w:szCs w:val="21"/>
-          <w:lang w:val="es-ES"/>
-        </w:rPr>
-        <w:t>:</w:t>
+        <w:t>En la posterior tabla, Tabla 1, se especificara cada uno de los roles (papel que deberán cumplir una o varias personas en la gestión de la configuración); y las responsabilidades de cada uno de estos:</w:t>
       </w:r>
     </w:p>
     <w:p>
@@ -2238,7 +2181,7 @@
     </w:p>
     <w:tbl>
       <w:tblPr>
-        <w:tblStyle w:val="Tabladecuadrcula2-nfasis2"/>
+        <w:tblStyle w:val="GridTable2Accent2"/>
         <w:tblW w:w="7814" w:type="dxa"/>
         <w:tblInd w:w="703" w:type="dxa"/>
         <w:tblLayout w:type="fixed"/>
@@ -2518,7 +2461,17 @@
                 <w:szCs w:val="21"/>
                 <w:lang w:val="es-ES"/>
               </w:rPr>
-              <w:t>Comité de control de cambios</w:t>
+              <w:t xml:space="preserve">Comité de </w:t>
+            </w:r>
+            <w:r>
+              <w:rPr>
+                <w:rFonts w:ascii="Arial" w:eastAsia="Times New Roman" w:hAnsi="Arial" w:cs="Arial"/>
+                <w:sz w:val="21"/>
+                <w:szCs w:val="21"/>
+                <w:lang w:val="es-ES"/>
+              </w:rPr>
+              <w:lastRenderedPageBreak/>
+              <w:t>control de cambios</w:t>
             </w:r>
           </w:p>
         </w:tc>
@@ -2548,6 +2501,7 @@
                 <w:szCs w:val="21"/>
                 <w:lang w:val="es-ES"/>
               </w:rPr>
+              <w:lastRenderedPageBreak/>
               <w:t>Revisar y aprobar los cambios sugeridos a un producto</w:t>
             </w:r>
           </w:p>
@@ -2574,6 +2528,7 @@
                 <w:szCs w:val="21"/>
                 <w:lang w:val="es-ES"/>
               </w:rPr>
+              <w:lastRenderedPageBreak/>
               <w:t>Evaluar el impacto y riesgo de los cambios.</w:t>
             </w:r>
           </w:p>
@@ -2632,6 +2587,7 @@
                 <w:szCs w:val="21"/>
                 <w:lang w:val="es-ES"/>
               </w:rPr>
+              <w:lastRenderedPageBreak/>
               <w:t>Bibliotecario</w:t>
             </w:r>
           </w:p>
@@ -2724,7 +2680,6 @@
                 <w:szCs w:val="21"/>
                 <w:lang w:val="es-ES"/>
               </w:rPr>
-              <w:lastRenderedPageBreak/>
               <w:t>Equipo de desarrollo</w:t>
             </w:r>
           </w:p>
@@ -2756,16 +2711,7 @@
                 <w:szCs w:val="21"/>
                 <w:lang w:val="es-ES"/>
               </w:rPr>
-              <w:t xml:space="preserve">Acatar todas las políticas de </w:t>
-            </w:r>
-            <w:r>
-              <w:rPr>
-                <w:rFonts w:ascii="Arial" w:eastAsia="Times New Roman" w:hAnsi="Arial" w:cs="Arial"/>
-                <w:sz w:val="21"/>
-                <w:szCs w:val="21"/>
-                <w:lang w:val="es-ES"/>
-              </w:rPr>
-              <w:t>Gestión de la Configuración.</w:t>
+              <w:t>Acatar todas las políticas de Gestión de la Configuración.</w:t>
             </w:r>
           </w:p>
           <w:p>
@@ -3006,6 +2952,7 @@
         </w:rPr>
         <w:tab/>
       </w:r>
+      <w:proofErr w:type="spellStart"/>
       <w:r>
         <w:rPr>
           <w:rFonts w:ascii="Arial" w:eastAsia="Times New Roman" w:hAnsi="Arial" w:cs="Arial"/>
@@ -3016,32 +2963,35 @@
         </w:rPr>
         <w:t>Github</w:t>
       </w:r>
-      <w:r>
-        <w:rPr>
-          <w:rFonts w:ascii="Arial" w:eastAsia="Times New Roman" w:hAnsi="Arial" w:cs="Arial"/>
-          <w:sz w:val="21"/>
-          <w:szCs w:val="21"/>
-          <w:lang w:val="es-ES"/>
-        </w:rPr>
-        <w:t xml:space="preserve">: Es una plataforma de desarrollo colaborativo </w:t>
-      </w:r>
-      <w:r>
-        <w:rPr>
-          <w:rFonts w:ascii="Arial" w:eastAsia="Times New Roman" w:hAnsi="Arial" w:cs="Arial"/>
-          <w:sz w:val="21"/>
-          <w:szCs w:val="21"/>
-          <w:lang w:val="es-ES"/>
-        </w:rPr>
-        <w:t>que almacena</w:t>
-      </w:r>
-      <w:r>
-        <w:rPr>
-          <w:rFonts w:ascii="Arial" w:eastAsia="Times New Roman" w:hAnsi="Arial" w:cs="Arial"/>
-          <w:sz w:val="21"/>
-          <w:szCs w:val="21"/>
-          <w:lang w:val="es-ES"/>
-        </w:rPr>
-        <w:t xml:space="preserve"> proyectos utilizando el sistema de control de versiones Git.</w:t>
+      <w:proofErr w:type="spellEnd"/>
+      <w:r>
+        <w:rPr>
+          <w:rFonts w:ascii="Arial" w:eastAsia="Times New Roman" w:hAnsi="Arial" w:cs="Arial"/>
+          <w:sz w:val="21"/>
+          <w:szCs w:val="21"/>
+          <w:lang w:val="es-ES"/>
+        </w:rPr>
+        <w:t xml:space="preserve">: Es una plataforma de desarrollo colaborativo que almacena proyectos utilizando el sistema de control de versiones </w:t>
+      </w:r>
+      <w:proofErr w:type="spellStart"/>
+      <w:r>
+        <w:rPr>
+          <w:rFonts w:ascii="Arial" w:eastAsia="Times New Roman" w:hAnsi="Arial" w:cs="Arial"/>
+          <w:sz w:val="21"/>
+          <w:szCs w:val="21"/>
+          <w:lang w:val="es-ES"/>
+        </w:rPr>
+        <w:t>Git</w:t>
+      </w:r>
+      <w:proofErr w:type="spellEnd"/>
+      <w:r>
+        <w:rPr>
+          <w:rFonts w:ascii="Arial" w:eastAsia="Times New Roman" w:hAnsi="Arial" w:cs="Arial"/>
+          <w:sz w:val="21"/>
+          <w:szCs w:val="21"/>
+          <w:lang w:val="es-ES"/>
+        </w:rPr>
+        <w:t>.</w:t>
       </w:r>
     </w:p>
     <w:p>
@@ -3059,6 +3009,7 @@
           <w:lang w:val="es-ES"/>
         </w:rPr>
       </w:pPr>
+      <w:proofErr w:type="spellStart"/>
       <w:r>
         <w:rPr>
           <w:rFonts w:ascii="Arial" w:eastAsia="Times New Roman" w:hAnsi="Arial" w:cs="Arial"/>
@@ -3069,6 +3020,7 @@
         </w:rPr>
         <w:t>Git</w:t>
       </w:r>
+      <w:proofErr w:type="spellEnd"/>
       <w:r>
         <w:rPr>
           <w:rFonts w:ascii="Arial" w:eastAsia="Times New Roman" w:hAnsi="Arial" w:cs="Arial"/>
@@ -3140,16 +3092,7 @@
           <w:szCs w:val="21"/>
           <w:lang w:val="es-ES"/>
         </w:rPr>
-        <w:t>El ambiente de trabajo está compuesto por desarrolladores, el admin</w:t>
-      </w:r>
-      <w:r>
-        <w:rPr>
-          <w:rFonts w:ascii="Arial" w:eastAsia="Times New Roman" w:hAnsi="Arial" w:cs="Arial"/>
-          <w:sz w:val="21"/>
-          <w:szCs w:val="21"/>
-          <w:lang w:val="es-ES"/>
-        </w:rPr>
-        <w:t>istrador y el repositorio.</w:t>
+        <w:t>El ambiente de trabajo está compuesto por desarrolladores, el administrador y el repositorio.</w:t>
       </w:r>
     </w:p>
     <w:p>
@@ -3228,7 +3171,27 @@
           <w:szCs w:val="21"/>
           <w:lang w:val="es-ES"/>
         </w:rPr>
-        <w:t>: Se encarga de verificar los cambios de los documentos, y revisar que se trabaja en el branch establecido.</w:t>
+        <w:t xml:space="preserve">: Se encarga de verificar los cambios de los documentos, y revisar que se trabaja en el </w:t>
+      </w:r>
+      <w:proofErr w:type="spellStart"/>
+      <w:r>
+        <w:rPr>
+          <w:rFonts w:ascii="Arial" w:eastAsia="Times New Roman" w:hAnsi="Arial" w:cs="Arial"/>
+          <w:sz w:val="21"/>
+          <w:szCs w:val="21"/>
+          <w:lang w:val="es-ES"/>
+        </w:rPr>
+        <w:t>branch</w:t>
+      </w:r>
+      <w:proofErr w:type="spellEnd"/>
+      <w:r>
+        <w:rPr>
+          <w:rFonts w:ascii="Arial" w:eastAsia="Times New Roman" w:hAnsi="Arial" w:cs="Arial"/>
+          <w:sz w:val="21"/>
+          <w:szCs w:val="21"/>
+          <w:lang w:val="es-ES"/>
+        </w:rPr>
+        <w:t xml:space="preserve"> establecido.</w:t>
       </w:r>
     </w:p>
     <w:p>
@@ -3261,7 +3224,27 @@
           <w:szCs w:val="21"/>
           <w:lang w:val="es-ES"/>
         </w:rPr>
-        <w:t>: GitHub.</w:t>
+        <w:t xml:space="preserve">: </w:t>
+      </w:r>
+      <w:proofErr w:type="spellStart"/>
+      <w:r>
+        <w:rPr>
+          <w:rFonts w:ascii="Arial" w:eastAsia="Times New Roman" w:hAnsi="Arial" w:cs="Arial"/>
+          <w:sz w:val="21"/>
+          <w:szCs w:val="21"/>
+          <w:lang w:val="es-ES"/>
+        </w:rPr>
+        <w:t>GitHub</w:t>
+      </w:r>
+      <w:proofErr w:type="spellEnd"/>
+      <w:r>
+        <w:rPr>
+          <w:rFonts w:ascii="Arial" w:eastAsia="Times New Roman" w:hAnsi="Arial" w:cs="Arial"/>
+          <w:sz w:val="21"/>
+          <w:szCs w:val="21"/>
+          <w:lang w:val="es-ES"/>
+        </w:rPr>
+        <w:t>.</w:t>
       </w:r>
     </w:p>
     <w:p>
@@ -3323,7 +3306,107 @@
           <w:szCs w:val="21"/>
           <w:lang w:val="es-ES"/>
         </w:rPr>
-        <w:t>Se manejaran 2 ramas o branch, que nos va servir para controlar mejor los commit, se va desarrollar en la rama de desarrollo (branch development), luego de aprobarlas se pasan a la rama maestra (branch master).</w:t>
+        <w:t xml:space="preserve">Se manejaran 2 ramas o </w:t>
+      </w:r>
+      <w:proofErr w:type="spellStart"/>
+      <w:r>
+        <w:rPr>
+          <w:rFonts w:ascii="Arial" w:eastAsia="Times New Roman" w:hAnsi="Arial" w:cs="Arial"/>
+          <w:sz w:val="21"/>
+          <w:szCs w:val="21"/>
+          <w:lang w:val="es-ES"/>
+        </w:rPr>
+        <w:t>branch</w:t>
+      </w:r>
+      <w:proofErr w:type="spellEnd"/>
+      <w:r>
+        <w:rPr>
+          <w:rFonts w:ascii="Arial" w:eastAsia="Times New Roman" w:hAnsi="Arial" w:cs="Arial"/>
+          <w:sz w:val="21"/>
+          <w:szCs w:val="21"/>
+          <w:lang w:val="es-ES"/>
+        </w:rPr>
+        <w:t xml:space="preserve">, que nos va servir para controlar mejor los </w:t>
+      </w:r>
+      <w:proofErr w:type="spellStart"/>
+      <w:r>
+        <w:rPr>
+          <w:rFonts w:ascii="Arial" w:eastAsia="Times New Roman" w:hAnsi="Arial" w:cs="Arial"/>
+          <w:sz w:val="21"/>
+          <w:szCs w:val="21"/>
+          <w:lang w:val="es-ES"/>
+        </w:rPr>
+        <w:t>commit</w:t>
+      </w:r>
+      <w:proofErr w:type="spellEnd"/>
+      <w:r>
+        <w:rPr>
+          <w:rFonts w:ascii="Arial" w:eastAsia="Times New Roman" w:hAnsi="Arial" w:cs="Arial"/>
+          <w:sz w:val="21"/>
+          <w:szCs w:val="21"/>
+          <w:lang w:val="es-ES"/>
+        </w:rPr>
+        <w:t>, se va desarrollar en la rama de desarrollo (</w:t>
+      </w:r>
+      <w:proofErr w:type="spellStart"/>
+      <w:r>
+        <w:rPr>
+          <w:rFonts w:ascii="Arial" w:eastAsia="Times New Roman" w:hAnsi="Arial" w:cs="Arial"/>
+          <w:sz w:val="21"/>
+          <w:szCs w:val="21"/>
+          <w:lang w:val="es-ES"/>
+        </w:rPr>
+        <w:t>branch</w:t>
+      </w:r>
+      <w:proofErr w:type="spellEnd"/>
+      <w:r>
+        <w:rPr>
+          <w:rFonts w:ascii="Arial" w:eastAsia="Times New Roman" w:hAnsi="Arial" w:cs="Arial"/>
+          <w:sz w:val="21"/>
+          <w:szCs w:val="21"/>
+          <w:lang w:val="es-ES"/>
+        </w:rPr>
+        <w:t xml:space="preserve"> </w:t>
+      </w:r>
+      <w:proofErr w:type="spellStart"/>
+      <w:r>
+        <w:rPr>
+          <w:rFonts w:ascii="Arial" w:eastAsia="Times New Roman" w:hAnsi="Arial" w:cs="Arial"/>
+          <w:sz w:val="21"/>
+          <w:szCs w:val="21"/>
+          <w:lang w:val="es-ES"/>
+        </w:rPr>
+        <w:t>development</w:t>
+      </w:r>
+      <w:proofErr w:type="spellEnd"/>
+      <w:r>
+        <w:rPr>
+          <w:rFonts w:ascii="Arial" w:eastAsia="Times New Roman" w:hAnsi="Arial" w:cs="Arial"/>
+          <w:sz w:val="21"/>
+          <w:szCs w:val="21"/>
+          <w:lang w:val="es-ES"/>
+        </w:rPr>
+        <w:t>), luego de aprobarlas se pasan a la rama maestra (</w:t>
+      </w:r>
+      <w:proofErr w:type="spellStart"/>
+      <w:r>
+        <w:rPr>
+          <w:rFonts w:ascii="Arial" w:eastAsia="Times New Roman" w:hAnsi="Arial" w:cs="Arial"/>
+          <w:sz w:val="21"/>
+          <w:szCs w:val="21"/>
+          <w:lang w:val="es-ES"/>
+        </w:rPr>
+        <w:t>branch</w:t>
+      </w:r>
+      <w:proofErr w:type="spellEnd"/>
+      <w:r>
+        <w:rPr>
+          <w:rFonts w:ascii="Arial" w:eastAsia="Times New Roman" w:hAnsi="Arial" w:cs="Arial"/>
+          <w:sz w:val="21"/>
+          <w:szCs w:val="21"/>
+          <w:lang w:val="es-ES"/>
+        </w:rPr>
+        <w:t xml:space="preserve"> master).</w:t>
       </w:r>
     </w:p>
     <w:p>
@@ -3352,6 +3435,7 @@
           <w:lang w:val="es-ES"/>
         </w:rPr>
       </w:pPr>
+      <w:proofErr w:type="spellStart"/>
       <w:r>
         <w:rPr>
           <w:rFonts w:ascii="Arial" w:eastAsia="Times New Roman" w:hAnsi="Arial" w:cs="Arial"/>
@@ -3362,6 +3446,7 @@
         </w:rPr>
         <w:t>Branch</w:t>
       </w:r>
+      <w:proofErr w:type="spellEnd"/>
       <w:r>
         <w:rPr>
           <w:rFonts w:ascii="Arial" w:eastAsia="Times New Roman" w:hAnsi="Arial" w:cs="Arial"/>
@@ -3385,6 +3470,7 @@
           <w:lang w:val="es-ES"/>
         </w:rPr>
       </w:pPr>
+      <w:proofErr w:type="spellStart"/>
       <w:r>
         <w:rPr>
           <w:rFonts w:ascii="Arial" w:eastAsia="Times New Roman" w:hAnsi="Arial" w:cs="Arial"/>
@@ -3393,7 +3479,40 @@
           <w:szCs w:val="21"/>
           <w:lang w:val="es-ES"/>
         </w:rPr>
-        <w:t>Branch Development:</w:t>
+        <w:t>Branch</w:t>
+      </w:r>
+      <w:proofErr w:type="spellEnd"/>
+      <w:r>
+        <w:rPr>
+          <w:rFonts w:ascii="Arial" w:eastAsia="Times New Roman" w:hAnsi="Arial" w:cs="Arial"/>
+          <w:i/>
+          <w:sz w:val="21"/>
+          <w:szCs w:val="21"/>
+          <w:lang w:val="es-ES"/>
+        </w:rPr>
+        <w:t xml:space="preserve"> </w:t>
+      </w:r>
+      <w:proofErr w:type="spellStart"/>
+      <w:r>
+        <w:rPr>
+          <w:rFonts w:ascii="Arial" w:eastAsia="Times New Roman" w:hAnsi="Arial" w:cs="Arial"/>
+          <w:i/>
+          <w:sz w:val="21"/>
+          <w:szCs w:val="21"/>
+          <w:lang w:val="es-ES"/>
+        </w:rPr>
+        <w:t>Development</w:t>
+      </w:r>
+      <w:proofErr w:type="spellEnd"/>
+      <w:r>
+        <w:rPr>
+          <w:rFonts w:ascii="Arial" w:eastAsia="Times New Roman" w:hAnsi="Arial" w:cs="Arial"/>
+          <w:i/>
+          <w:sz w:val="21"/>
+          <w:szCs w:val="21"/>
+          <w:lang w:val="es-ES"/>
+        </w:rPr>
+        <w:t>:</w:t>
       </w:r>
       <w:r>
         <w:rPr>
@@ -3404,6 +3523,138 @@
         </w:rPr>
         <w:t xml:space="preserve"> Esta rama será para los desarrolladores, donde podrán hacer sus cambios previa aprobación, sin alterar la rama principal.</w:t>
       </w:r>
+    </w:p>
+    <w:p>
+      <w:pPr>
+        <w:pStyle w:val="Prrafodelista"/>
+        <w:ind w:left="1068"/>
+        <w:rPr>
+          <w:rFonts w:ascii="Arial" w:eastAsia="Times New Roman" w:hAnsi="Arial" w:cs="Arial"/>
+          <w:sz w:val="21"/>
+          <w:szCs w:val="21"/>
+          <w:lang w:val="es-ES"/>
+        </w:rPr>
+      </w:pPr>
+    </w:p>
+    <w:p>
+      <w:pPr>
+        <w:pStyle w:val="Prrafodelista"/>
+        <w:ind w:left="1068"/>
+        <w:rPr>
+          <w:rFonts w:ascii="Arial" w:eastAsia="Times New Roman" w:hAnsi="Arial" w:cs="Arial"/>
+          <w:sz w:val="21"/>
+          <w:szCs w:val="21"/>
+          <w:lang w:val="es-ES"/>
+        </w:rPr>
+      </w:pPr>
+    </w:p>
+    <w:p>
+      <w:pPr>
+        <w:pStyle w:val="Prrafodelista"/>
+        <w:ind w:left="1068"/>
+        <w:rPr>
+          <w:rFonts w:ascii="Arial" w:eastAsia="Times New Roman" w:hAnsi="Arial" w:cs="Arial"/>
+          <w:sz w:val="21"/>
+          <w:szCs w:val="21"/>
+          <w:lang w:val="es-ES"/>
+        </w:rPr>
+      </w:pPr>
+    </w:p>
+    <w:p>
+      <w:pPr>
+        <w:pStyle w:val="Prrafodelista"/>
+        <w:ind w:left="1068"/>
+        <w:rPr>
+          <w:rFonts w:ascii="Arial" w:eastAsia="Times New Roman" w:hAnsi="Arial" w:cs="Arial"/>
+          <w:sz w:val="21"/>
+          <w:szCs w:val="21"/>
+          <w:lang w:val="es-ES"/>
+        </w:rPr>
+      </w:pPr>
+    </w:p>
+    <w:p>
+      <w:pPr>
+        <w:pStyle w:val="Prrafodelista"/>
+        <w:ind w:left="1068"/>
+        <w:rPr>
+          <w:rFonts w:ascii="Arial" w:eastAsia="Times New Roman" w:hAnsi="Arial" w:cs="Arial"/>
+          <w:sz w:val="21"/>
+          <w:szCs w:val="21"/>
+          <w:lang w:val="es-ES"/>
+        </w:rPr>
+      </w:pPr>
+    </w:p>
+    <w:p>
+      <w:pPr>
+        <w:pStyle w:val="Prrafodelista"/>
+        <w:ind w:left="1068"/>
+        <w:rPr>
+          <w:rFonts w:ascii="Arial" w:eastAsia="Times New Roman" w:hAnsi="Arial" w:cs="Arial"/>
+          <w:sz w:val="21"/>
+          <w:szCs w:val="21"/>
+          <w:lang w:val="es-ES"/>
+        </w:rPr>
+      </w:pPr>
+    </w:p>
+    <w:p>
+      <w:pPr>
+        <w:pStyle w:val="Prrafodelista"/>
+        <w:ind w:left="1068"/>
+        <w:rPr>
+          <w:rFonts w:ascii="Arial" w:eastAsia="Times New Roman" w:hAnsi="Arial" w:cs="Arial"/>
+          <w:sz w:val="21"/>
+          <w:szCs w:val="21"/>
+          <w:lang w:val="es-ES"/>
+        </w:rPr>
+      </w:pPr>
+    </w:p>
+    <w:p>
+      <w:pPr>
+        <w:pStyle w:val="Prrafodelista"/>
+        <w:ind w:left="1068"/>
+        <w:rPr>
+          <w:rFonts w:ascii="Arial" w:eastAsia="Times New Roman" w:hAnsi="Arial" w:cs="Arial"/>
+          <w:sz w:val="21"/>
+          <w:szCs w:val="21"/>
+          <w:lang w:val="es-ES"/>
+        </w:rPr>
+      </w:pPr>
+    </w:p>
+    <w:p>
+      <w:pPr>
+        <w:pStyle w:val="Prrafodelista"/>
+        <w:ind w:left="1068"/>
+        <w:rPr>
+          <w:rFonts w:ascii="Arial" w:eastAsia="Times New Roman" w:hAnsi="Arial" w:cs="Arial"/>
+          <w:sz w:val="21"/>
+          <w:szCs w:val="21"/>
+          <w:lang w:val="es-ES"/>
+        </w:rPr>
+      </w:pPr>
+    </w:p>
+    <w:p>
+      <w:pPr>
+        <w:pStyle w:val="Prrafodelista"/>
+        <w:ind w:left="1068"/>
+        <w:rPr>
+          <w:rFonts w:ascii="Arial" w:eastAsia="Times New Roman" w:hAnsi="Arial" w:cs="Arial"/>
+          <w:sz w:val="21"/>
+          <w:szCs w:val="21"/>
+          <w:lang w:val="es-ES"/>
+        </w:rPr>
+      </w:pPr>
+    </w:p>
+    <w:p>
+      <w:pPr>
+        <w:pStyle w:val="Prrafodelista"/>
+        <w:ind w:left="1068"/>
+        <w:rPr>
+          <w:rFonts w:ascii="Arial" w:eastAsia="Times New Roman" w:hAnsi="Arial" w:cs="Arial"/>
+          <w:sz w:val="21"/>
+          <w:szCs w:val="21"/>
+          <w:lang w:val="es-ES"/>
+        </w:rPr>
+      </w:pPr>
     </w:p>
     <w:p>
       <w:pPr>
@@ -3482,18 +3733,1252 @@
     <w:p>
       <w:pPr>
         <w:pStyle w:val="Prrafodelista"/>
-        <w:ind w:left="1068"/>
-      </w:pPr>
-    </w:p>
+        <w:rPr>
+          <w:rFonts w:ascii="Arial" w:eastAsia="Times New Roman" w:hAnsi="Arial" w:cs="Arial"/>
+          <w:b/>
+          <w:sz w:val="21"/>
+          <w:szCs w:val="21"/>
+          <w:lang w:val="es-ES"/>
+        </w:rPr>
+      </w:pPr>
+    </w:p>
+    <w:p>
+      <w:pPr>
+        <w:ind w:left="708"/>
+      </w:pPr>
+      <w:r>
+        <w:rPr>
+          <w:noProof/>
+          <w:lang w:val="es-ES"/>
+        </w:rPr>
+        <w:drawing>
+          <wp:anchor distT="0" distB="0" distL="114300" distR="114300" simplePos="0" relativeHeight="251658240" behindDoc="0" locked="0" layoutInCell="1" allowOverlap="1" wp14:anchorId="53E6B33A" wp14:editId="5476A9BC">
+            <wp:simplePos x="0" y="0"/>
+            <wp:positionH relativeFrom="column">
+              <wp:posOffset>-114300</wp:posOffset>
+            </wp:positionH>
+            <wp:positionV relativeFrom="paragraph">
+              <wp:posOffset>147955</wp:posOffset>
+            </wp:positionV>
+            <wp:extent cx="6205855" cy="3295650"/>
+            <wp:effectExtent l="0" t="0" r="0" b="6350"/>
+            <wp:wrapSquare wrapText="bothSides"/>
+            <wp:docPr id="3" name="Imagen 3"/>
+            <wp:cNvGraphicFramePr>
+              <a:graphicFrameLocks xmlns:a="http://schemas.openxmlformats.org/drawingml/2006/main" noChangeAspect="1"/>
+            </wp:cNvGraphicFramePr>
+            <a:graphic xmlns:a="http://schemas.openxmlformats.org/drawingml/2006/main">
+              <a:graphicData uri="http://schemas.openxmlformats.org/drawingml/2006/picture">
+                <pic:pic xmlns:pic="http://schemas.openxmlformats.org/drawingml/2006/picture">
+                  <pic:nvPicPr>
+                    <pic:cNvPr id="1" name=""/>
+                    <pic:cNvPicPr/>
+                  </pic:nvPicPr>
+                  <pic:blipFill>
+                    <a:blip r:embed="rId9">
+                      <a:extLst>
+                        <a:ext uri="{28A0092B-C50C-407E-A947-70E740481C1C}">
+                          <a14:useLocalDpi xmlns:a14="http://schemas.microsoft.com/office/drawing/2010/main" val="0"/>
+                        </a:ext>
+                      </a:extLst>
+                    </a:blip>
+                    <a:stretch>
+                      <a:fillRect/>
+                    </a:stretch>
+                  </pic:blipFill>
+                  <pic:spPr>
+                    <a:xfrm>
+                      <a:off x="0" y="0"/>
+                      <a:ext cx="6205855" cy="3295650"/>
+                    </a:xfrm>
+                    <a:prstGeom prst="rect">
+                      <a:avLst/>
+                    </a:prstGeom>
+                  </pic:spPr>
+                </pic:pic>
+              </a:graphicData>
+            </a:graphic>
+            <wp14:sizeRelH relativeFrom="page">
+              <wp14:pctWidth>0</wp14:pctWidth>
+            </wp14:sizeRelH>
+            <wp14:sizeRelV relativeFrom="page">
+              <wp14:pctHeight>0</wp14:pctHeight>
+            </wp14:sizeRelV>
+          </wp:anchor>
+        </w:drawing>
+      </w:r>
+    </w:p>
+    <w:p/>
+    <w:p/>
     <w:p>
       <w:pPr>
         <w:pStyle w:val="Prrafodelista"/>
-        <w:ind w:left="1068"/>
-      </w:pPr>
-    </w:p>
+        <w:numPr>
+          <w:ilvl w:val="0"/>
+          <w:numId w:val="2"/>
+        </w:numPr>
+        <w:rPr>
+          <w:rFonts w:ascii="Arial" w:eastAsia="Times New Roman" w:hAnsi="Arial" w:cs="Arial"/>
+          <w:b/>
+          <w:sz w:val="21"/>
+          <w:szCs w:val="21"/>
+          <w:lang w:val="es-ES"/>
+        </w:rPr>
+      </w:pPr>
+      <w:r>
+        <w:rPr>
+          <w:rFonts w:ascii="Arial" w:eastAsia="Times New Roman" w:hAnsi="Arial" w:cs="Arial"/>
+          <w:b/>
+          <w:sz w:val="21"/>
+          <w:szCs w:val="21"/>
+          <w:lang w:val="es-ES"/>
+        </w:rPr>
+        <w:t>Actividades de la SCM</w:t>
+      </w:r>
+    </w:p>
+    <w:p>
+      <w:pPr>
+        <w:pStyle w:val="Prrafodelista"/>
+        <w:numPr>
+          <w:ilvl w:val="1"/>
+          <w:numId w:val="2"/>
+        </w:numPr>
+        <w:rPr>
+          <w:rFonts w:ascii="Arial" w:eastAsia="Times New Roman" w:hAnsi="Arial" w:cs="Arial"/>
+          <w:b/>
+          <w:sz w:val="21"/>
+          <w:szCs w:val="21"/>
+          <w:lang w:val="es-ES"/>
+        </w:rPr>
+      </w:pPr>
+      <w:r>
+        <w:rPr>
+          <w:rFonts w:ascii="Arial" w:eastAsia="Times New Roman" w:hAnsi="Arial" w:cs="Arial"/>
+          <w:b/>
+          <w:sz w:val="21"/>
+          <w:szCs w:val="21"/>
+          <w:lang w:val="es-ES"/>
+        </w:rPr>
+        <w:t xml:space="preserve"> Identificación</w:t>
+      </w:r>
+    </w:p>
+    <w:p>
+      <w:pPr>
+        <w:pStyle w:val="Prrafodelista"/>
+        <w:numPr>
+          <w:ilvl w:val="2"/>
+          <w:numId w:val="2"/>
+        </w:numPr>
+      </w:pPr>
+      <w:r>
+        <w:t xml:space="preserve"> Cuadro con los CI clasificados e identificados</w:t>
+      </w:r>
+    </w:p>
+    <w:p>
+      <w:pPr>
+        <w:pStyle w:val="Prrafodelista"/>
+        <w:numPr>
+          <w:ilvl w:val="2"/>
+          <w:numId w:val="2"/>
+        </w:numPr>
+      </w:pPr>
+      <w:r>
+        <w:t xml:space="preserve"> Nomenclatura de la identificación</w:t>
+      </w:r>
+    </w:p>
+    <w:p>
+      <w:pPr>
+        <w:pStyle w:val="Prrafodelista"/>
+        <w:numPr>
+          <w:ilvl w:val="2"/>
+          <w:numId w:val="2"/>
+        </w:numPr>
+      </w:pPr>
+      <w:r>
+        <w:t xml:space="preserve"> Lista de Ítems  con la nomenclatura</w:t>
+      </w:r>
+    </w:p>
+    <w:p/>
+    <w:p>
+      <w:pPr>
+        <w:ind w:left="1056"/>
+      </w:pPr>
+      <w:r>
+        <w:t>La siguiente tabla cuenta con  :</w:t>
+      </w:r>
+    </w:p>
+    <w:p>
+      <w:pPr>
+        <w:ind w:left="1056"/>
+      </w:pPr>
+    </w:p>
+    <w:p>
+      <w:pPr>
+        <w:ind w:left="1056"/>
+      </w:pPr>
+    </w:p>
+    <w:tbl>
+      <w:tblPr>
+        <w:tblW w:w="7942" w:type="dxa"/>
+        <w:tblInd w:w="41" w:type="dxa"/>
+        <w:tblBorders>
+          <w:top w:val="single" w:sz="4" w:space="0" w:color="auto"/>
+          <w:left w:val="single" w:sz="4" w:space="0" w:color="auto"/>
+          <w:bottom w:val="single" w:sz="4" w:space="0" w:color="auto"/>
+          <w:right w:val="single" w:sz="4" w:space="0" w:color="auto"/>
+          <w:insideH w:val="single" w:sz="4" w:space="0" w:color="auto"/>
+          <w:insideV w:val="single" w:sz="4" w:space="0" w:color="auto"/>
+        </w:tblBorders>
+        <w:tblLayout w:type="fixed"/>
+        <w:tblLook w:val="04A0" w:firstRow="1" w:lastRow="0" w:firstColumn="1" w:lastColumn="0" w:noHBand="0" w:noVBand="1"/>
+      </w:tblPr>
+      <w:tblGrid>
+        <w:gridCol w:w="2537"/>
+        <w:gridCol w:w="5405"/>
+      </w:tblGrid>
+      <w:tr>
+        <w:trPr>
+          <w:trHeight w:val="260"/>
+        </w:trPr>
+        <w:tc>
+          <w:tcPr>
+            <w:tcW w:w="2537" w:type="dxa"/>
+            <w:shd w:val="clear" w:color="auto" w:fill="9CC2E5" w:themeFill="accent1" w:themeFillTint="99"/>
+          </w:tcPr>
+          <w:p>
+            <w:pPr>
+              <w:pStyle w:val="normal0"/>
+              <w:tabs>
+                <w:tab w:val="left" w:pos="-850"/>
+              </w:tabs>
+            </w:pPr>
+            <w:r>
+              <w:rPr>
+                <w:rFonts w:ascii="Verdana" w:eastAsia="Verdana" w:hAnsi="Verdana" w:cs="Verdana"/>
+              </w:rPr>
+              <w:t>Nomenclatura</w:t>
+            </w:r>
+          </w:p>
+        </w:tc>
+        <w:tc>
+          <w:tcPr>
+            <w:tcW w:w="5405" w:type="dxa"/>
+            <w:shd w:val="clear" w:color="auto" w:fill="9CC2E5" w:themeFill="accent1" w:themeFillTint="99"/>
+          </w:tcPr>
+          <w:p>
+            <w:pPr>
+              <w:pStyle w:val="normal0"/>
+              <w:tabs>
+                <w:tab w:val="left" w:pos="-850"/>
+                <w:tab w:val="center" w:pos="2594"/>
+              </w:tabs>
+            </w:pPr>
+            <w:r>
+              <w:rPr>
+                <w:rFonts w:ascii="Verdana" w:eastAsia="Verdana" w:hAnsi="Verdana" w:cs="Verdana"/>
+              </w:rPr>
+              <w:t>Ítem</w:t>
+            </w:r>
+            <w:r>
+              <w:rPr>
+                <w:rFonts w:ascii="Verdana" w:eastAsia="Verdana" w:hAnsi="Verdana" w:cs="Verdana"/>
+              </w:rPr>
+              <w:tab/>
+            </w:r>
+          </w:p>
+        </w:tc>
+      </w:tr>
+      <w:tr>
+        <w:trPr>
+          <w:trHeight w:val="240"/>
+        </w:trPr>
+        <w:tc>
+          <w:tcPr>
+            <w:tcW w:w="2537" w:type="dxa"/>
+            <w:shd w:val="clear" w:color="auto" w:fill="A8D08D" w:themeFill="accent6" w:themeFillTint="99"/>
+          </w:tcPr>
+          <w:p>
+            <w:pPr>
+              <w:pStyle w:val="normal0"/>
+              <w:tabs>
+                <w:tab w:val="left" w:pos="-850"/>
+              </w:tabs>
+            </w:pPr>
+            <w:r>
+              <w:rPr>
+                <w:rFonts w:ascii="Arial" w:eastAsia="Arial" w:hAnsi="Arial" w:cs="Arial"/>
+                <w:sz w:val="21"/>
+                <w:szCs w:val="21"/>
+              </w:rPr>
+              <w:t>SGLM_PGC</w:t>
+            </w:r>
+          </w:p>
+        </w:tc>
+        <w:tc>
+          <w:tcPr>
+            <w:tcW w:w="5405" w:type="dxa"/>
+            <w:shd w:val="clear" w:color="auto" w:fill="A8D08D" w:themeFill="accent6" w:themeFillTint="99"/>
+          </w:tcPr>
+          <w:p>
+            <w:pPr>
+              <w:pStyle w:val="normal0"/>
+              <w:tabs>
+                <w:tab w:val="left" w:pos="-850"/>
+              </w:tabs>
+            </w:pPr>
+            <w:r>
+              <w:rPr>
+                <w:rFonts w:ascii="Calibri" w:eastAsia="Calibri" w:hAnsi="Calibri" w:cs="Calibri"/>
+              </w:rPr>
+              <w:t xml:space="preserve">Plan de Gestión de la configuración del sistema de gestión de la </w:t>
+            </w:r>
+            <w:r>
+              <w:rPr>
+                <w:rFonts w:ascii="Calibri" w:eastAsia="Calibri" w:hAnsi="Calibri" w:cs="Calibri"/>
+              </w:rPr>
+              <w:t>librería</w:t>
+            </w:r>
+            <w:r>
+              <w:rPr>
+                <w:rFonts w:ascii="Calibri" w:eastAsia="Calibri" w:hAnsi="Calibri" w:cs="Calibri"/>
+              </w:rPr>
+              <w:t xml:space="preserve"> mercurio</w:t>
+            </w:r>
+          </w:p>
+        </w:tc>
+      </w:tr>
+      <w:tr>
+        <w:trPr>
+          <w:trHeight w:val="240"/>
+        </w:trPr>
+        <w:tc>
+          <w:tcPr>
+            <w:tcW w:w="2537" w:type="dxa"/>
+            <w:shd w:val="clear" w:color="auto" w:fill="A8D08D" w:themeFill="accent6" w:themeFillTint="99"/>
+          </w:tcPr>
+          <w:p>
+            <w:pPr>
+              <w:pStyle w:val="normal0"/>
+              <w:tabs>
+                <w:tab w:val="left" w:pos="-850"/>
+              </w:tabs>
+            </w:pPr>
+            <w:r>
+              <w:rPr>
+                <w:rFonts w:ascii="Arial" w:eastAsia="Arial" w:hAnsi="Arial" w:cs="Arial"/>
+                <w:sz w:val="21"/>
+                <w:szCs w:val="21"/>
+              </w:rPr>
+              <w:t>SGLM_PP</w:t>
+            </w:r>
+          </w:p>
+        </w:tc>
+        <w:tc>
+          <w:tcPr>
+            <w:tcW w:w="5405" w:type="dxa"/>
+            <w:shd w:val="clear" w:color="auto" w:fill="A8D08D" w:themeFill="accent6" w:themeFillTint="99"/>
+          </w:tcPr>
+          <w:p>
+            <w:pPr>
+              <w:pStyle w:val="normal0"/>
+              <w:tabs>
+                <w:tab w:val="left" w:pos="-850"/>
+              </w:tabs>
+            </w:pPr>
+            <w:r>
+              <w:rPr>
+                <w:rFonts w:ascii="Calibri" w:eastAsia="Calibri" w:hAnsi="Calibri" w:cs="Calibri"/>
+              </w:rPr>
+              <w:t xml:space="preserve">Plan del proyecto del sistema de Gestión de </w:t>
+            </w:r>
+            <w:r>
+              <w:rPr>
+                <w:rFonts w:ascii="Calibri" w:eastAsia="Calibri" w:hAnsi="Calibri" w:cs="Calibri"/>
+              </w:rPr>
+              <w:t>librería</w:t>
+            </w:r>
+            <w:bookmarkStart w:id="5" w:name="_GoBack"/>
+            <w:bookmarkEnd w:id="5"/>
+            <w:r>
+              <w:rPr>
+                <w:rFonts w:ascii="Calibri" w:eastAsia="Calibri" w:hAnsi="Calibri" w:cs="Calibri"/>
+              </w:rPr>
+              <w:t xml:space="preserve"> Mercurio</w:t>
+            </w:r>
+          </w:p>
+        </w:tc>
+      </w:tr>
+      <w:tr>
+        <w:trPr>
+          <w:trHeight w:val="240"/>
+        </w:trPr>
+        <w:tc>
+          <w:tcPr>
+            <w:tcW w:w="2537" w:type="dxa"/>
+            <w:shd w:val="clear" w:color="auto" w:fill="A8D08D" w:themeFill="accent6" w:themeFillTint="99"/>
+          </w:tcPr>
+          <w:p>
+            <w:pPr>
+              <w:pStyle w:val="normal0"/>
+              <w:tabs>
+                <w:tab w:val="left" w:pos="-850"/>
+              </w:tabs>
+            </w:pPr>
+            <w:r>
+              <w:rPr>
+                <w:rFonts w:ascii="Arial" w:eastAsia="Arial" w:hAnsi="Arial" w:cs="Arial"/>
+                <w:sz w:val="21"/>
+                <w:szCs w:val="21"/>
+              </w:rPr>
+              <w:t>SGLM_DN</w:t>
+            </w:r>
+          </w:p>
+        </w:tc>
+        <w:tc>
+          <w:tcPr>
+            <w:tcW w:w="5405" w:type="dxa"/>
+            <w:shd w:val="clear" w:color="auto" w:fill="A8D08D" w:themeFill="accent6" w:themeFillTint="99"/>
+          </w:tcPr>
+          <w:p>
+            <w:pPr>
+              <w:pStyle w:val="normal0"/>
+              <w:tabs>
+                <w:tab w:val="left" w:pos="-850"/>
+              </w:tabs>
+            </w:pPr>
+            <w:r>
+              <w:rPr>
+                <w:rFonts w:ascii="Calibri" w:eastAsia="Calibri" w:hAnsi="Calibri" w:cs="Calibri"/>
+              </w:rPr>
+              <w:t xml:space="preserve">Documento de negocio del sistema de gestión de la </w:t>
+            </w:r>
+            <w:r>
+              <w:rPr>
+                <w:rFonts w:ascii="Calibri" w:eastAsia="Calibri" w:hAnsi="Calibri" w:cs="Calibri"/>
+              </w:rPr>
+              <w:t>librería</w:t>
+            </w:r>
+            <w:r>
+              <w:rPr>
+                <w:rFonts w:ascii="Calibri" w:eastAsia="Calibri" w:hAnsi="Calibri" w:cs="Calibri"/>
+              </w:rPr>
+              <w:t xml:space="preserve"> mercurio</w:t>
+            </w:r>
+          </w:p>
+        </w:tc>
+      </w:tr>
+      <w:tr>
+        <w:trPr>
+          <w:trHeight w:val="240"/>
+        </w:trPr>
+        <w:tc>
+          <w:tcPr>
+            <w:tcW w:w="2537" w:type="dxa"/>
+            <w:shd w:val="clear" w:color="auto" w:fill="A8D08D" w:themeFill="accent6" w:themeFillTint="99"/>
+          </w:tcPr>
+          <w:p>
+            <w:pPr>
+              <w:pStyle w:val="normal0"/>
+              <w:tabs>
+                <w:tab w:val="left" w:pos="-850"/>
+              </w:tabs>
+            </w:pPr>
+            <w:r>
+              <w:rPr>
+                <w:rFonts w:ascii="Arial" w:eastAsia="Arial" w:hAnsi="Arial" w:cs="Arial"/>
+                <w:sz w:val="21"/>
+                <w:szCs w:val="21"/>
+              </w:rPr>
+              <w:t>SGLM_DA</w:t>
+            </w:r>
+          </w:p>
+        </w:tc>
+        <w:tc>
+          <w:tcPr>
+            <w:tcW w:w="5405" w:type="dxa"/>
+            <w:shd w:val="clear" w:color="auto" w:fill="A8D08D" w:themeFill="accent6" w:themeFillTint="99"/>
+          </w:tcPr>
+          <w:p>
+            <w:pPr>
+              <w:pStyle w:val="normal0"/>
+              <w:tabs>
+                <w:tab w:val="left" w:pos="-850"/>
+              </w:tabs>
+            </w:pPr>
+            <w:r>
+              <w:rPr>
+                <w:rFonts w:ascii="Calibri" w:eastAsia="Calibri" w:hAnsi="Calibri" w:cs="Calibri"/>
+              </w:rPr>
+              <w:t xml:space="preserve">Documento de análisis del sistema de gestión de la </w:t>
+            </w:r>
+            <w:r>
+              <w:rPr>
+                <w:rFonts w:ascii="Calibri" w:eastAsia="Calibri" w:hAnsi="Calibri" w:cs="Calibri"/>
+              </w:rPr>
+              <w:lastRenderedPageBreak/>
+              <w:t>librería</w:t>
+            </w:r>
+            <w:r>
+              <w:rPr>
+                <w:rFonts w:ascii="Calibri" w:eastAsia="Calibri" w:hAnsi="Calibri" w:cs="Calibri"/>
+              </w:rPr>
+              <w:t xml:space="preserve"> mercurio</w:t>
+            </w:r>
+          </w:p>
+        </w:tc>
+      </w:tr>
+      <w:tr>
+        <w:trPr>
+          <w:trHeight w:val="240"/>
+        </w:trPr>
+        <w:tc>
+          <w:tcPr>
+            <w:tcW w:w="2537" w:type="dxa"/>
+            <w:shd w:val="clear" w:color="auto" w:fill="A8D08D" w:themeFill="accent6" w:themeFillTint="99"/>
+          </w:tcPr>
+          <w:p>
+            <w:pPr>
+              <w:pStyle w:val="normal0"/>
+              <w:tabs>
+                <w:tab w:val="left" w:pos="-850"/>
+              </w:tabs>
+            </w:pPr>
+            <w:r>
+              <w:rPr>
+                <w:rFonts w:ascii="Arial" w:eastAsia="Arial" w:hAnsi="Arial" w:cs="Arial"/>
+                <w:sz w:val="21"/>
+                <w:szCs w:val="21"/>
+              </w:rPr>
+              <w:lastRenderedPageBreak/>
+              <w:t>SGLM_PCU</w:t>
+            </w:r>
+          </w:p>
+        </w:tc>
+        <w:tc>
+          <w:tcPr>
+            <w:tcW w:w="5405" w:type="dxa"/>
+            <w:shd w:val="clear" w:color="auto" w:fill="A8D08D" w:themeFill="accent6" w:themeFillTint="99"/>
+          </w:tcPr>
+          <w:p>
+            <w:pPr>
+              <w:pStyle w:val="normal0"/>
+              <w:tabs>
+                <w:tab w:val="left" w:pos="-850"/>
+              </w:tabs>
+            </w:pPr>
+            <w:r>
+              <w:rPr>
+                <w:rFonts w:ascii="Calibri" w:eastAsia="Calibri" w:hAnsi="Calibri" w:cs="Calibri"/>
+              </w:rPr>
+              <w:t xml:space="preserve">Pruebas de Casos de uso del negocio del sistema de gestión de la </w:t>
+            </w:r>
+            <w:r>
+              <w:rPr>
+                <w:rFonts w:ascii="Calibri" w:eastAsia="Calibri" w:hAnsi="Calibri" w:cs="Calibri"/>
+              </w:rPr>
+              <w:t>librería</w:t>
+            </w:r>
+            <w:r>
+              <w:rPr>
+                <w:rFonts w:ascii="Calibri" w:eastAsia="Calibri" w:hAnsi="Calibri" w:cs="Calibri"/>
+              </w:rPr>
+              <w:t xml:space="preserve"> mercurio</w:t>
+            </w:r>
+          </w:p>
+        </w:tc>
+      </w:tr>
+      <w:tr>
+        <w:trPr>
+          <w:trHeight w:val="260"/>
+        </w:trPr>
+        <w:tc>
+          <w:tcPr>
+            <w:tcW w:w="2537" w:type="dxa"/>
+            <w:shd w:val="clear" w:color="auto" w:fill="A8D08D" w:themeFill="accent6" w:themeFillTint="99"/>
+          </w:tcPr>
+          <w:p>
+            <w:pPr>
+              <w:pStyle w:val="normal0"/>
+              <w:tabs>
+                <w:tab w:val="left" w:pos="-850"/>
+              </w:tabs>
+            </w:pPr>
+            <w:r>
+              <w:rPr>
+                <w:rFonts w:ascii="Arial" w:eastAsia="Arial" w:hAnsi="Arial" w:cs="Arial"/>
+                <w:sz w:val="21"/>
+                <w:szCs w:val="21"/>
+              </w:rPr>
+              <w:t>SGRH_PP</w:t>
+            </w:r>
+          </w:p>
+        </w:tc>
+        <w:tc>
+          <w:tcPr>
+            <w:tcW w:w="5405" w:type="dxa"/>
+            <w:shd w:val="clear" w:color="auto" w:fill="A8D08D" w:themeFill="accent6" w:themeFillTint="99"/>
+          </w:tcPr>
+          <w:p>
+            <w:pPr>
+              <w:pStyle w:val="normal0"/>
+              <w:tabs>
+                <w:tab w:val="left" w:pos="-850"/>
+              </w:tabs>
+            </w:pPr>
+            <w:r>
+              <w:rPr>
+                <w:rFonts w:ascii="Calibri" w:eastAsia="Calibri" w:hAnsi="Calibri" w:cs="Calibri"/>
+              </w:rPr>
+              <w:t xml:space="preserve">Plan del proyecto del sistema de Gestión de recursos humanos </w:t>
+            </w:r>
+          </w:p>
+        </w:tc>
+      </w:tr>
+      <w:tr>
+        <w:trPr>
+          <w:trHeight w:val="240"/>
+        </w:trPr>
+        <w:tc>
+          <w:tcPr>
+            <w:tcW w:w="2537" w:type="dxa"/>
+            <w:shd w:val="clear" w:color="auto" w:fill="A8D08D" w:themeFill="accent6" w:themeFillTint="99"/>
+          </w:tcPr>
+          <w:p>
+            <w:pPr>
+              <w:pStyle w:val="normal0"/>
+              <w:tabs>
+                <w:tab w:val="left" w:pos="-850"/>
+              </w:tabs>
+            </w:pPr>
+            <w:r>
+              <w:rPr>
+                <w:rFonts w:ascii="Arial" w:eastAsia="Arial" w:hAnsi="Arial" w:cs="Arial"/>
+                <w:sz w:val="21"/>
+                <w:szCs w:val="21"/>
+              </w:rPr>
+              <w:t>SGRH_DN</w:t>
+            </w:r>
+          </w:p>
+        </w:tc>
+        <w:tc>
+          <w:tcPr>
+            <w:tcW w:w="5405" w:type="dxa"/>
+            <w:shd w:val="clear" w:color="auto" w:fill="A8D08D" w:themeFill="accent6" w:themeFillTint="99"/>
+          </w:tcPr>
+          <w:p>
+            <w:pPr>
+              <w:pStyle w:val="normal0"/>
+              <w:tabs>
+                <w:tab w:val="left" w:pos="-850"/>
+              </w:tabs>
+            </w:pPr>
+            <w:r>
+              <w:rPr>
+                <w:rFonts w:ascii="Calibri" w:eastAsia="Calibri" w:hAnsi="Calibri" w:cs="Calibri"/>
+              </w:rPr>
+              <w:t xml:space="preserve">Documento de negocio del sistema de Gestión de recursos humanos </w:t>
+            </w:r>
+          </w:p>
+        </w:tc>
+      </w:tr>
+      <w:tr>
+        <w:trPr>
+          <w:trHeight w:val="240"/>
+        </w:trPr>
+        <w:tc>
+          <w:tcPr>
+            <w:tcW w:w="2537" w:type="dxa"/>
+            <w:shd w:val="clear" w:color="auto" w:fill="A8D08D" w:themeFill="accent6" w:themeFillTint="99"/>
+          </w:tcPr>
+          <w:p>
+            <w:pPr>
+              <w:pStyle w:val="normal0"/>
+              <w:tabs>
+                <w:tab w:val="left" w:pos="-850"/>
+              </w:tabs>
+            </w:pPr>
+            <w:r>
+              <w:rPr>
+                <w:rFonts w:ascii="Arial" w:eastAsia="Arial" w:hAnsi="Arial" w:cs="Arial"/>
+                <w:sz w:val="21"/>
+                <w:szCs w:val="21"/>
+              </w:rPr>
+              <w:t>SGRH_DA</w:t>
+            </w:r>
+          </w:p>
+        </w:tc>
+        <w:tc>
+          <w:tcPr>
+            <w:tcW w:w="5405" w:type="dxa"/>
+            <w:shd w:val="clear" w:color="auto" w:fill="A8D08D" w:themeFill="accent6" w:themeFillTint="99"/>
+          </w:tcPr>
+          <w:p>
+            <w:pPr>
+              <w:pStyle w:val="normal0"/>
+              <w:tabs>
+                <w:tab w:val="left" w:pos="-850"/>
+              </w:tabs>
+            </w:pPr>
+            <w:r>
+              <w:rPr>
+                <w:rFonts w:ascii="Calibri" w:eastAsia="Calibri" w:hAnsi="Calibri" w:cs="Calibri"/>
+              </w:rPr>
+              <w:t xml:space="preserve">Documento de análisis del sistema de Gestión de recursos humanos </w:t>
+            </w:r>
+          </w:p>
+        </w:tc>
+      </w:tr>
+      <w:tr>
+        <w:trPr>
+          <w:trHeight w:val="240"/>
+        </w:trPr>
+        <w:tc>
+          <w:tcPr>
+            <w:tcW w:w="2537" w:type="dxa"/>
+            <w:shd w:val="clear" w:color="auto" w:fill="A8D08D" w:themeFill="accent6" w:themeFillTint="99"/>
+          </w:tcPr>
+          <w:p>
+            <w:pPr>
+              <w:pStyle w:val="normal0"/>
+              <w:tabs>
+                <w:tab w:val="left" w:pos="-850"/>
+              </w:tabs>
+            </w:pPr>
+            <w:r>
+              <w:rPr>
+                <w:rFonts w:ascii="Arial" w:eastAsia="Arial" w:hAnsi="Arial" w:cs="Arial"/>
+                <w:sz w:val="21"/>
+                <w:szCs w:val="21"/>
+              </w:rPr>
+              <w:t>SGRH_PCU</w:t>
+            </w:r>
+          </w:p>
+        </w:tc>
+        <w:tc>
+          <w:tcPr>
+            <w:tcW w:w="5405" w:type="dxa"/>
+            <w:shd w:val="clear" w:color="auto" w:fill="A8D08D" w:themeFill="accent6" w:themeFillTint="99"/>
+          </w:tcPr>
+          <w:p>
+            <w:pPr>
+              <w:pStyle w:val="normal0"/>
+              <w:tabs>
+                <w:tab w:val="left" w:pos="-850"/>
+              </w:tabs>
+            </w:pPr>
+            <w:r>
+              <w:rPr>
+                <w:rFonts w:ascii="Calibri" w:eastAsia="Calibri" w:hAnsi="Calibri" w:cs="Calibri"/>
+              </w:rPr>
+              <w:t xml:space="preserve">Pruebas de Casos de uso del negocio del sistema de Gestión de recursos humanos </w:t>
+            </w:r>
+          </w:p>
+        </w:tc>
+      </w:tr>
+      <w:tr>
+        <w:trPr>
+          <w:trHeight w:val="240"/>
+        </w:trPr>
+        <w:tc>
+          <w:tcPr>
+            <w:tcW w:w="2537" w:type="dxa"/>
+            <w:shd w:val="clear" w:color="auto" w:fill="A8D08D" w:themeFill="accent6" w:themeFillTint="99"/>
+          </w:tcPr>
+          <w:p>
+            <w:pPr>
+              <w:pStyle w:val="normal0"/>
+              <w:tabs>
+                <w:tab w:val="left" w:pos="-850"/>
+              </w:tabs>
+            </w:pPr>
+            <w:r>
+              <w:rPr>
+                <w:rFonts w:ascii="Arial" w:eastAsia="Arial" w:hAnsi="Arial" w:cs="Arial"/>
+                <w:sz w:val="21"/>
+                <w:szCs w:val="21"/>
+              </w:rPr>
+              <w:t>SGCC_PP</w:t>
+            </w:r>
+          </w:p>
+        </w:tc>
+        <w:tc>
+          <w:tcPr>
+            <w:tcW w:w="5405" w:type="dxa"/>
+            <w:shd w:val="clear" w:color="auto" w:fill="A8D08D" w:themeFill="accent6" w:themeFillTint="99"/>
+          </w:tcPr>
+          <w:p>
+            <w:pPr>
+              <w:pStyle w:val="normal0"/>
+              <w:tabs>
+                <w:tab w:val="left" w:pos="-850"/>
+              </w:tabs>
+            </w:pPr>
+            <w:r>
+              <w:rPr>
+                <w:rFonts w:ascii="Calibri" w:eastAsia="Calibri" w:hAnsi="Calibri" w:cs="Calibri"/>
+              </w:rPr>
+              <w:t xml:space="preserve">Documento del proyecto Sistema de gestión contable de clientes </w:t>
+            </w:r>
+          </w:p>
+        </w:tc>
+      </w:tr>
+      <w:tr>
+        <w:trPr>
+          <w:trHeight w:val="240"/>
+        </w:trPr>
+        <w:tc>
+          <w:tcPr>
+            <w:tcW w:w="2537" w:type="dxa"/>
+            <w:shd w:val="clear" w:color="auto" w:fill="A8D08D" w:themeFill="accent6" w:themeFillTint="99"/>
+          </w:tcPr>
+          <w:p>
+            <w:pPr>
+              <w:pStyle w:val="normal0"/>
+              <w:tabs>
+                <w:tab w:val="left" w:pos="-850"/>
+              </w:tabs>
+            </w:pPr>
+            <w:r>
+              <w:rPr>
+                <w:rFonts w:ascii="Arial" w:eastAsia="Arial" w:hAnsi="Arial" w:cs="Arial"/>
+                <w:sz w:val="21"/>
+                <w:szCs w:val="21"/>
+              </w:rPr>
+              <w:t>SGCC_DN</w:t>
+            </w:r>
+          </w:p>
+        </w:tc>
+        <w:tc>
+          <w:tcPr>
+            <w:tcW w:w="5405" w:type="dxa"/>
+            <w:shd w:val="clear" w:color="auto" w:fill="A8D08D" w:themeFill="accent6" w:themeFillTint="99"/>
+          </w:tcPr>
+          <w:p>
+            <w:pPr>
+              <w:pStyle w:val="normal0"/>
+              <w:tabs>
+                <w:tab w:val="left" w:pos="-850"/>
+              </w:tabs>
+            </w:pPr>
+            <w:r>
+              <w:rPr>
+                <w:rFonts w:ascii="Calibri" w:eastAsia="Calibri" w:hAnsi="Calibri" w:cs="Calibri"/>
+              </w:rPr>
+              <w:t xml:space="preserve">Documento del negocio del  Sistema de gestión contable de clientes </w:t>
+            </w:r>
+          </w:p>
+        </w:tc>
+      </w:tr>
+      <w:tr>
+        <w:trPr>
+          <w:trHeight w:val="240"/>
+        </w:trPr>
+        <w:tc>
+          <w:tcPr>
+            <w:tcW w:w="2537" w:type="dxa"/>
+            <w:shd w:val="clear" w:color="auto" w:fill="A8D08D" w:themeFill="accent6" w:themeFillTint="99"/>
+          </w:tcPr>
+          <w:p>
+            <w:pPr>
+              <w:pStyle w:val="normal0"/>
+              <w:tabs>
+                <w:tab w:val="left" w:pos="-850"/>
+              </w:tabs>
+            </w:pPr>
+            <w:r>
+              <w:rPr>
+                <w:rFonts w:ascii="Arial" w:eastAsia="Arial" w:hAnsi="Arial" w:cs="Arial"/>
+                <w:sz w:val="21"/>
+                <w:szCs w:val="21"/>
+              </w:rPr>
+              <w:t>SGCC_DA</w:t>
+            </w:r>
+          </w:p>
+        </w:tc>
+        <w:tc>
+          <w:tcPr>
+            <w:tcW w:w="5405" w:type="dxa"/>
+            <w:shd w:val="clear" w:color="auto" w:fill="A8D08D" w:themeFill="accent6" w:themeFillTint="99"/>
+          </w:tcPr>
+          <w:p>
+            <w:pPr>
+              <w:pStyle w:val="normal0"/>
+              <w:tabs>
+                <w:tab w:val="left" w:pos="-850"/>
+              </w:tabs>
+            </w:pPr>
+            <w:r>
+              <w:rPr>
+                <w:rFonts w:ascii="Calibri" w:eastAsia="Calibri" w:hAnsi="Calibri" w:cs="Calibri"/>
+              </w:rPr>
+              <w:t xml:space="preserve">Documento de análisis Sistema de gestión contable de clientes </w:t>
+            </w:r>
+          </w:p>
+        </w:tc>
+      </w:tr>
+      <w:tr>
+        <w:trPr>
+          <w:trHeight w:val="240"/>
+        </w:trPr>
+        <w:tc>
+          <w:tcPr>
+            <w:tcW w:w="2537" w:type="dxa"/>
+            <w:shd w:val="clear" w:color="auto" w:fill="A8D08D" w:themeFill="accent6" w:themeFillTint="99"/>
+          </w:tcPr>
+          <w:p>
+            <w:pPr>
+              <w:pStyle w:val="normal0"/>
+              <w:tabs>
+                <w:tab w:val="left" w:pos="-850"/>
+              </w:tabs>
+            </w:pPr>
+            <w:r>
+              <w:rPr>
+                <w:rFonts w:ascii="Arial" w:eastAsia="Arial" w:hAnsi="Arial" w:cs="Arial"/>
+                <w:sz w:val="21"/>
+                <w:szCs w:val="21"/>
+              </w:rPr>
+              <w:t>SGCC_PCU</w:t>
+            </w:r>
+          </w:p>
+        </w:tc>
+        <w:tc>
+          <w:tcPr>
+            <w:tcW w:w="5405" w:type="dxa"/>
+            <w:shd w:val="clear" w:color="auto" w:fill="A8D08D" w:themeFill="accent6" w:themeFillTint="99"/>
+          </w:tcPr>
+          <w:p>
+            <w:pPr>
+              <w:pStyle w:val="normal0"/>
+              <w:tabs>
+                <w:tab w:val="left" w:pos="-850"/>
+              </w:tabs>
+            </w:pPr>
+            <w:r>
+              <w:rPr>
+                <w:rFonts w:ascii="Calibri" w:eastAsia="Calibri" w:hAnsi="Calibri" w:cs="Calibri"/>
+              </w:rPr>
+              <w:t xml:space="preserve">Pruebas de caso del uso del negocio Sistema de gestión contable de clientes </w:t>
+            </w:r>
+          </w:p>
+        </w:tc>
+      </w:tr>
+      <w:tr>
+        <w:trPr>
+          <w:trHeight w:val="240"/>
+        </w:trPr>
+        <w:tc>
+          <w:tcPr>
+            <w:tcW w:w="2537" w:type="dxa"/>
+            <w:shd w:val="clear" w:color="auto" w:fill="A8D08D" w:themeFill="accent6" w:themeFillTint="99"/>
+          </w:tcPr>
+          <w:p>
+            <w:pPr>
+              <w:pStyle w:val="normal0"/>
+              <w:tabs>
+                <w:tab w:val="left" w:pos="-850"/>
+              </w:tabs>
+            </w:pPr>
+            <w:r>
+              <w:rPr>
+                <w:rFonts w:ascii="Arial" w:eastAsia="Arial" w:hAnsi="Arial" w:cs="Arial"/>
+                <w:sz w:val="21"/>
+                <w:szCs w:val="21"/>
+              </w:rPr>
+              <w:t>SGP_PGC</w:t>
+            </w:r>
+          </w:p>
+        </w:tc>
+        <w:tc>
+          <w:tcPr>
+            <w:tcW w:w="5405" w:type="dxa"/>
+            <w:shd w:val="clear" w:color="auto" w:fill="A8D08D" w:themeFill="accent6" w:themeFillTint="99"/>
+          </w:tcPr>
+          <w:p>
+            <w:pPr>
+              <w:pStyle w:val="normal0"/>
+              <w:tabs>
+                <w:tab w:val="left" w:pos="-850"/>
+              </w:tabs>
+            </w:pPr>
+            <w:r>
+              <w:rPr>
+                <w:rFonts w:ascii="Calibri" w:eastAsia="Calibri" w:hAnsi="Calibri" w:cs="Calibri"/>
+              </w:rPr>
+              <w:t>Plan de Gestión de la configuración del Sistema de gestión de planillas</w:t>
+            </w:r>
+          </w:p>
+        </w:tc>
+      </w:tr>
+      <w:tr>
+        <w:trPr>
+          <w:trHeight w:val="240"/>
+        </w:trPr>
+        <w:tc>
+          <w:tcPr>
+            <w:tcW w:w="2537" w:type="dxa"/>
+            <w:shd w:val="clear" w:color="auto" w:fill="A8D08D" w:themeFill="accent6" w:themeFillTint="99"/>
+          </w:tcPr>
+          <w:p>
+            <w:pPr>
+              <w:pStyle w:val="normal0"/>
+              <w:tabs>
+                <w:tab w:val="left" w:pos="-850"/>
+              </w:tabs>
+            </w:pPr>
+            <w:r>
+              <w:rPr>
+                <w:rFonts w:ascii="Arial" w:eastAsia="Arial" w:hAnsi="Arial" w:cs="Arial"/>
+                <w:sz w:val="21"/>
+                <w:szCs w:val="21"/>
+              </w:rPr>
+              <w:t>SGP_PP</w:t>
+            </w:r>
+          </w:p>
+        </w:tc>
+        <w:tc>
+          <w:tcPr>
+            <w:tcW w:w="5405" w:type="dxa"/>
+            <w:shd w:val="clear" w:color="auto" w:fill="A8D08D" w:themeFill="accent6" w:themeFillTint="99"/>
+          </w:tcPr>
+          <w:p>
+            <w:pPr>
+              <w:pStyle w:val="normal0"/>
+              <w:tabs>
+                <w:tab w:val="left" w:pos="-850"/>
+              </w:tabs>
+            </w:pPr>
+            <w:r>
+              <w:rPr>
+                <w:rFonts w:ascii="Calibri" w:eastAsia="Calibri" w:hAnsi="Calibri" w:cs="Calibri"/>
+              </w:rPr>
+              <w:t>Plan del proyecto del sistema del Sistema de gestión de planillas</w:t>
+            </w:r>
+          </w:p>
+          <w:p>
+            <w:pPr>
+              <w:pStyle w:val="normal0"/>
+              <w:tabs>
+                <w:tab w:val="left" w:pos="-850"/>
+              </w:tabs>
+            </w:pPr>
+          </w:p>
+        </w:tc>
+      </w:tr>
+      <w:tr>
+        <w:trPr>
+          <w:trHeight w:val="240"/>
+        </w:trPr>
+        <w:tc>
+          <w:tcPr>
+            <w:tcW w:w="2537" w:type="dxa"/>
+            <w:shd w:val="clear" w:color="auto" w:fill="A8D08D" w:themeFill="accent6" w:themeFillTint="99"/>
+          </w:tcPr>
+          <w:p>
+            <w:pPr>
+              <w:pStyle w:val="normal0"/>
+              <w:tabs>
+                <w:tab w:val="left" w:pos="-850"/>
+              </w:tabs>
+            </w:pPr>
+            <w:r>
+              <w:rPr>
+                <w:rFonts w:ascii="Arial" w:eastAsia="Arial" w:hAnsi="Arial" w:cs="Arial"/>
+                <w:sz w:val="21"/>
+                <w:szCs w:val="21"/>
+              </w:rPr>
+              <w:t>SGP_DN</w:t>
+            </w:r>
+          </w:p>
+        </w:tc>
+        <w:tc>
+          <w:tcPr>
+            <w:tcW w:w="5405" w:type="dxa"/>
+            <w:shd w:val="clear" w:color="auto" w:fill="A8D08D" w:themeFill="accent6" w:themeFillTint="99"/>
+          </w:tcPr>
+          <w:p>
+            <w:pPr>
+              <w:pStyle w:val="normal0"/>
+              <w:tabs>
+                <w:tab w:val="left" w:pos="-850"/>
+              </w:tabs>
+            </w:pPr>
+            <w:r>
+              <w:rPr>
+                <w:rFonts w:ascii="Calibri" w:eastAsia="Calibri" w:hAnsi="Calibri" w:cs="Calibri"/>
+              </w:rPr>
+              <w:t>Documento de negocio del Sistema de gestión de planillas</w:t>
+            </w:r>
+          </w:p>
+          <w:p>
+            <w:pPr>
+              <w:pStyle w:val="normal0"/>
+              <w:tabs>
+                <w:tab w:val="left" w:pos="-850"/>
+              </w:tabs>
+            </w:pPr>
+          </w:p>
+        </w:tc>
+      </w:tr>
+      <w:tr>
+        <w:trPr>
+          <w:trHeight w:val="240"/>
+        </w:trPr>
+        <w:tc>
+          <w:tcPr>
+            <w:tcW w:w="2537" w:type="dxa"/>
+            <w:shd w:val="clear" w:color="auto" w:fill="A8D08D" w:themeFill="accent6" w:themeFillTint="99"/>
+          </w:tcPr>
+          <w:p>
+            <w:pPr>
+              <w:pStyle w:val="normal0"/>
+              <w:tabs>
+                <w:tab w:val="left" w:pos="-850"/>
+              </w:tabs>
+            </w:pPr>
+            <w:r>
+              <w:rPr>
+                <w:rFonts w:ascii="Arial" w:eastAsia="Arial" w:hAnsi="Arial" w:cs="Arial"/>
+                <w:sz w:val="21"/>
+                <w:szCs w:val="21"/>
+              </w:rPr>
+              <w:t>SGP_DA</w:t>
+            </w:r>
+          </w:p>
+        </w:tc>
+        <w:tc>
+          <w:tcPr>
+            <w:tcW w:w="5405" w:type="dxa"/>
+            <w:shd w:val="clear" w:color="auto" w:fill="A8D08D" w:themeFill="accent6" w:themeFillTint="99"/>
+          </w:tcPr>
+          <w:p>
+            <w:pPr>
+              <w:pStyle w:val="normal0"/>
+              <w:tabs>
+                <w:tab w:val="left" w:pos="-850"/>
+              </w:tabs>
+            </w:pPr>
+            <w:r>
+              <w:rPr>
+                <w:rFonts w:ascii="Calibri" w:eastAsia="Calibri" w:hAnsi="Calibri" w:cs="Calibri"/>
+              </w:rPr>
+              <w:t>Documento de análisis del  Sistema de gestión de planillas</w:t>
+            </w:r>
+          </w:p>
+          <w:p>
+            <w:pPr>
+              <w:pStyle w:val="normal0"/>
+              <w:tabs>
+                <w:tab w:val="left" w:pos="-850"/>
+              </w:tabs>
+            </w:pPr>
+          </w:p>
+        </w:tc>
+      </w:tr>
+      <w:tr>
+        <w:trPr>
+          <w:trHeight w:val="240"/>
+        </w:trPr>
+        <w:tc>
+          <w:tcPr>
+            <w:tcW w:w="2537" w:type="dxa"/>
+            <w:shd w:val="clear" w:color="auto" w:fill="A8D08D" w:themeFill="accent6" w:themeFillTint="99"/>
+          </w:tcPr>
+          <w:p>
+            <w:pPr>
+              <w:pStyle w:val="normal0"/>
+              <w:tabs>
+                <w:tab w:val="left" w:pos="-850"/>
+              </w:tabs>
+            </w:pPr>
+            <w:r>
+              <w:rPr>
+                <w:rFonts w:ascii="Arial" w:eastAsia="Arial" w:hAnsi="Arial" w:cs="Arial"/>
+                <w:sz w:val="21"/>
+                <w:szCs w:val="21"/>
+              </w:rPr>
+              <w:t>SGP_PCU</w:t>
+            </w:r>
+          </w:p>
+        </w:tc>
+        <w:tc>
+          <w:tcPr>
+            <w:tcW w:w="5405" w:type="dxa"/>
+            <w:shd w:val="clear" w:color="auto" w:fill="A8D08D" w:themeFill="accent6" w:themeFillTint="99"/>
+          </w:tcPr>
+          <w:p>
+            <w:pPr>
+              <w:pStyle w:val="normal0"/>
+              <w:tabs>
+                <w:tab w:val="left" w:pos="-850"/>
+              </w:tabs>
+            </w:pPr>
+            <w:r>
+              <w:rPr>
+                <w:rFonts w:ascii="Calibri" w:eastAsia="Calibri" w:hAnsi="Calibri" w:cs="Calibri"/>
+              </w:rPr>
+              <w:t>Pruebas de Casos de uso del negocio del  Sistema de gestión de planillas</w:t>
+            </w:r>
+          </w:p>
+          <w:p>
+            <w:pPr>
+              <w:pStyle w:val="normal0"/>
+              <w:tabs>
+                <w:tab w:val="left" w:pos="-850"/>
+              </w:tabs>
+            </w:pPr>
+          </w:p>
+        </w:tc>
+      </w:tr>
+    </w:tbl>
+    <w:p/>
+    <w:tbl>
+      <w:tblPr>
+        <w:tblpPr w:leftFromText="141" w:rightFromText="141" w:vertAnchor="text" w:horzAnchor="page" w:tblpX="109" w:tblpY="149"/>
+        <w:tblW w:w="31680" w:type="dxa"/>
+        <w:tblLayout w:type="fixed"/>
+        <w:tblLook w:val="04A0" w:firstRow="1" w:lastRow="0" w:firstColumn="1" w:lastColumn="0" w:noHBand="0" w:noVBand="1"/>
+      </w:tblPr>
+      <w:tblGrid>
+        <w:gridCol w:w="15796"/>
+        <w:gridCol w:w="15884"/>
+      </w:tblGrid>
+      <w:tr>
+        <w:trPr>
+          <w:trHeight w:val="240"/>
+        </w:trPr>
+        <w:tc>
+          <w:tcPr>
+            <w:tcW w:w="15796" w:type="dxa"/>
+          </w:tcPr>
+          <w:p>
+            <w:pPr>
+              <w:pStyle w:val="normal0"/>
+              <w:tabs>
+                <w:tab w:val="left" w:pos="-850"/>
+              </w:tabs>
+            </w:pPr>
+          </w:p>
+        </w:tc>
+        <w:tc>
+          <w:tcPr>
+            <w:tcW w:w="15884" w:type="dxa"/>
+          </w:tcPr>
+          <w:p>
+            <w:pPr>
+              <w:pStyle w:val="normal0"/>
+              <w:tabs>
+                <w:tab w:val="left" w:pos="-850"/>
+              </w:tabs>
+            </w:pPr>
+          </w:p>
+        </w:tc>
+      </w:tr>
+    </w:tbl>
+    <w:p/>
     <w:sectPr>
-      <w:headerReference w:type="default" r:id="rId8"/>
-      <w:footerReference w:type="default" r:id="rId9"/>
+      <w:headerReference w:type="default" r:id="rId10"/>
+      <w:footerReference w:type="default" r:id="rId11"/>
       <w:pgSz w:w="11906" w:h="16838"/>
       <w:pgMar w:top="1417" w:right="1701" w:bottom="1417" w:left="1701" w:header="708" w:footer="708" w:gutter="0"/>
       <w:cols w:space="708"/>
@@ -3504,7 +4989,7 @@
 </file>
 
 <file path=word/endnotes.xml><?xml version="1.0" encoding="utf-8"?>
-<w:endnotes xmlns:wpc="http://schemas.microsoft.com/office/word/2010/wordprocessingCanvas" xmlns:mc="http://schemas.openxmlformats.org/markup-compatibility/2006" xmlns:o="urn:schemas-microsoft-com:office:office" xmlns:r="http://schemas.openxmlformats.org/officeDocument/2006/relationships" xmlns:m="http://schemas.openxmlformats.org/officeDocument/2006/math" xmlns:v="urn:schemas-microsoft-com:vml" xmlns:wp14="http://schemas.microsoft.com/office/word/2010/wordprocessingDrawing" xmlns:wp="http://schemas.openxmlformats.org/drawingml/2006/wordprocessingDrawing" xmlns:w10="urn:schemas-microsoft-com:office:word" xmlns:w="http://schemas.openxmlformats.org/wordprocessingml/2006/main" xmlns:w14="http://schemas.microsoft.com/office/word/2010/wordml" xmlns:w15="http://schemas.microsoft.com/office/word/2012/wordml" xmlns:wpg="http://schemas.microsoft.com/office/word/2010/wordprocessingGroup" xmlns:wpi="http://schemas.microsoft.com/office/word/2010/wordprocessingInk" xmlns:wne="http://schemas.microsoft.com/office/word/2006/wordml" xmlns:wps="http://schemas.microsoft.com/office/word/2010/wordprocessingShape" mc:Ignorable="w14 w15 wp14">
+<w:endnotes xmlns:wpc="http://schemas.microsoft.com/office/word/2010/wordprocessingCanvas" xmlns:mo="http://schemas.microsoft.com/office/mac/office/2008/main" xmlns:mc="http://schemas.openxmlformats.org/markup-compatibility/2006" xmlns:mv="urn:schemas-microsoft-com:mac:vml" xmlns:o="urn:schemas-microsoft-com:office:office" xmlns:r="http://schemas.openxmlformats.org/officeDocument/2006/relationships" xmlns:m="http://schemas.openxmlformats.org/officeDocument/2006/math" xmlns:v="urn:schemas-microsoft-com:vml" xmlns:wp14="http://schemas.microsoft.com/office/word/2010/wordprocessingDrawing" xmlns:wp="http://schemas.openxmlformats.org/drawingml/2006/wordprocessingDrawing" xmlns:w10="urn:schemas-microsoft-com:office:word" xmlns:w="http://schemas.openxmlformats.org/wordprocessingml/2006/main" xmlns:w14="http://schemas.microsoft.com/office/word/2010/wordml" xmlns:wpg="http://schemas.microsoft.com/office/word/2010/wordprocessingGroup" xmlns:wpi="http://schemas.microsoft.com/office/word/2010/wordprocessingInk" xmlns:wne="http://schemas.microsoft.com/office/word/2006/wordml" xmlns:wps="http://schemas.microsoft.com/office/word/2010/wordprocessingShape" mc:Ignorable="w14 wp14">
   <w:endnote w:type="separator" w:id="-1">
     <w:p>
       <w:r>
@@ -3523,7 +5008,7 @@
 </file>
 
 <file path=word/footer1.xml><?xml version="1.0" encoding="utf-8"?>
-<w:ftr xmlns:wpc="http://schemas.microsoft.com/office/word/2010/wordprocessingCanvas" xmlns:mc="http://schemas.openxmlformats.org/markup-compatibility/2006" xmlns:o="urn:schemas-microsoft-com:office:office" xmlns:r="http://schemas.openxmlformats.org/officeDocument/2006/relationships" xmlns:m="http://schemas.openxmlformats.org/officeDocument/2006/math" xmlns:v="urn:schemas-microsoft-com:vml" xmlns:wp14="http://schemas.microsoft.com/office/word/2010/wordprocessingDrawing" xmlns:wp="http://schemas.openxmlformats.org/drawingml/2006/wordprocessingDrawing" xmlns:w10="urn:schemas-microsoft-com:office:word" xmlns:w="http://schemas.openxmlformats.org/wordprocessingml/2006/main" xmlns:w14="http://schemas.microsoft.com/office/word/2010/wordml" xmlns:w15="http://schemas.microsoft.com/office/word/2012/wordml" xmlns:wpg="http://schemas.microsoft.com/office/word/2010/wordprocessingGroup" xmlns:wpi="http://schemas.microsoft.com/office/word/2010/wordprocessingInk" xmlns:wne="http://schemas.microsoft.com/office/word/2006/wordml" xmlns:wps="http://schemas.microsoft.com/office/word/2010/wordprocessingShape" mc:Ignorable="w14 w15 wp14">
+<w:ftr xmlns:wpc="http://schemas.microsoft.com/office/word/2010/wordprocessingCanvas" xmlns:mo="http://schemas.microsoft.com/office/mac/office/2008/main" xmlns:mc="http://schemas.openxmlformats.org/markup-compatibility/2006" xmlns:mv="urn:schemas-microsoft-com:mac:vml" xmlns:o="urn:schemas-microsoft-com:office:office" xmlns:r="http://schemas.openxmlformats.org/officeDocument/2006/relationships" xmlns:m="http://schemas.openxmlformats.org/officeDocument/2006/math" xmlns:v="urn:schemas-microsoft-com:vml" xmlns:wp14="http://schemas.microsoft.com/office/word/2010/wordprocessingDrawing" xmlns:wp="http://schemas.openxmlformats.org/drawingml/2006/wordprocessingDrawing" xmlns:w10="urn:schemas-microsoft-com:office:word" xmlns:w="http://schemas.openxmlformats.org/wordprocessingml/2006/main" xmlns:w14="http://schemas.microsoft.com/office/word/2010/wordml" xmlns:wpg="http://schemas.microsoft.com/office/word/2010/wordprocessingGroup" xmlns:wpi="http://schemas.microsoft.com/office/word/2010/wordprocessingInk" xmlns:wne="http://schemas.microsoft.com/office/word/2006/wordml" xmlns:wps="http://schemas.microsoft.com/office/word/2010/wordprocessingShape" mc:Ignorable="w14 wp14">
   <w:p>
     <w:pPr>
       <w:tabs>
@@ -3609,7 +5094,7 @@
         <w:noProof/>
         <w:color w:val="323E4F" w:themeColor="text2" w:themeShade="BF"/>
       </w:rPr>
-      <w:t>3</w:t>
+      <w:t>8</w:t>
     </w:r>
     <w:r>
       <w:rPr>
@@ -3653,7 +5138,7 @@
         <w:noProof/>
         <w:color w:val="323E4F" w:themeColor="text2" w:themeShade="BF"/>
       </w:rPr>
-      <w:t>6</w:t>
+      <w:t>8</w:t>
     </w:r>
     <w:r>
       <w:rPr>
@@ -3671,7 +5156,7 @@
 </file>
 
 <file path=word/footnotes.xml><?xml version="1.0" encoding="utf-8"?>
-<w:footnotes xmlns:wpc="http://schemas.microsoft.com/office/word/2010/wordprocessingCanvas" xmlns:mc="http://schemas.openxmlformats.org/markup-compatibility/2006" xmlns:o="urn:schemas-microsoft-com:office:office" xmlns:r="http://schemas.openxmlformats.org/officeDocument/2006/relationships" xmlns:m="http://schemas.openxmlformats.org/officeDocument/2006/math" xmlns:v="urn:schemas-microsoft-com:vml" xmlns:wp14="http://schemas.microsoft.com/office/word/2010/wordprocessingDrawing" xmlns:wp="http://schemas.openxmlformats.org/drawingml/2006/wordprocessingDrawing" xmlns:w10="urn:schemas-microsoft-com:office:word" xmlns:w="http://schemas.openxmlformats.org/wordprocessingml/2006/main" xmlns:w14="http://schemas.microsoft.com/office/word/2010/wordml" xmlns:w15="http://schemas.microsoft.com/office/word/2012/wordml" xmlns:wpg="http://schemas.microsoft.com/office/word/2010/wordprocessingGroup" xmlns:wpi="http://schemas.microsoft.com/office/word/2010/wordprocessingInk" xmlns:wne="http://schemas.microsoft.com/office/word/2006/wordml" xmlns:wps="http://schemas.microsoft.com/office/word/2010/wordprocessingShape" mc:Ignorable="w14 w15 wp14">
+<w:footnotes xmlns:wpc="http://schemas.microsoft.com/office/word/2010/wordprocessingCanvas" xmlns:mo="http://schemas.microsoft.com/office/mac/office/2008/main" xmlns:mc="http://schemas.openxmlformats.org/markup-compatibility/2006" xmlns:mv="urn:schemas-microsoft-com:mac:vml" xmlns:o="urn:schemas-microsoft-com:office:office" xmlns:r="http://schemas.openxmlformats.org/officeDocument/2006/relationships" xmlns:m="http://schemas.openxmlformats.org/officeDocument/2006/math" xmlns:v="urn:schemas-microsoft-com:vml" xmlns:wp14="http://schemas.microsoft.com/office/word/2010/wordprocessingDrawing" xmlns:wp="http://schemas.openxmlformats.org/drawingml/2006/wordprocessingDrawing" xmlns:w10="urn:schemas-microsoft-com:office:word" xmlns:w="http://schemas.openxmlformats.org/wordprocessingml/2006/main" xmlns:w14="http://schemas.microsoft.com/office/word/2010/wordml" xmlns:wpg="http://schemas.microsoft.com/office/word/2010/wordprocessingGroup" xmlns:wpi="http://schemas.microsoft.com/office/word/2010/wordprocessingInk" xmlns:wne="http://schemas.microsoft.com/office/word/2006/wordml" xmlns:wps="http://schemas.microsoft.com/office/word/2010/wordprocessingShape" mc:Ignorable="w14 wp14">
   <w:footnote w:type="separator" w:id="-1">
     <w:p>
       <w:r>
@@ -3690,7 +5175,7 @@
 </file>
 
 <file path=word/header1.xml><?xml version="1.0" encoding="utf-8"?>
-<w:hdr xmlns:wpc="http://schemas.microsoft.com/office/word/2010/wordprocessingCanvas" xmlns:mc="http://schemas.openxmlformats.org/markup-compatibility/2006" xmlns:o="urn:schemas-microsoft-com:office:office" xmlns:r="http://schemas.openxmlformats.org/officeDocument/2006/relationships" xmlns:m="http://schemas.openxmlformats.org/officeDocument/2006/math" xmlns:v="urn:schemas-microsoft-com:vml" xmlns:wp14="http://schemas.microsoft.com/office/word/2010/wordprocessingDrawing" xmlns:wp="http://schemas.openxmlformats.org/drawingml/2006/wordprocessingDrawing" xmlns:w10="urn:schemas-microsoft-com:office:word" xmlns:w="http://schemas.openxmlformats.org/wordprocessingml/2006/main" xmlns:w14="http://schemas.microsoft.com/office/word/2010/wordml" xmlns:w15="http://schemas.microsoft.com/office/word/2012/wordml" xmlns:wpg="http://schemas.microsoft.com/office/word/2010/wordprocessingGroup" xmlns:wpi="http://schemas.microsoft.com/office/word/2010/wordprocessingInk" xmlns:wne="http://schemas.microsoft.com/office/word/2006/wordml" xmlns:wps="http://schemas.microsoft.com/office/word/2010/wordprocessingShape" mc:Ignorable="w14 w15 wp14">
+<w:hdr xmlns:wpc="http://schemas.microsoft.com/office/word/2010/wordprocessingCanvas" xmlns:mo="http://schemas.microsoft.com/office/mac/office/2008/main" xmlns:mc="http://schemas.openxmlformats.org/markup-compatibility/2006" xmlns:mv="urn:schemas-microsoft-com:mac:vml" xmlns:o="urn:schemas-microsoft-com:office:office" xmlns:r="http://schemas.openxmlformats.org/officeDocument/2006/relationships" xmlns:m="http://schemas.openxmlformats.org/officeDocument/2006/math" xmlns:v="urn:schemas-microsoft-com:vml" xmlns:wp14="http://schemas.microsoft.com/office/word/2010/wordprocessingDrawing" xmlns:wp="http://schemas.openxmlformats.org/drawingml/2006/wordprocessingDrawing" xmlns:w10="urn:schemas-microsoft-com:office:word" xmlns:w="http://schemas.openxmlformats.org/wordprocessingml/2006/main" xmlns:w14="http://schemas.microsoft.com/office/word/2010/wordml" xmlns:wpg="http://schemas.microsoft.com/office/word/2010/wordprocessingGroup" xmlns:wpi="http://schemas.microsoft.com/office/word/2010/wordprocessingInk" xmlns:wne="http://schemas.microsoft.com/office/word/2006/wordml" xmlns:wps="http://schemas.microsoft.com/office/word/2010/wordprocessingShape" mc:Ignorable="w14 wp14">
   <w:p>
     <w:pPr>
       <w:pStyle w:val="Encabezado"/>
@@ -3698,9 +5183,10 @@
     <w:r>
       <w:rPr>
         <w:noProof/>
+        <w:lang w:val="es-ES"/>
       </w:rPr>
       <w:drawing>
-        <wp:anchor distT="0" distB="0" distL="114300" distR="114300" simplePos="0" relativeHeight="251658240" behindDoc="0" locked="0" layoutInCell="1" allowOverlap="1">
+        <wp:anchor distT="0" distB="0" distL="114300" distR="114300" simplePos="0" relativeHeight="251658240" behindDoc="0" locked="0" layoutInCell="1" allowOverlap="1" wp14:anchorId="06D0DBC5" wp14:editId="158BC8F2">
           <wp:simplePos x="0" y="0"/>
           <wp:positionH relativeFrom="column">
             <wp:posOffset>4882515</wp:posOffset>
@@ -3767,8 +5253,8 @@
 </file>
 
 <file path=word/numbering.xml><?xml version="1.0" encoding="utf-8"?>
-<w:numbering xmlns:wpc="http://schemas.microsoft.com/office/word/2010/wordprocessingCanvas" xmlns:mc="http://schemas.openxmlformats.org/markup-compatibility/2006" xmlns:o="urn:schemas-microsoft-com:office:office" xmlns:r="http://schemas.openxmlformats.org/officeDocument/2006/relationships" xmlns:m="http://schemas.openxmlformats.org/officeDocument/2006/math" xmlns:v="urn:schemas-microsoft-com:vml" xmlns:wp14="http://schemas.microsoft.com/office/word/2010/wordprocessingDrawing" xmlns:wp="http://schemas.openxmlformats.org/drawingml/2006/wordprocessingDrawing" xmlns:w10="urn:schemas-microsoft-com:office:word" xmlns:w="http://schemas.openxmlformats.org/wordprocessingml/2006/main" xmlns:w14="http://schemas.microsoft.com/office/word/2010/wordml" xmlns:w15="http://schemas.microsoft.com/office/word/2012/wordml" xmlns:wpg="http://schemas.microsoft.com/office/word/2010/wordprocessingGroup" xmlns:wpi="http://schemas.microsoft.com/office/word/2010/wordprocessingInk" xmlns:wne="http://schemas.microsoft.com/office/word/2006/wordml" xmlns:wps="http://schemas.microsoft.com/office/word/2010/wordprocessingShape" mc:Ignorable="w14 w15 wp14">
-  <w:abstractNum w:abstractNumId="0" w15:restartNumberingAfterBreak="0">
+<w:numbering xmlns:wpc="http://schemas.microsoft.com/office/word/2010/wordprocessingCanvas" xmlns:mo="http://schemas.microsoft.com/office/mac/office/2008/main" xmlns:mc="http://schemas.openxmlformats.org/markup-compatibility/2006" xmlns:mv="urn:schemas-microsoft-com:mac:vml" xmlns:o="urn:schemas-microsoft-com:office:office" xmlns:r="http://schemas.openxmlformats.org/officeDocument/2006/relationships" xmlns:m="http://schemas.openxmlformats.org/officeDocument/2006/math" xmlns:v="urn:schemas-microsoft-com:vml" xmlns:wp14="http://schemas.microsoft.com/office/word/2010/wordprocessingDrawing" xmlns:wp="http://schemas.openxmlformats.org/drawingml/2006/wordprocessingDrawing" xmlns:w10="urn:schemas-microsoft-com:office:word" xmlns:w="http://schemas.openxmlformats.org/wordprocessingml/2006/main" xmlns:w14="http://schemas.microsoft.com/office/word/2010/wordml" xmlns:wpg="http://schemas.microsoft.com/office/word/2010/wordprocessingGroup" xmlns:wpi="http://schemas.microsoft.com/office/word/2010/wordprocessingInk" xmlns:wne="http://schemas.microsoft.com/office/word/2006/wordml" xmlns:wps="http://schemas.microsoft.com/office/word/2010/wordprocessingShape" mc:Ignorable="w14 wp14">
+  <w:abstractNum w:abstractNumId="0">
     <w:nsid w:val="00266297"/>
     <w:multiLevelType w:val="multilevel"/>
     <w:tmpl w:val="0770CC0C"/>
@@ -3917,7 +5403,7 @@
       </w:rPr>
     </w:lvl>
   </w:abstractNum>
-  <w:abstractNum w:abstractNumId="1" w15:restartNumberingAfterBreak="0">
+  <w:abstractNum w:abstractNumId="1">
     <w:nsid w:val="0DBF11CF"/>
     <w:multiLevelType w:val="multilevel"/>
     <w:tmpl w:val="C34CB07E"/>
@@ -4066,7 +5552,128 @@
       </w:rPr>
     </w:lvl>
   </w:abstractNum>
-  <w:abstractNum w:abstractNumId="2" w15:restartNumberingAfterBreak="0">
+  <w:abstractNum w:abstractNumId="2">
+    <w:nsid w:val="0DC31404"/>
+    <w:multiLevelType w:val="multilevel"/>
+    <w:tmpl w:val="1494F07E"/>
+    <w:lvl w:ilvl="0">
+      <w:start w:val="1"/>
+      <w:numFmt w:val="decimal"/>
+      <w:lvlText w:val="%1."/>
+      <w:lvlJc w:val="left"/>
+      <w:pPr>
+        <w:ind w:left="720" w:hanging="360"/>
+      </w:pPr>
+      <w:rPr>
+        <w:rFonts w:hint="default"/>
+      </w:rPr>
+    </w:lvl>
+    <w:lvl w:ilvl="1">
+      <w:start w:val="1"/>
+      <w:numFmt w:val="decimal"/>
+      <w:isLgl/>
+      <w:lvlText w:val="%1.%2."/>
+      <w:lvlJc w:val="left"/>
+      <w:pPr>
+        <w:ind w:left="1068" w:hanging="360"/>
+      </w:pPr>
+      <w:rPr>
+        <w:rFonts w:hint="default"/>
+      </w:rPr>
+    </w:lvl>
+    <w:lvl w:ilvl="2">
+      <w:start w:val="1"/>
+      <w:numFmt w:val="decimal"/>
+      <w:isLgl/>
+      <w:lvlText w:val="%1.%2.%3."/>
+      <w:lvlJc w:val="left"/>
+      <w:pPr>
+        <w:ind w:left="1776" w:hanging="720"/>
+      </w:pPr>
+      <w:rPr>
+        <w:rFonts w:hint="default"/>
+      </w:rPr>
+    </w:lvl>
+    <w:lvl w:ilvl="3">
+      <w:start w:val="1"/>
+      <w:numFmt w:val="decimal"/>
+      <w:isLgl/>
+      <w:lvlText w:val="%1.%2.%3.%4."/>
+      <w:lvlJc w:val="left"/>
+      <w:pPr>
+        <w:ind w:left="2124" w:hanging="720"/>
+      </w:pPr>
+      <w:rPr>
+        <w:rFonts w:hint="default"/>
+      </w:rPr>
+    </w:lvl>
+    <w:lvl w:ilvl="4">
+      <w:start w:val="1"/>
+      <w:numFmt w:val="decimal"/>
+      <w:isLgl/>
+      <w:lvlText w:val="%1.%2.%3.%4.%5."/>
+      <w:lvlJc w:val="left"/>
+      <w:pPr>
+        <w:ind w:left="2832" w:hanging="1080"/>
+      </w:pPr>
+      <w:rPr>
+        <w:rFonts w:hint="default"/>
+      </w:rPr>
+    </w:lvl>
+    <w:lvl w:ilvl="5">
+      <w:start w:val="1"/>
+      <w:numFmt w:val="decimal"/>
+      <w:isLgl/>
+      <w:lvlText w:val="%1.%2.%3.%4.%5.%6."/>
+      <w:lvlJc w:val="left"/>
+      <w:pPr>
+        <w:ind w:left="3180" w:hanging="1080"/>
+      </w:pPr>
+      <w:rPr>
+        <w:rFonts w:hint="default"/>
+      </w:rPr>
+    </w:lvl>
+    <w:lvl w:ilvl="6">
+      <w:start w:val="1"/>
+      <w:numFmt w:val="decimal"/>
+      <w:isLgl/>
+      <w:lvlText w:val="%1.%2.%3.%4.%5.%6.%7."/>
+      <w:lvlJc w:val="left"/>
+      <w:pPr>
+        <w:ind w:left="3888" w:hanging="1440"/>
+      </w:pPr>
+      <w:rPr>
+        <w:rFonts w:hint="default"/>
+      </w:rPr>
+    </w:lvl>
+    <w:lvl w:ilvl="7">
+      <w:start w:val="1"/>
+      <w:numFmt w:val="decimal"/>
+      <w:isLgl/>
+      <w:lvlText w:val="%1.%2.%3.%4.%5.%6.%7.%8."/>
+      <w:lvlJc w:val="left"/>
+      <w:pPr>
+        <w:ind w:left="4236" w:hanging="1440"/>
+      </w:pPr>
+      <w:rPr>
+        <w:rFonts w:hint="default"/>
+      </w:rPr>
+    </w:lvl>
+    <w:lvl w:ilvl="8">
+      <w:start w:val="1"/>
+      <w:numFmt w:val="decimal"/>
+      <w:isLgl/>
+      <w:lvlText w:val="%1.%2.%3.%4.%5.%6.%7.%8.%9."/>
+      <w:lvlJc w:val="left"/>
+      <w:pPr>
+        <w:ind w:left="4944" w:hanging="1800"/>
+      </w:pPr>
+      <w:rPr>
+        <w:rFonts w:hint="default"/>
+      </w:rPr>
+    </w:lvl>
+  </w:abstractNum>
+  <w:abstractNum w:abstractNumId="3">
     <w:nsid w:val="194065B6"/>
     <w:multiLevelType w:val="multilevel"/>
     <w:tmpl w:val="997CB4D6"/>
@@ -4215,7 +5822,7 @@
       </w:rPr>
     </w:lvl>
   </w:abstractNum>
-  <w:abstractNum w:abstractNumId="3" w15:restartNumberingAfterBreak="0">
+  <w:abstractNum w:abstractNumId="4">
     <w:nsid w:val="1B5A7C69"/>
     <w:multiLevelType w:val="multilevel"/>
     <w:tmpl w:val="59F44F64"/>
@@ -4337,7 +5944,7 @@
       </w:rPr>
     </w:lvl>
   </w:abstractNum>
-  <w:abstractNum w:abstractNumId="4" w15:restartNumberingAfterBreak="0">
+  <w:abstractNum w:abstractNumId="5">
     <w:nsid w:val="21C23B74"/>
     <w:multiLevelType w:val="multilevel"/>
     <w:tmpl w:val="16E2495E"/>
@@ -4459,7 +6066,128 @@
       </w:rPr>
     </w:lvl>
   </w:abstractNum>
-  <w:abstractNum w:abstractNumId="5" w15:restartNumberingAfterBreak="0">
+  <w:abstractNum w:abstractNumId="6">
+    <w:nsid w:val="261A62A0"/>
+    <w:multiLevelType w:val="multilevel"/>
+    <w:tmpl w:val="1494F07E"/>
+    <w:lvl w:ilvl="0">
+      <w:start w:val="1"/>
+      <w:numFmt w:val="decimal"/>
+      <w:lvlText w:val="%1."/>
+      <w:lvlJc w:val="left"/>
+      <w:pPr>
+        <w:ind w:left="720" w:hanging="360"/>
+      </w:pPr>
+      <w:rPr>
+        <w:rFonts w:hint="default"/>
+      </w:rPr>
+    </w:lvl>
+    <w:lvl w:ilvl="1">
+      <w:start w:val="1"/>
+      <w:numFmt w:val="decimal"/>
+      <w:isLgl/>
+      <w:lvlText w:val="%1.%2."/>
+      <w:lvlJc w:val="left"/>
+      <w:pPr>
+        <w:ind w:left="1068" w:hanging="360"/>
+      </w:pPr>
+      <w:rPr>
+        <w:rFonts w:hint="default"/>
+      </w:rPr>
+    </w:lvl>
+    <w:lvl w:ilvl="2">
+      <w:start w:val="1"/>
+      <w:numFmt w:val="decimal"/>
+      <w:isLgl/>
+      <w:lvlText w:val="%1.%2.%3."/>
+      <w:lvlJc w:val="left"/>
+      <w:pPr>
+        <w:ind w:left="1776" w:hanging="720"/>
+      </w:pPr>
+      <w:rPr>
+        <w:rFonts w:hint="default"/>
+      </w:rPr>
+    </w:lvl>
+    <w:lvl w:ilvl="3">
+      <w:start w:val="1"/>
+      <w:numFmt w:val="decimal"/>
+      <w:isLgl/>
+      <w:lvlText w:val="%1.%2.%3.%4."/>
+      <w:lvlJc w:val="left"/>
+      <w:pPr>
+        <w:ind w:left="2124" w:hanging="720"/>
+      </w:pPr>
+      <w:rPr>
+        <w:rFonts w:hint="default"/>
+      </w:rPr>
+    </w:lvl>
+    <w:lvl w:ilvl="4">
+      <w:start w:val="1"/>
+      <w:numFmt w:val="decimal"/>
+      <w:isLgl/>
+      <w:lvlText w:val="%1.%2.%3.%4.%5."/>
+      <w:lvlJc w:val="left"/>
+      <w:pPr>
+        <w:ind w:left="2832" w:hanging="1080"/>
+      </w:pPr>
+      <w:rPr>
+        <w:rFonts w:hint="default"/>
+      </w:rPr>
+    </w:lvl>
+    <w:lvl w:ilvl="5">
+      <w:start w:val="1"/>
+      <w:numFmt w:val="decimal"/>
+      <w:isLgl/>
+      <w:lvlText w:val="%1.%2.%3.%4.%5.%6."/>
+      <w:lvlJc w:val="left"/>
+      <w:pPr>
+        <w:ind w:left="3180" w:hanging="1080"/>
+      </w:pPr>
+      <w:rPr>
+        <w:rFonts w:hint="default"/>
+      </w:rPr>
+    </w:lvl>
+    <w:lvl w:ilvl="6">
+      <w:start w:val="1"/>
+      <w:numFmt w:val="decimal"/>
+      <w:isLgl/>
+      <w:lvlText w:val="%1.%2.%3.%4.%5.%6.%7."/>
+      <w:lvlJc w:val="left"/>
+      <w:pPr>
+        <w:ind w:left="3888" w:hanging="1440"/>
+      </w:pPr>
+      <w:rPr>
+        <w:rFonts w:hint="default"/>
+      </w:rPr>
+    </w:lvl>
+    <w:lvl w:ilvl="7">
+      <w:start w:val="1"/>
+      <w:numFmt w:val="decimal"/>
+      <w:isLgl/>
+      <w:lvlText w:val="%1.%2.%3.%4.%5.%6.%7.%8."/>
+      <w:lvlJc w:val="left"/>
+      <w:pPr>
+        <w:ind w:left="4236" w:hanging="1440"/>
+      </w:pPr>
+      <w:rPr>
+        <w:rFonts w:hint="default"/>
+      </w:rPr>
+    </w:lvl>
+    <w:lvl w:ilvl="8">
+      <w:start w:val="1"/>
+      <w:numFmt w:val="decimal"/>
+      <w:isLgl/>
+      <w:lvlText w:val="%1.%2.%3.%4.%5.%6.%7.%8.%9."/>
+      <w:lvlJc w:val="left"/>
+      <w:pPr>
+        <w:ind w:left="4944" w:hanging="1800"/>
+      </w:pPr>
+      <w:rPr>
+        <w:rFonts w:hint="default"/>
+      </w:rPr>
+    </w:lvl>
+  </w:abstractNum>
+  <w:abstractNum w:abstractNumId="7">
     <w:nsid w:val="2790792D"/>
     <w:multiLevelType w:val="multilevel"/>
     <w:tmpl w:val="1084FCBE"/>
@@ -4608,7 +6336,128 @@
       </w:rPr>
     </w:lvl>
   </w:abstractNum>
-  <w:abstractNum w:abstractNumId="6" w15:restartNumberingAfterBreak="0">
+  <w:abstractNum w:abstractNumId="8">
+    <w:nsid w:val="2BA74E09"/>
+    <w:multiLevelType w:val="multilevel"/>
+    <w:tmpl w:val="1494F07E"/>
+    <w:lvl w:ilvl="0">
+      <w:start w:val="1"/>
+      <w:numFmt w:val="decimal"/>
+      <w:lvlText w:val="%1."/>
+      <w:lvlJc w:val="left"/>
+      <w:pPr>
+        <w:ind w:left="720" w:hanging="360"/>
+      </w:pPr>
+      <w:rPr>
+        <w:rFonts w:hint="default"/>
+      </w:rPr>
+    </w:lvl>
+    <w:lvl w:ilvl="1">
+      <w:start w:val="1"/>
+      <w:numFmt w:val="decimal"/>
+      <w:isLgl/>
+      <w:lvlText w:val="%1.%2."/>
+      <w:lvlJc w:val="left"/>
+      <w:pPr>
+        <w:ind w:left="1068" w:hanging="360"/>
+      </w:pPr>
+      <w:rPr>
+        <w:rFonts w:hint="default"/>
+      </w:rPr>
+    </w:lvl>
+    <w:lvl w:ilvl="2">
+      <w:start w:val="1"/>
+      <w:numFmt w:val="decimal"/>
+      <w:isLgl/>
+      <w:lvlText w:val="%1.%2.%3."/>
+      <w:lvlJc w:val="left"/>
+      <w:pPr>
+        <w:ind w:left="1776" w:hanging="720"/>
+      </w:pPr>
+      <w:rPr>
+        <w:rFonts w:hint="default"/>
+      </w:rPr>
+    </w:lvl>
+    <w:lvl w:ilvl="3">
+      <w:start w:val="1"/>
+      <w:numFmt w:val="decimal"/>
+      <w:isLgl/>
+      <w:lvlText w:val="%1.%2.%3.%4."/>
+      <w:lvlJc w:val="left"/>
+      <w:pPr>
+        <w:ind w:left="2124" w:hanging="720"/>
+      </w:pPr>
+      <w:rPr>
+        <w:rFonts w:hint="default"/>
+      </w:rPr>
+    </w:lvl>
+    <w:lvl w:ilvl="4">
+      <w:start w:val="1"/>
+      <w:numFmt w:val="decimal"/>
+      <w:isLgl/>
+      <w:lvlText w:val="%1.%2.%3.%4.%5."/>
+      <w:lvlJc w:val="left"/>
+      <w:pPr>
+        <w:ind w:left="2832" w:hanging="1080"/>
+      </w:pPr>
+      <w:rPr>
+        <w:rFonts w:hint="default"/>
+      </w:rPr>
+    </w:lvl>
+    <w:lvl w:ilvl="5">
+      <w:start w:val="1"/>
+      <w:numFmt w:val="decimal"/>
+      <w:isLgl/>
+      <w:lvlText w:val="%1.%2.%3.%4.%5.%6."/>
+      <w:lvlJc w:val="left"/>
+      <w:pPr>
+        <w:ind w:left="3180" w:hanging="1080"/>
+      </w:pPr>
+      <w:rPr>
+        <w:rFonts w:hint="default"/>
+      </w:rPr>
+    </w:lvl>
+    <w:lvl w:ilvl="6">
+      <w:start w:val="1"/>
+      <w:numFmt w:val="decimal"/>
+      <w:isLgl/>
+      <w:lvlText w:val="%1.%2.%3.%4.%5.%6.%7."/>
+      <w:lvlJc w:val="left"/>
+      <w:pPr>
+        <w:ind w:left="3888" w:hanging="1440"/>
+      </w:pPr>
+      <w:rPr>
+        <w:rFonts w:hint="default"/>
+      </w:rPr>
+    </w:lvl>
+    <w:lvl w:ilvl="7">
+      <w:start w:val="1"/>
+      <w:numFmt w:val="decimal"/>
+      <w:isLgl/>
+      <w:lvlText w:val="%1.%2.%3.%4.%5.%6.%7.%8."/>
+      <w:lvlJc w:val="left"/>
+      <w:pPr>
+        <w:ind w:left="4236" w:hanging="1440"/>
+      </w:pPr>
+      <w:rPr>
+        <w:rFonts w:hint="default"/>
+      </w:rPr>
+    </w:lvl>
+    <w:lvl w:ilvl="8">
+      <w:start w:val="1"/>
+      <w:numFmt w:val="decimal"/>
+      <w:isLgl/>
+      <w:lvlText w:val="%1.%2.%3.%4.%5.%6.%7.%8.%9."/>
+      <w:lvlJc w:val="left"/>
+      <w:pPr>
+        <w:ind w:left="4944" w:hanging="1800"/>
+      </w:pPr>
+      <w:rPr>
+        <w:rFonts w:hint="default"/>
+      </w:rPr>
+    </w:lvl>
+  </w:abstractNum>
+  <w:abstractNum w:abstractNumId="9">
     <w:nsid w:val="2DC52985"/>
     <w:multiLevelType w:val="multilevel"/>
     <w:tmpl w:val="14E2A28C"/>
@@ -4721,7 +6570,7 @@
       </w:pPr>
     </w:lvl>
   </w:abstractNum>
-  <w:abstractNum w:abstractNumId="7" w15:restartNumberingAfterBreak="0">
+  <w:abstractNum w:abstractNumId="10">
     <w:nsid w:val="36580451"/>
     <w:multiLevelType w:val="multilevel"/>
     <w:tmpl w:val="1C8474A4"/>
@@ -4842,7 +6691,7 @@
       </w:rPr>
     </w:lvl>
   </w:abstractNum>
-  <w:abstractNum w:abstractNumId="8" w15:restartNumberingAfterBreak="0">
+  <w:abstractNum w:abstractNumId="11">
     <w:nsid w:val="38C477FF"/>
     <w:multiLevelType w:val="multilevel"/>
     <w:tmpl w:val="753866A0"/>
@@ -4955,7 +6804,7 @@
       </w:pPr>
     </w:lvl>
   </w:abstractNum>
-  <w:abstractNum w:abstractNumId="9" w15:restartNumberingAfterBreak="0">
+  <w:abstractNum w:abstractNumId="12">
     <w:nsid w:val="3BBD72A6"/>
     <w:multiLevelType w:val="multilevel"/>
     <w:tmpl w:val="49D60B3E"/>
@@ -5068,7 +6917,7 @@
       </w:pPr>
     </w:lvl>
   </w:abstractNum>
-  <w:abstractNum w:abstractNumId="10" w15:restartNumberingAfterBreak="0">
+  <w:abstractNum w:abstractNumId="13">
     <w:nsid w:val="421D0BA9"/>
     <w:multiLevelType w:val="multilevel"/>
     <w:tmpl w:val="215E89A6"/>
@@ -5181,7 +7030,93 @@
       </w:pPr>
     </w:lvl>
   </w:abstractNum>
-  <w:abstractNum w:abstractNumId="11" w15:restartNumberingAfterBreak="0">
+  <w:abstractNum w:abstractNumId="14">
+    <w:nsid w:val="434B58BB"/>
+    <w:multiLevelType w:val="hybridMultilevel"/>
+    <w:tmpl w:val="76A66288"/>
+    <w:lvl w:ilvl="0" w:tplc="0C0A000F">
+      <w:start w:val="1"/>
+      <w:numFmt w:val="decimal"/>
+      <w:lvlText w:val="%1."/>
+      <w:lvlJc w:val="left"/>
+      <w:pPr>
+        <w:ind w:left="720" w:hanging="360"/>
+      </w:pPr>
+    </w:lvl>
+    <w:lvl w:ilvl="1" w:tplc="0C0A0019" w:tentative="1">
+      <w:start w:val="1"/>
+      <w:numFmt w:val="lowerLetter"/>
+      <w:lvlText w:val="%2."/>
+      <w:lvlJc w:val="left"/>
+      <w:pPr>
+        <w:ind w:left="1440" w:hanging="360"/>
+      </w:pPr>
+    </w:lvl>
+    <w:lvl w:ilvl="2" w:tplc="0C0A001B" w:tentative="1">
+      <w:start w:val="1"/>
+      <w:numFmt w:val="lowerRoman"/>
+      <w:lvlText w:val="%3."/>
+      <w:lvlJc w:val="right"/>
+      <w:pPr>
+        <w:ind w:left="2160" w:hanging="180"/>
+      </w:pPr>
+    </w:lvl>
+    <w:lvl w:ilvl="3" w:tplc="0C0A000F" w:tentative="1">
+      <w:start w:val="1"/>
+      <w:numFmt w:val="decimal"/>
+      <w:lvlText w:val="%4."/>
+      <w:lvlJc w:val="left"/>
+      <w:pPr>
+        <w:ind w:left="2880" w:hanging="360"/>
+      </w:pPr>
+    </w:lvl>
+    <w:lvl w:ilvl="4" w:tplc="0C0A0019" w:tentative="1">
+      <w:start w:val="1"/>
+      <w:numFmt w:val="lowerLetter"/>
+      <w:lvlText w:val="%5."/>
+      <w:lvlJc w:val="left"/>
+      <w:pPr>
+        <w:ind w:left="3600" w:hanging="360"/>
+      </w:pPr>
+    </w:lvl>
+    <w:lvl w:ilvl="5" w:tplc="0C0A001B" w:tentative="1">
+      <w:start w:val="1"/>
+      <w:numFmt w:val="lowerRoman"/>
+      <w:lvlText w:val="%6."/>
+      <w:lvlJc w:val="right"/>
+      <w:pPr>
+        <w:ind w:left="4320" w:hanging="180"/>
+      </w:pPr>
+    </w:lvl>
+    <w:lvl w:ilvl="6" w:tplc="0C0A000F" w:tentative="1">
+      <w:start w:val="1"/>
+      <w:numFmt w:val="decimal"/>
+      <w:lvlText w:val="%7."/>
+      <w:lvlJc w:val="left"/>
+      <w:pPr>
+        <w:ind w:left="5040" w:hanging="360"/>
+      </w:pPr>
+    </w:lvl>
+    <w:lvl w:ilvl="7" w:tplc="0C0A0019" w:tentative="1">
+      <w:start w:val="1"/>
+      <w:numFmt w:val="lowerLetter"/>
+      <w:lvlText w:val="%8."/>
+      <w:lvlJc w:val="left"/>
+      <w:pPr>
+        <w:ind w:left="5760" w:hanging="360"/>
+      </w:pPr>
+    </w:lvl>
+    <w:lvl w:ilvl="8" w:tplc="0C0A001B" w:tentative="1">
+      <w:start w:val="1"/>
+      <w:numFmt w:val="lowerRoman"/>
+      <w:lvlText w:val="%9."/>
+      <w:lvlJc w:val="right"/>
+      <w:pPr>
+        <w:ind w:left="6480" w:hanging="180"/>
+      </w:pPr>
+    </w:lvl>
+  </w:abstractNum>
+  <w:abstractNum w:abstractNumId="15">
     <w:nsid w:val="44FF2DD6"/>
     <w:multiLevelType w:val="multilevel"/>
     <w:tmpl w:val="551C908A"/>
@@ -5330,7 +7265,96 @@
       </w:rPr>
     </w:lvl>
   </w:abstractNum>
-  <w:abstractNum w:abstractNumId="12" w15:restartNumberingAfterBreak="0">
+  <w:abstractNum w:abstractNumId="16">
+    <w:nsid w:val="481178F3"/>
+    <w:multiLevelType w:val="hybridMultilevel"/>
+    <w:tmpl w:val="31FA9DA6"/>
+    <w:lvl w:ilvl="0" w:tplc="BBA057C2">
+      <w:start w:val="3"/>
+      <w:numFmt w:val="decimal"/>
+      <w:lvlText w:val="%1"/>
+      <w:lvlJc w:val="left"/>
+      <w:pPr>
+        <w:ind w:left="720" w:hanging="360"/>
+      </w:pPr>
+      <w:rPr>
+        <w:rFonts w:hint="default"/>
+      </w:rPr>
+    </w:lvl>
+    <w:lvl w:ilvl="1" w:tplc="0C0A000F">
+      <w:start w:val="1"/>
+      <w:numFmt w:val="decimal"/>
+      <w:lvlText w:val="%2."/>
+      <w:lvlJc w:val="left"/>
+      <w:pPr>
+        <w:ind w:left="1440" w:hanging="360"/>
+      </w:pPr>
+    </w:lvl>
+    <w:lvl w:ilvl="2" w:tplc="0C0A001B" w:tentative="1">
+      <w:start w:val="1"/>
+      <w:numFmt w:val="lowerRoman"/>
+      <w:lvlText w:val="%3."/>
+      <w:lvlJc w:val="right"/>
+      <w:pPr>
+        <w:ind w:left="2160" w:hanging="180"/>
+      </w:pPr>
+    </w:lvl>
+    <w:lvl w:ilvl="3" w:tplc="0C0A000F" w:tentative="1">
+      <w:start w:val="1"/>
+      <w:numFmt w:val="decimal"/>
+      <w:lvlText w:val="%4."/>
+      <w:lvlJc w:val="left"/>
+      <w:pPr>
+        <w:ind w:left="2880" w:hanging="360"/>
+      </w:pPr>
+    </w:lvl>
+    <w:lvl w:ilvl="4" w:tplc="0C0A0019" w:tentative="1">
+      <w:start w:val="1"/>
+      <w:numFmt w:val="lowerLetter"/>
+      <w:lvlText w:val="%5."/>
+      <w:lvlJc w:val="left"/>
+      <w:pPr>
+        <w:ind w:left="3600" w:hanging="360"/>
+      </w:pPr>
+    </w:lvl>
+    <w:lvl w:ilvl="5" w:tplc="0C0A001B" w:tentative="1">
+      <w:start w:val="1"/>
+      <w:numFmt w:val="lowerRoman"/>
+      <w:lvlText w:val="%6."/>
+      <w:lvlJc w:val="right"/>
+      <w:pPr>
+        <w:ind w:left="4320" w:hanging="180"/>
+      </w:pPr>
+    </w:lvl>
+    <w:lvl w:ilvl="6" w:tplc="0C0A000F" w:tentative="1">
+      <w:start w:val="1"/>
+      <w:numFmt w:val="decimal"/>
+      <w:lvlText w:val="%7."/>
+      <w:lvlJc w:val="left"/>
+      <w:pPr>
+        <w:ind w:left="5040" w:hanging="360"/>
+      </w:pPr>
+    </w:lvl>
+    <w:lvl w:ilvl="7" w:tplc="0C0A0019" w:tentative="1">
+      <w:start w:val="1"/>
+      <w:numFmt w:val="lowerLetter"/>
+      <w:lvlText w:val="%8."/>
+      <w:lvlJc w:val="left"/>
+      <w:pPr>
+        <w:ind w:left="5760" w:hanging="360"/>
+      </w:pPr>
+    </w:lvl>
+    <w:lvl w:ilvl="8" w:tplc="0C0A001B" w:tentative="1">
+      <w:start w:val="1"/>
+      <w:numFmt w:val="lowerRoman"/>
+      <w:lvlText w:val="%9."/>
+      <w:lvlJc w:val="right"/>
+      <w:pPr>
+        <w:ind w:left="6480" w:hanging="180"/>
+      </w:pPr>
+    </w:lvl>
+  </w:abstractNum>
+  <w:abstractNum w:abstractNumId="17">
     <w:nsid w:val="4E9D2304"/>
     <w:multiLevelType w:val="multilevel"/>
     <w:tmpl w:val="2354CD10"/>
@@ -5479,7 +7503,93 @@
       </w:rPr>
     </w:lvl>
   </w:abstractNum>
-  <w:abstractNum w:abstractNumId="13" w15:restartNumberingAfterBreak="0">
+  <w:abstractNum w:abstractNumId="18">
+    <w:nsid w:val="547676E0"/>
+    <w:multiLevelType w:val="hybridMultilevel"/>
+    <w:tmpl w:val="775CAA98"/>
+    <w:lvl w:ilvl="0" w:tplc="0C0A000F">
+      <w:start w:val="1"/>
+      <w:numFmt w:val="decimal"/>
+      <w:lvlText w:val="%1."/>
+      <w:lvlJc w:val="left"/>
+      <w:pPr>
+        <w:ind w:left="720" w:hanging="360"/>
+      </w:pPr>
+    </w:lvl>
+    <w:lvl w:ilvl="1" w:tplc="0C0A0019" w:tentative="1">
+      <w:start w:val="1"/>
+      <w:numFmt w:val="lowerLetter"/>
+      <w:lvlText w:val="%2."/>
+      <w:lvlJc w:val="left"/>
+      <w:pPr>
+        <w:ind w:left="1440" w:hanging="360"/>
+      </w:pPr>
+    </w:lvl>
+    <w:lvl w:ilvl="2" w:tplc="0C0A001B" w:tentative="1">
+      <w:start w:val="1"/>
+      <w:numFmt w:val="lowerRoman"/>
+      <w:lvlText w:val="%3."/>
+      <w:lvlJc w:val="right"/>
+      <w:pPr>
+        <w:ind w:left="2160" w:hanging="180"/>
+      </w:pPr>
+    </w:lvl>
+    <w:lvl w:ilvl="3" w:tplc="0C0A000F" w:tentative="1">
+      <w:start w:val="1"/>
+      <w:numFmt w:val="decimal"/>
+      <w:lvlText w:val="%4."/>
+      <w:lvlJc w:val="left"/>
+      <w:pPr>
+        <w:ind w:left="2880" w:hanging="360"/>
+      </w:pPr>
+    </w:lvl>
+    <w:lvl w:ilvl="4" w:tplc="0C0A0019" w:tentative="1">
+      <w:start w:val="1"/>
+      <w:numFmt w:val="lowerLetter"/>
+      <w:lvlText w:val="%5."/>
+      <w:lvlJc w:val="left"/>
+      <w:pPr>
+        <w:ind w:left="3600" w:hanging="360"/>
+      </w:pPr>
+    </w:lvl>
+    <w:lvl w:ilvl="5" w:tplc="0C0A001B" w:tentative="1">
+      <w:start w:val="1"/>
+      <w:numFmt w:val="lowerRoman"/>
+      <w:lvlText w:val="%6."/>
+      <w:lvlJc w:val="right"/>
+      <w:pPr>
+        <w:ind w:left="4320" w:hanging="180"/>
+      </w:pPr>
+    </w:lvl>
+    <w:lvl w:ilvl="6" w:tplc="0C0A000F" w:tentative="1">
+      <w:start w:val="1"/>
+      <w:numFmt w:val="decimal"/>
+      <w:lvlText w:val="%7."/>
+      <w:lvlJc w:val="left"/>
+      <w:pPr>
+        <w:ind w:left="5040" w:hanging="360"/>
+      </w:pPr>
+    </w:lvl>
+    <w:lvl w:ilvl="7" w:tplc="0C0A0019" w:tentative="1">
+      <w:start w:val="1"/>
+      <w:numFmt w:val="lowerLetter"/>
+      <w:lvlText w:val="%8."/>
+      <w:lvlJc w:val="left"/>
+      <w:pPr>
+        <w:ind w:left="5760" w:hanging="360"/>
+      </w:pPr>
+    </w:lvl>
+    <w:lvl w:ilvl="8" w:tplc="0C0A001B" w:tentative="1">
+      <w:start w:val="1"/>
+      <w:numFmt w:val="lowerRoman"/>
+      <w:lvlText w:val="%9."/>
+      <w:lvlJc w:val="right"/>
+      <w:pPr>
+        <w:ind w:left="6480" w:hanging="180"/>
+      </w:pPr>
+    </w:lvl>
+  </w:abstractNum>
+  <w:abstractNum w:abstractNumId="19">
     <w:nsid w:val="5A372D91"/>
     <w:multiLevelType w:val="multilevel"/>
     <w:tmpl w:val="91C0DB9E"/>
@@ -5628,7 +7738,7 @@
       </w:rPr>
     </w:lvl>
   </w:abstractNum>
-  <w:abstractNum w:abstractNumId="14" w15:restartNumberingAfterBreak="0">
+  <w:abstractNum w:abstractNumId="20">
     <w:nsid w:val="60E151F2"/>
     <w:multiLevelType w:val="multilevel"/>
     <w:tmpl w:val="ED66F07C"/>
@@ -5741,7 +7851,128 @@
       </w:pPr>
     </w:lvl>
   </w:abstractNum>
-  <w:abstractNum w:abstractNumId="15" w15:restartNumberingAfterBreak="0">
+  <w:abstractNum w:abstractNumId="21">
+    <w:nsid w:val="66EA5F4A"/>
+    <w:multiLevelType w:val="multilevel"/>
+    <w:tmpl w:val="1494F07E"/>
+    <w:lvl w:ilvl="0">
+      <w:start w:val="1"/>
+      <w:numFmt w:val="decimal"/>
+      <w:lvlText w:val="%1."/>
+      <w:lvlJc w:val="left"/>
+      <w:pPr>
+        <w:ind w:left="720" w:hanging="360"/>
+      </w:pPr>
+      <w:rPr>
+        <w:rFonts w:hint="default"/>
+      </w:rPr>
+    </w:lvl>
+    <w:lvl w:ilvl="1">
+      <w:start w:val="1"/>
+      <w:numFmt w:val="decimal"/>
+      <w:isLgl/>
+      <w:lvlText w:val="%1.%2."/>
+      <w:lvlJc w:val="left"/>
+      <w:pPr>
+        <w:ind w:left="1068" w:hanging="360"/>
+      </w:pPr>
+      <w:rPr>
+        <w:rFonts w:hint="default"/>
+      </w:rPr>
+    </w:lvl>
+    <w:lvl w:ilvl="2">
+      <w:start w:val="1"/>
+      <w:numFmt w:val="decimal"/>
+      <w:isLgl/>
+      <w:lvlText w:val="%1.%2.%3."/>
+      <w:lvlJc w:val="left"/>
+      <w:pPr>
+        <w:ind w:left="1776" w:hanging="720"/>
+      </w:pPr>
+      <w:rPr>
+        <w:rFonts w:hint="default"/>
+      </w:rPr>
+    </w:lvl>
+    <w:lvl w:ilvl="3">
+      <w:start w:val="1"/>
+      <w:numFmt w:val="decimal"/>
+      <w:isLgl/>
+      <w:lvlText w:val="%1.%2.%3.%4."/>
+      <w:lvlJc w:val="left"/>
+      <w:pPr>
+        <w:ind w:left="2124" w:hanging="720"/>
+      </w:pPr>
+      <w:rPr>
+        <w:rFonts w:hint="default"/>
+      </w:rPr>
+    </w:lvl>
+    <w:lvl w:ilvl="4">
+      <w:start w:val="1"/>
+      <w:numFmt w:val="decimal"/>
+      <w:isLgl/>
+      <w:lvlText w:val="%1.%2.%3.%4.%5."/>
+      <w:lvlJc w:val="left"/>
+      <w:pPr>
+        <w:ind w:left="2832" w:hanging="1080"/>
+      </w:pPr>
+      <w:rPr>
+        <w:rFonts w:hint="default"/>
+      </w:rPr>
+    </w:lvl>
+    <w:lvl w:ilvl="5">
+      <w:start w:val="1"/>
+      <w:numFmt w:val="decimal"/>
+      <w:isLgl/>
+      <w:lvlText w:val="%1.%2.%3.%4.%5.%6."/>
+      <w:lvlJc w:val="left"/>
+      <w:pPr>
+        <w:ind w:left="3180" w:hanging="1080"/>
+      </w:pPr>
+      <w:rPr>
+        <w:rFonts w:hint="default"/>
+      </w:rPr>
+    </w:lvl>
+    <w:lvl w:ilvl="6">
+      <w:start w:val="1"/>
+      <w:numFmt w:val="decimal"/>
+      <w:isLgl/>
+      <w:lvlText w:val="%1.%2.%3.%4.%5.%6.%7."/>
+      <w:lvlJc w:val="left"/>
+      <w:pPr>
+        <w:ind w:left="3888" w:hanging="1440"/>
+      </w:pPr>
+      <w:rPr>
+        <w:rFonts w:hint="default"/>
+      </w:rPr>
+    </w:lvl>
+    <w:lvl w:ilvl="7">
+      <w:start w:val="1"/>
+      <w:numFmt w:val="decimal"/>
+      <w:isLgl/>
+      <w:lvlText w:val="%1.%2.%3.%4.%5.%6.%7.%8."/>
+      <w:lvlJc w:val="left"/>
+      <w:pPr>
+        <w:ind w:left="4236" w:hanging="1440"/>
+      </w:pPr>
+      <w:rPr>
+        <w:rFonts w:hint="default"/>
+      </w:rPr>
+    </w:lvl>
+    <w:lvl w:ilvl="8">
+      <w:start w:val="1"/>
+      <w:numFmt w:val="decimal"/>
+      <w:isLgl/>
+      <w:lvlText w:val="%1.%2.%3.%4.%5.%6.%7.%8.%9."/>
+      <w:lvlJc w:val="left"/>
+      <w:pPr>
+        <w:ind w:left="4944" w:hanging="1800"/>
+      </w:pPr>
+      <w:rPr>
+        <w:rFonts w:hint="default"/>
+      </w:rPr>
+    </w:lvl>
+  </w:abstractNum>
+  <w:abstractNum w:abstractNumId="22">
     <w:nsid w:val="68460343"/>
     <w:multiLevelType w:val="hybridMultilevel"/>
     <w:tmpl w:val="E478671A"/>
@@ -5854,10 +8085,10 @@
       </w:rPr>
     </w:lvl>
   </w:abstractNum>
-  <w:abstractNum w:abstractNumId="16" w15:restartNumberingAfterBreak="0">
+  <w:abstractNum w:abstractNumId="23">
     <w:nsid w:val="6DD26B70"/>
     <w:multiLevelType w:val="multilevel"/>
-    <w:tmpl w:val="1494F07E"/>
+    <w:tmpl w:val="EC760818"/>
     <w:lvl w:ilvl="0">
       <w:start w:val="1"/>
       <w:numFmt w:val="decimal"/>
@@ -5894,6 +8125,7 @@
       </w:pPr>
       <w:rPr>
         <w:rFonts w:hint="default"/>
+        <w:b/>
       </w:rPr>
     </w:lvl>
     <w:lvl w:ilvl="3">
@@ -5975,17 +8207,106 @@
       </w:rPr>
     </w:lvl>
   </w:abstractNum>
+  <w:abstractNum w:abstractNumId="24">
+    <w:nsid w:val="71C97B7E"/>
+    <w:multiLevelType w:val="multilevel"/>
+    <w:tmpl w:val="0409001F"/>
+    <w:lvl w:ilvl="0">
+      <w:start w:val="1"/>
+      <w:numFmt w:val="decimal"/>
+      <w:lvlText w:val="%1."/>
+      <w:lvlJc w:val="left"/>
+      <w:pPr>
+        <w:ind w:left="720" w:hanging="360"/>
+      </w:pPr>
+      <w:rPr>
+        <w:rFonts w:hint="default"/>
+      </w:rPr>
+    </w:lvl>
+    <w:lvl w:ilvl="1">
+      <w:start w:val="1"/>
+      <w:numFmt w:val="decimal"/>
+      <w:lvlText w:val="%1.%2."/>
+      <w:lvlJc w:val="left"/>
+      <w:pPr>
+        <w:ind w:left="1152" w:hanging="432"/>
+      </w:pPr>
+    </w:lvl>
+    <w:lvl w:ilvl="2">
+      <w:start w:val="1"/>
+      <w:numFmt w:val="decimal"/>
+      <w:lvlText w:val="%1.%2.%3."/>
+      <w:lvlJc w:val="left"/>
+      <w:pPr>
+        <w:ind w:left="1584" w:hanging="504"/>
+      </w:pPr>
+    </w:lvl>
+    <w:lvl w:ilvl="3">
+      <w:start w:val="1"/>
+      <w:numFmt w:val="decimal"/>
+      <w:lvlText w:val="%1.%2.%3.%4."/>
+      <w:lvlJc w:val="left"/>
+      <w:pPr>
+        <w:ind w:left="2088" w:hanging="648"/>
+      </w:pPr>
+    </w:lvl>
+    <w:lvl w:ilvl="4">
+      <w:start w:val="1"/>
+      <w:numFmt w:val="decimal"/>
+      <w:lvlText w:val="%1.%2.%3.%4.%5."/>
+      <w:lvlJc w:val="left"/>
+      <w:pPr>
+        <w:ind w:left="2592" w:hanging="792"/>
+      </w:pPr>
+    </w:lvl>
+    <w:lvl w:ilvl="5">
+      <w:start w:val="1"/>
+      <w:numFmt w:val="decimal"/>
+      <w:lvlText w:val="%1.%2.%3.%4.%5.%6."/>
+      <w:lvlJc w:val="left"/>
+      <w:pPr>
+        <w:ind w:left="3096" w:hanging="936"/>
+      </w:pPr>
+    </w:lvl>
+    <w:lvl w:ilvl="6">
+      <w:start w:val="1"/>
+      <w:numFmt w:val="decimal"/>
+      <w:lvlText w:val="%1.%2.%3.%4.%5.%6.%7."/>
+      <w:lvlJc w:val="left"/>
+      <w:pPr>
+        <w:ind w:left="3600" w:hanging="1080"/>
+      </w:pPr>
+    </w:lvl>
+    <w:lvl w:ilvl="7">
+      <w:start w:val="1"/>
+      <w:numFmt w:val="decimal"/>
+      <w:lvlText w:val="%1.%2.%3.%4.%5.%6.%7.%8."/>
+      <w:lvlJc w:val="left"/>
+      <w:pPr>
+        <w:ind w:left="4104" w:hanging="1224"/>
+      </w:pPr>
+    </w:lvl>
+    <w:lvl w:ilvl="8">
+      <w:start w:val="1"/>
+      <w:numFmt w:val="decimal"/>
+      <w:lvlText w:val="%1.%2.%3.%4.%5.%6.%7.%8.%9."/>
+      <w:lvlJc w:val="left"/>
+      <w:pPr>
+        <w:ind w:left="4680" w:hanging="1440"/>
+      </w:pPr>
+    </w:lvl>
+  </w:abstractNum>
   <w:num w:numId="1">
-    <w:abstractNumId w:val="7"/>
+    <w:abstractNumId w:val="10"/>
   </w:num>
   <w:num w:numId="2">
-    <w:abstractNumId w:val="16"/>
+    <w:abstractNumId w:val="23"/>
   </w:num>
   <w:num w:numId="3">
-    <w:abstractNumId w:val="6"/>
+    <w:abstractNumId w:val="9"/>
   </w:num>
   <w:num w:numId="4">
-    <w:abstractNumId w:val="8"/>
+    <w:abstractNumId w:val="11"/>
     <w:lvlOverride w:ilvl="1">
       <w:lvl w:ilvl="1">
         <w:numFmt w:val="decimal"/>
@@ -5995,7 +8316,7 @@
     </w:lvlOverride>
   </w:num>
   <w:num w:numId="5">
-    <w:abstractNumId w:val="9"/>
+    <w:abstractNumId w:val="12"/>
     <w:lvlOverride w:ilvl="1">
       <w:lvl w:ilvl="1">
         <w:numFmt w:val="decimal"/>
@@ -6005,7 +8326,7 @@
     </w:lvlOverride>
   </w:num>
   <w:num w:numId="6">
-    <w:abstractNumId w:val="13"/>
+    <w:abstractNumId w:val="19"/>
     <w:lvlOverride w:ilvl="2">
       <w:lvl w:ilvl="2">
         <w:numFmt w:val="bullet"/>
@@ -6025,7 +8346,7 @@
     </w:lvlOverride>
   </w:num>
   <w:num w:numId="7">
-    <w:abstractNumId w:val="14"/>
+    <w:abstractNumId w:val="20"/>
     <w:lvlOverride w:ilvl="1">
       <w:lvl w:ilvl="1">
         <w:numFmt w:val="decimal"/>
@@ -6035,10 +8356,10 @@
     </w:lvlOverride>
   </w:num>
   <w:num w:numId="8">
-    <w:abstractNumId w:val="11"/>
+    <w:abstractNumId w:val="15"/>
   </w:num>
   <w:num w:numId="9">
-    <w:abstractNumId w:val="10"/>
+    <w:abstractNumId w:val="13"/>
     <w:lvlOverride w:ilvl="1">
       <w:lvl w:ilvl="1">
         <w:numFmt w:val="decimal"/>
@@ -6051,31 +8372,55 @@
     <w:abstractNumId w:val="1"/>
   </w:num>
   <w:num w:numId="11">
+    <w:abstractNumId w:val="5"/>
+  </w:num>
+  <w:num w:numId="12">
     <w:abstractNumId w:val="4"/>
   </w:num>
-  <w:num w:numId="12">
+  <w:num w:numId="13">
+    <w:abstractNumId w:val="7"/>
+  </w:num>
+  <w:num w:numId="14">
+    <w:abstractNumId w:val="17"/>
+  </w:num>
+  <w:num w:numId="15">
     <w:abstractNumId w:val="3"/>
   </w:num>
-  <w:num w:numId="13">
-    <w:abstractNumId w:val="5"/>
-  </w:num>
-  <w:num w:numId="14">
-    <w:abstractNumId w:val="12"/>
-  </w:num>
-  <w:num w:numId="15">
-    <w:abstractNumId w:val="2"/>
-  </w:num>
   <w:num w:numId="16">
-    <w:abstractNumId w:val="15"/>
+    <w:abstractNumId w:val="22"/>
   </w:num>
   <w:num w:numId="17">
     <w:abstractNumId w:val="0"/>
+  </w:num>
+  <w:num w:numId="18">
+    <w:abstractNumId w:val="18"/>
+  </w:num>
+  <w:num w:numId="19">
+    <w:abstractNumId w:val="14"/>
+  </w:num>
+  <w:num w:numId="20">
+    <w:abstractNumId w:val="2"/>
+  </w:num>
+  <w:num w:numId="21">
+    <w:abstractNumId w:val="21"/>
+  </w:num>
+  <w:num w:numId="22">
+    <w:abstractNumId w:val="24"/>
+  </w:num>
+  <w:num w:numId="23">
+    <w:abstractNumId w:val="6"/>
+  </w:num>
+  <w:num w:numId="24">
+    <w:abstractNumId w:val="16"/>
+  </w:num>
+  <w:num w:numId="25">
+    <w:abstractNumId w:val="8"/>
   </w:num>
 </w:numbering>
 </file>
 
 <file path=word/styles.xml><?xml version="1.0" encoding="utf-8"?>
-<w:styles xmlns:mc="http://schemas.openxmlformats.org/markup-compatibility/2006" xmlns:r="http://schemas.openxmlformats.org/officeDocument/2006/relationships" xmlns:w="http://schemas.openxmlformats.org/wordprocessingml/2006/main" xmlns:w14="http://schemas.microsoft.com/office/word/2010/wordml" xmlns:w15="http://schemas.microsoft.com/office/word/2012/wordml" mc:Ignorable="w14 w15">
+<w:styles xmlns:mc="http://schemas.openxmlformats.org/markup-compatibility/2006" xmlns:r="http://schemas.openxmlformats.org/officeDocument/2006/relationships" xmlns:w="http://schemas.openxmlformats.org/wordprocessingml/2006/main" xmlns:w14="http://schemas.microsoft.com/office/word/2010/wordml" mc:Ignorable="w14">
   <w:docDefaults>
     <w:rPrDefault>
       <w:rPr>
@@ -6091,378 +8436,153 @@
       </w:pPr>
     </w:pPrDefault>
   </w:docDefaults>
-  <w:latentStyles w:defLockedState="0" w:defUIPriority="99" w:defSemiHidden="0" w:defUnhideWhenUsed="0" w:defQFormat="0" w:count="371">
-    <w:lsdException w:name="Normal" w:uiPriority="0" w:qFormat="1"/>
-    <w:lsdException w:name="heading 1" w:uiPriority="9" w:qFormat="1"/>
-    <w:lsdException w:name="heading 2" w:semiHidden="1" w:uiPriority="9" w:unhideWhenUsed="1" w:qFormat="1"/>
-    <w:lsdException w:name="heading 3" w:semiHidden="1" w:uiPriority="9" w:unhideWhenUsed="1" w:qFormat="1"/>
-    <w:lsdException w:name="heading 4" w:semiHidden="1" w:uiPriority="9" w:unhideWhenUsed="1" w:qFormat="1"/>
-    <w:lsdException w:name="heading 5" w:semiHidden="1" w:uiPriority="9" w:unhideWhenUsed="1" w:qFormat="1"/>
-    <w:lsdException w:name="heading 6" w:semiHidden="1" w:uiPriority="9" w:unhideWhenUsed="1" w:qFormat="1"/>
-    <w:lsdException w:name="heading 7" w:semiHidden="1" w:uiPriority="9" w:unhideWhenUsed="1" w:qFormat="1"/>
-    <w:lsdException w:name="heading 8" w:semiHidden="1" w:uiPriority="9" w:unhideWhenUsed="1" w:qFormat="1"/>
-    <w:lsdException w:name="heading 9" w:semiHidden="1" w:uiPriority="9" w:unhideWhenUsed="1" w:qFormat="1"/>
-    <w:lsdException w:name="index 1" w:semiHidden="1" w:unhideWhenUsed="1"/>
-    <w:lsdException w:name="index 2" w:semiHidden="1" w:unhideWhenUsed="1"/>
-    <w:lsdException w:name="index 3" w:semiHidden="1" w:unhideWhenUsed="1"/>
-    <w:lsdException w:name="index 4" w:semiHidden="1" w:unhideWhenUsed="1"/>
-    <w:lsdException w:name="index 5" w:semiHidden="1" w:unhideWhenUsed="1"/>
-    <w:lsdException w:name="index 6" w:semiHidden="1" w:unhideWhenUsed="1"/>
-    <w:lsdException w:name="index 7" w:semiHidden="1" w:unhideWhenUsed="1"/>
-    <w:lsdException w:name="index 8" w:semiHidden="1" w:unhideWhenUsed="1"/>
-    <w:lsdException w:name="index 9" w:semiHidden="1" w:unhideWhenUsed="1"/>
-    <w:lsdException w:name="toc 1" w:semiHidden="1" w:uiPriority="39" w:unhideWhenUsed="1"/>
-    <w:lsdException w:name="toc 2" w:semiHidden="1" w:uiPriority="39" w:unhideWhenUsed="1"/>
-    <w:lsdException w:name="toc 3" w:semiHidden="1" w:uiPriority="39" w:unhideWhenUsed="1"/>
-    <w:lsdException w:name="toc 4" w:semiHidden="1" w:uiPriority="39" w:unhideWhenUsed="1"/>
-    <w:lsdException w:name="toc 5" w:semiHidden="1" w:uiPriority="39" w:unhideWhenUsed="1"/>
-    <w:lsdException w:name="toc 6" w:semiHidden="1" w:uiPriority="39" w:unhideWhenUsed="1"/>
-    <w:lsdException w:name="toc 7" w:semiHidden="1" w:uiPriority="39" w:unhideWhenUsed="1"/>
-    <w:lsdException w:name="toc 8" w:semiHidden="1" w:uiPriority="39" w:unhideWhenUsed="1"/>
-    <w:lsdException w:name="toc 9" w:semiHidden="1" w:uiPriority="39" w:unhideWhenUsed="1"/>
-    <w:lsdException w:name="Normal Indent" w:semiHidden="1" w:unhideWhenUsed="1"/>
-    <w:lsdException w:name="footnote text" w:semiHidden="1" w:unhideWhenUsed="1"/>
-    <w:lsdException w:name="annotation text" w:semiHidden="1" w:unhideWhenUsed="1"/>
-    <w:lsdException w:name="header" w:semiHidden="1" w:unhideWhenUsed="1"/>
-    <w:lsdException w:name="footer" w:semiHidden="1" w:unhideWhenUsed="1"/>
-    <w:lsdException w:name="index heading" w:semiHidden="1" w:unhideWhenUsed="1"/>
-    <w:lsdException w:name="caption" w:semiHidden="1" w:uiPriority="35" w:unhideWhenUsed="1" w:qFormat="1"/>
-    <w:lsdException w:name="table of figures" w:semiHidden="1" w:unhideWhenUsed="1"/>
-    <w:lsdException w:name="envelope address" w:semiHidden="1" w:unhideWhenUsed="1"/>
-    <w:lsdException w:name="envelope return" w:semiHidden="1" w:unhideWhenUsed="1"/>
-    <w:lsdException w:name="footnote reference" w:semiHidden="1" w:unhideWhenUsed="1"/>
-    <w:lsdException w:name="annotation reference" w:semiHidden="1" w:unhideWhenUsed="1"/>
-    <w:lsdException w:name="line number" w:semiHidden="1" w:unhideWhenUsed="1"/>
-    <w:lsdException w:name="page number" w:semiHidden="1" w:unhideWhenUsed="1"/>
-    <w:lsdException w:name="endnote reference" w:semiHidden="1" w:unhideWhenUsed="1"/>
-    <w:lsdException w:name="endnote text" w:semiHidden="1" w:unhideWhenUsed="1"/>
-    <w:lsdException w:name="table of authorities" w:semiHidden="1" w:unhideWhenUsed="1"/>
-    <w:lsdException w:name="macro" w:semiHidden="1" w:unhideWhenUsed="1"/>
-    <w:lsdException w:name="toa heading" w:semiHidden="1" w:unhideWhenUsed="1"/>
-    <w:lsdException w:name="List" w:semiHidden="1" w:unhideWhenUsed="1"/>
-    <w:lsdException w:name="List Bullet" w:semiHidden="1" w:unhideWhenUsed="1"/>
-    <w:lsdException w:name="List Number" w:semiHidden="1" w:unhideWhenUsed="1"/>
-    <w:lsdException w:name="List 2" w:semiHidden="1" w:unhideWhenUsed="1"/>
-    <w:lsdException w:name="List 3" w:semiHidden="1" w:unhideWhenUsed="1"/>
-    <w:lsdException w:name="List 4" w:semiHidden="1" w:unhideWhenUsed="1"/>
-    <w:lsdException w:name="List 5" w:semiHidden="1" w:unhideWhenUsed="1"/>
-    <w:lsdException w:name="List Bullet 2" w:semiHidden="1" w:unhideWhenUsed="1"/>
-    <w:lsdException w:name="List Bullet 3" w:semiHidden="1" w:unhideWhenUsed="1"/>
-    <w:lsdException w:name="List Bullet 4" w:semiHidden="1" w:unhideWhenUsed="1"/>
-    <w:lsdException w:name="List Bullet 5" w:semiHidden="1" w:unhideWhenUsed="1"/>
-    <w:lsdException w:name="List Number 2" w:semiHidden="1" w:unhideWhenUsed="1"/>
-    <w:lsdException w:name="List Number 3" w:semiHidden="1" w:unhideWhenUsed="1"/>
-    <w:lsdException w:name="List Number 4" w:semiHidden="1" w:unhideWhenUsed="1"/>
-    <w:lsdException w:name="List Number 5" w:semiHidden="1" w:unhideWhenUsed="1"/>
-    <w:lsdException w:name="Title" w:uiPriority="10" w:qFormat="1"/>
-    <w:lsdException w:name="Closing" w:semiHidden="1" w:unhideWhenUsed="1"/>
-    <w:lsdException w:name="Signature" w:semiHidden="1" w:unhideWhenUsed="1"/>
-    <w:lsdException w:name="Default Paragraph Font" w:semiHidden="1" w:uiPriority="1" w:unhideWhenUsed="1"/>
-    <w:lsdException w:name="Body Text" w:semiHidden="1" w:unhideWhenUsed="1"/>
-    <w:lsdException w:name="Body Text Indent" w:semiHidden="1" w:unhideWhenUsed="1"/>
-    <w:lsdException w:name="List Continue" w:semiHidden="1" w:unhideWhenUsed="1"/>
-    <w:lsdException w:name="List Continue 2" w:semiHidden="1" w:unhideWhenUsed="1"/>
-    <w:lsdException w:name="List Continue 3" w:semiHidden="1" w:unhideWhenUsed="1"/>
-    <w:lsdException w:name="List Continue 4" w:semiHidden="1" w:unhideWhenUsed="1"/>
-    <w:lsdException w:name="List Continue 5" w:semiHidden="1" w:unhideWhenUsed="1"/>
-    <w:lsdException w:name="Message Header" w:semiHidden="1" w:unhideWhenUsed="1"/>
-    <w:lsdException w:name="Subtitle" w:uiPriority="11" w:qFormat="1"/>
-    <w:lsdException w:name="Salutation" w:semiHidden="1" w:unhideWhenUsed="1"/>
-    <w:lsdException w:name="Date" w:semiHidden="1" w:unhideWhenUsed="1"/>
-    <w:lsdException w:name="Body Text First Indent" w:semiHidden="1" w:unhideWhenUsed="1"/>
-    <w:lsdException w:name="Body Text First Indent 2" w:semiHidden="1" w:unhideWhenUsed="1"/>
-    <w:lsdException w:name="Note Heading" w:semiHidden="1" w:unhideWhenUsed="1"/>
-    <w:lsdException w:name="Body Text 2" w:semiHidden="1" w:unhideWhenUsed="1"/>
-    <w:lsdException w:name="Body Text 3" w:semiHidden="1" w:unhideWhenUsed="1"/>
-    <w:lsdException w:name="Body Text Indent 2" w:semiHidden="1" w:unhideWhenUsed="1"/>
-    <w:lsdException w:name="Body Text Indent 3" w:semiHidden="1" w:unhideWhenUsed="1"/>
-    <w:lsdException w:name="Block Text" w:semiHidden="1" w:unhideWhenUsed="1"/>
-    <w:lsdException w:name="Hyperlink" w:semiHidden="1" w:unhideWhenUsed="1"/>
-    <w:lsdException w:name="FollowedHyperlink" w:semiHidden="1" w:unhideWhenUsed="1"/>
-    <w:lsdException w:name="Strong" w:uiPriority="22" w:qFormat="1"/>
-    <w:lsdException w:name="Emphasis" w:uiPriority="20" w:qFormat="1"/>
-    <w:lsdException w:name="Document Map" w:semiHidden="1" w:unhideWhenUsed="1"/>
-    <w:lsdException w:name="Plain Text" w:semiHidden="1" w:unhideWhenUsed="1"/>
-    <w:lsdException w:name="E-mail Signature" w:semiHidden="1" w:unhideWhenUsed="1"/>
-    <w:lsdException w:name="HTML Top of Form" w:semiHidden="1" w:unhideWhenUsed="1"/>
-    <w:lsdException w:name="HTML Bottom of Form" w:semiHidden="1" w:unhideWhenUsed="1"/>
-    <w:lsdException w:name="Normal (Web)" w:semiHidden="1" w:unhideWhenUsed="1"/>
-    <w:lsdException w:name="HTML Acronym" w:semiHidden="1" w:unhideWhenUsed="1"/>
-    <w:lsdException w:name="HTML Address" w:semiHidden="1" w:unhideWhenUsed="1"/>
-    <w:lsdException w:name="HTML Cite" w:semiHidden="1" w:unhideWhenUsed="1"/>
-    <w:lsdException w:name="HTML Code" w:semiHidden="1" w:unhideWhenUsed="1"/>
-    <w:lsdException w:name="HTML Definition" w:semiHidden="1" w:unhideWhenUsed="1"/>
-    <w:lsdException w:name="HTML Keyboard" w:semiHidden="1" w:unhideWhenUsed="1"/>
-    <w:lsdException w:name="HTML Preformatted" w:semiHidden="1" w:unhideWhenUsed="1"/>
-    <w:lsdException w:name="HTML Sample" w:semiHidden="1" w:unhideWhenUsed="1"/>
-    <w:lsdException w:name="HTML Typewriter" w:semiHidden="1" w:unhideWhenUsed="1"/>
-    <w:lsdException w:name="HTML Variable" w:semiHidden="1" w:unhideWhenUsed="1"/>
-    <w:lsdException w:name="Normal Table" w:semiHidden="1" w:unhideWhenUsed="1"/>
-    <w:lsdException w:name="annotation subject" w:semiHidden="1" w:unhideWhenUsed="1"/>
-    <w:lsdException w:name="No List" w:semiHidden="1" w:unhideWhenUsed="1"/>
-    <w:lsdException w:name="Outline List 1" w:semiHidden="1" w:unhideWhenUsed="1"/>
-    <w:lsdException w:name="Outline List 2" w:semiHidden="1" w:unhideWhenUsed="1"/>
-    <w:lsdException w:name="Outline List 3" w:semiHidden="1" w:unhideWhenUsed="1"/>
-    <w:lsdException w:name="Table Simple 1" w:semiHidden="1" w:unhideWhenUsed="1"/>
-    <w:lsdException w:name="Table Simple 2" w:semiHidden="1" w:unhideWhenUsed="1"/>
-    <w:lsdException w:name="Table Simple 3" w:semiHidden="1" w:unhideWhenUsed="1"/>
-    <w:lsdException w:name="Table Classic 1" w:semiHidden="1" w:unhideWhenUsed="1"/>
-    <w:lsdException w:name="Table Classic 2" w:semiHidden="1" w:unhideWhenUsed="1"/>
-    <w:lsdException w:name="Table Classic 3" w:semiHidden="1" w:unhideWhenUsed="1"/>
-    <w:lsdException w:name="Table Classic 4" w:semiHidden="1" w:unhideWhenUsed="1"/>
-    <w:lsdException w:name="Table Colorful 1" w:semiHidden="1" w:unhideWhenUsed="1"/>
-    <w:lsdException w:name="Table Colorful 2" w:semiHidden="1" w:unhideWhenUsed="1"/>
-    <w:lsdException w:name="Table Colorful 3" w:semiHidden="1" w:unhideWhenUsed="1"/>
-    <w:lsdException w:name="Table Columns 1" w:semiHidden="1" w:unhideWhenUsed="1"/>
-    <w:lsdException w:name="Table Columns 2" w:semiHidden="1" w:unhideWhenUsed="1"/>
-    <w:lsdException w:name="Table Columns 3" w:semiHidden="1" w:unhideWhenUsed="1"/>
-    <w:lsdException w:name="Table Columns 4" w:semiHidden="1" w:unhideWhenUsed="1"/>
-    <w:lsdException w:name="Table Columns 5" w:semiHidden="1" w:unhideWhenUsed="1"/>
-    <w:lsdException w:name="Table Grid 1" w:semiHidden="1" w:unhideWhenUsed="1"/>
-    <w:lsdException w:name="Table Grid 2" w:semiHidden="1" w:unhideWhenUsed="1"/>
-    <w:lsdException w:name="Table Grid 3" w:semiHidden="1" w:unhideWhenUsed="1"/>
-    <w:lsdException w:name="Table Grid 4" w:semiHidden="1" w:unhideWhenUsed="1"/>
-    <w:lsdException w:name="Table Grid 5" w:semiHidden="1" w:unhideWhenUsed="1"/>
-    <w:lsdException w:name="Table Grid 6" w:semiHidden="1" w:unhideWhenUsed="1"/>
-    <w:lsdException w:name="Table Grid 7" w:semiHidden="1" w:unhideWhenUsed="1"/>
-    <w:lsdException w:name="Table Grid 8" w:semiHidden="1" w:unhideWhenUsed="1"/>
-    <w:lsdException w:name="Table List 1" w:semiHidden="1" w:unhideWhenUsed="1"/>
-    <w:lsdException w:name="Table List 2" w:semiHidden="1" w:unhideWhenUsed="1"/>
-    <w:lsdException w:name="Table List 3" w:semiHidden="1" w:unhideWhenUsed="1"/>
-    <w:lsdException w:name="Table List 4" w:semiHidden="1" w:unhideWhenUsed="1"/>
-    <w:lsdException w:name="Table List 5" w:semiHidden="1" w:unhideWhenUsed="1"/>
-    <w:lsdException w:name="Table List 6" w:semiHidden="1" w:unhideWhenUsed="1"/>
-    <w:lsdException w:name="Table List 7" w:semiHidden="1" w:unhideWhenUsed="1"/>
-    <w:lsdException w:name="Table List 8" w:semiHidden="1" w:unhideWhenUsed="1"/>
-    <w:lsdException w:name="Table 3D effects 1" w:semiHidden="1" w:unhideWhenUsed="1"/>
-    <w:lsdException w:name="Table 3D effects 2" w:semiHidden="1" w:unhideWhenUsed="1"/>
-    <w:lsdException w:name="Table 3D effects 3" w:semiHidden="1" w:unhideWhenUsed="1"/>
-    <w:lsdException w:name="Table Contemporary" w:semiHidden="1" w:unhideWhenUsed="1"/>
-    <w:lsdException w:name="Table Elegant" w:semiHidden="1" w:unhideWhenUsed="1"/>
-    <w:lsdException w:name="Table Professional" w:semiHidden="1" w:unhideWhenUsed="1"/>
-    <w:lsdException w:name="Table Subtle 1" w:semiHidden="1" w:unhideWhenUsed="1"/>
-    <w:lsdException w:name="Table Subtle 2" w:semiHidden="1" w:unhideWhenUsed="1"/>
-    <w:lsdException w:name="Table Web 1" w:semiHidden="1" w:unhideWhenUsed="1"/>
-    <w:lsdException w:name="Table Web 2" w:semiHidden="1" w:unhideWhenUsed="1"/>
-    <w:lsdException w:name="Table Web 3" w:semiHidden="1" w:unhideWhenUsed="1"/>
-    <w:lsdException w:name="Balloon Text" w:semiHidden="1" w:unhideWhenUsed="1"/>
-    <w:lsdException w:name="Table Grid" w:uiPriority="39"/>
-    <w:lsdException w:name="Table Theme" w:semiHidden="1" w:unhideWhenUsed="1"/>
-    <w:lsdException w:name="Placeholder Text" w:semiHidden="1"/>
-    <w:lsdException w:name="No Spacing" w:uiPriority="1" w:qFormat="1"/>
-    <w:lsdException w:name="Light Shading" w:uiPriority="60"/>
-    <w:lsdException w:name="Light List" w:uiPriority="61"/>
-    <w:lsdException w:name="Light Grid" w:uiPriority="62"/>
-    <w:lsdException w:name="Medium Shading 1" w:uiPriority="63"/>
-    <w:lsdException w:name="Medium Shading 2" w:uiPriority="64"/>
-    <w:lsdException w:name="Medium List 1" w:uiPriority="65"/>
-    <w:lsdException w:name="Medium List 2" w:uiPriority="66"/>
-    <w:lsdException w:name="Medium Grid 1" w:uiPriority="67"/>
-    <w:lsdException w:name="Medium Grid 2" w:uiPriority="68"/>
-    <w:lsdException w:name="Medium Grid 3" w:uiPriority="69"/>
-    <w:lsdException w:name="Dark List" w:uiPriority="70"/>
-    <w:lsdException w:name="Colorful Shading" w:uiPriority="71"/>
-    <w:lsdException w:name="Colorful List" w:uiPriority="72"/>
-    <w:lsdException w:name="Colorful Grid" w:uiPriority="73"/>
-    <w:lsdException w:name="Light Shading Accent 1" w:uiPriority="60"/>
-    <w:lsdException w:name="Light List Accent 1" w:uiPriority="61"/>
-    <w:lsdException w:name="Light Grid Accent 1" w:uiPriority="62"/>
-    <w:lsdException w:name="Medium Shading 1 Accent 1" w:uiPriority="63"/>
-    <w:lsdException w:name="Medium Shading 2 Accent 1" w:uiPriority="64"/>
-    <w:lsdException w:name="Medium List 1 Accent 1" w:uiPriority="65"/>
-    <w:lsdException w:name="Revision" w:semiHidden="1"/>
-    <w:lsdException w:name="List Paragraph" w:uiPriority="34" w:qFormat="1"/>
-    <w:lsdException w:name="Quote" w:uiPriority="29" w:qFormat="1"/>
-    <w:lsdException w:name="Intense Quote" w:uiPriority="30" w:qFormat="1"/>
-    <w:lsdException w:name="Medium List 2 Accent 1" w:uiPriority="66"/>
-    <w:lsdException w:name="Medium Grid 1 Accent 1" w:uiPriority="67"/>
-    <w:lsdException w:name="Medium Grid 2 Accent 1" w:uiPriority="68"/>
-    <w:lsdException w:name="Medium Grid 3 Accent 1" w:uiPriority="69"/>
-    <w:lsdException w:name="Dark List Accent 1" w:uiPriority="70"/>
-    <w:lsdException w:name="Colorful Shading Accent 1" w:uiPriority="71"/>
-    <w:lsdException w:name="Colorful List Accent 1" w:uiPriority="72"/>
-    <w:lsdException w:name="Colorful Grid Accent 1" w:uiPriority="73"/>
-    <w:lsdException w:name="Light Shading Accent 2" w:uiPriority="60"/>
-    <w:lsdException w:name="Light List Accent 2" w:uiPriority="61"/>
-    <w:lsdException w:name="Light Grid Accent 2" w:uiPriority="62"/>
-    <w:lsdException w:name="Medium Shading 1 Accent 2" w:uiPriority="63"/>
-    <w:lsdException w:name="Medium Shading 2 Accent 2" w:uiPriority="64"/>
-    <w:lsdException w:name="Medium List 1 Accent 2" w:uiPriority="65"/>
-    <w:lsdException w:name="Medium List 2 Accent 2" w:uiPriority="66"/>
-    <w:lsdException w:name="Medium Grid 1 Accent 2" w:uiPriority="67"/>
-    <w:lsdException w:name="Medium Grid 2 Accent 2" w:uiPriority="68"/>
-    <w:lsdException w:name="Medium Grid 3 Accent 2" w:uiPriority="69"/>
-    <w:lsdException w:name="Dark List Accent 2" w:uiPriority="70"/>
-    <w:lsdException w:name="Colorful Shading Accent 2" w:uiPriority="71"/>
-    <w:lsdException w:name="Colorful List Accent 2" w:uiPriority="72"/>
-    <w:lsdException w:name="Colorful Grid Accent 2" w:uiPriority="73"/>
-    <w:lsdException w:name="Light Shading Accent 3" w:uiPriority="60"/>
-    <w:lsdException w:name="Light List Accent 3" w:uiPriority="61"/>
-    <w:lsdException w:name="Light Grid Accent 3" w:uiPriority="62"/>
-    <w:lsdException w:name="Medium Shading 1 Accent 3" w:uiPriority="63"/>
-    <w:lsdException w:name="Medium Shading 2 Accent 3" w:uiPriority="64"/>
-    <w:lsdException w:name="Medium List 1 Accent 3" w:uiPriority="65"/>
-    <w:lsdException w:name="Medium List 2 Accent 3" w:uiPriority="66"/>
-    <w:lsdException w:name="Medium Grid 1 Accent 3" w:uiPriority="67"/>
-    <w:lsdException w:name="Medium Grid 2 Accent 3" w:uiPriority="68"/>
-    <w:lsdException w:name="Medium Grid 3 Accent 3" w:uiPriority="69"/>
-    <w:lsdException w:name="Dark List Accent 3" w:uiPriority="70"/>
-    <w:lsdException w:name="Colorful Shading Accent 3" w:uiPriority="71"/>
-    <w:lsdException w:name="Colorful List Accent 3" w:uiPriority="72"/>
-    <w:lsdException w:name="Colorful Grid Accent 3" w:uiPriority="73"/>
-    <w:lsdException w:name="Light Shading Accent 4" w:uiPriority="60"/>
-    <w:lsdException w:name="Light List Accent 4" w:uiPriority="61"/>
-    <w:lsdException w:name="Light Grid Accent 4" w:uiPriority="62"/>
-    <w:lsdException w:name="Medium Shading 1 Accent 4" w:uiPriority="63"/>
-    <w:lsdException w:name="Medium Shading 2 Accent 4" w:uiPriority="64"/>
-    <w:lsdException w:name="Medium List 1 Accent 4" w:uiPriority="65"/>
-    <w:lsdException w:name="Medium List 2 Accent 4" w:uiPriority="66"/>
-    <w:lsdException w:name="Medium Grid 1 Accent 4" w:uiPriority="67"/>
-    <w:lsdException w:name="Medium Grid 2 Accent 4" w:uiPriority="68"/>
-    <w:lsdException w:name="Medium Grid 3 Accent 4" w:uiPriority="69"/>
-    <w:lsdException w:name="Dark List Accent 4" w:uiPriority="70"/>
-    <w:lsdException w:name="Colorful Shading Accent 4" w:uiPriority="71"/>
-    <w:lsdException w:name="Colorful List Accent 4" w:uiPriority="72"/>
-    <w:lsdException w:name="Colorful Grid Accent 4" w:uiPriority="73"/>
-    <w:lsdException w:name="Light Shading Accent 5" w:uiPriority="60"/>
-    <w:lsdException w:name="Light List Accent 5" w:uiPriority="61"/>
-    <w:lsdException w:name="Light Grid Accent 5" w:uiPriority="62"/>
-    <w:lsdException w:name="Medium Shading 1 Accent 5" w:uiPriority="63"/>
-    <w:lsdException w:name="Medium Shading 2 Accent 5" w:uiPriority="64"/>
-    <w:lsdException w:name="Medium List 1 Accent 5" w:uiPriority="65"/>
-    <w:lsdException w:name="Medium List 2 Accent 5" w:uiPriority="66"/>
-    <w:lsdException w:name="Medium Grid 1 Accent 5" w:uiPriority="67"/>
-    <w:lsdException w:name="Medium Grid 2 Accent 5" w:uiPriority="68"/>
-    <w:lsdException w:name="Medium Grid 3 Accent 5" w:uiPriority="69"/>
-    <w:lsdException w:name="Dark List Accent 5" w:uiPriority="70"/>
-    <w:lsdException w:name="Colorful Shading Accent 5" w:uiPriority="71"/>
-    <w:lsdException w:name="Colorful List Accent 5" w:uiPriority="72"/>
-    <w:lsdException w:name="Colorful Grid Accent 5" w:uiPriority="73"/>
-    <w:lsdException w:name="Light Shading Accent 6" w:uiPriority="60"/>
-    <w:lsdException w:name="Light List Accent 6" w:uiPriority="61"/>
-    <w:lsdException w:name="Light Grid Accent 6" w:uiPriority="62"/>
-    <w:lsdException w:name="Medium Shading 1 Accent 6" w:uiPriority="63"/>
-    <w:lsdException w:name="Medium Shading 2 Accent 6" w:uiPriority="64"/>
-    <w:lsdException w:name="Medium List 1 Accent 6" w:uiPriority="65"/>
-    <w:lsdException w:name="Medium List 2 Accent 6" w:uiPriority="66"/>
-    <w:lsdException w:name="Medium Grid 1 Accent 6" w:uiPriority="67"/>
-    <w:lsdException w:name="Medium Grid 2 Accent 6" w:uiPriority="68"/>
-    <w:lsdException w:name="Medium Grid 3 Accent 6" w:uiPriority="69"/>
-    <w:lsdException w:name="Dark List Accent 6" w:uiPriority="70"/>
-    <w:lsdException w:name="Colorful Shading Accent 6" w:uiPriority="71"/>
-    <w:lsdException w:name="Colorful List Accent 6" w:uiPriority="72"/>
-    <w:lsdException w:name="Colorful Grid Accent 6" w:uiPriority="73"/>
-    <w:lsdException w:name="Subtle Emphasis" w:uiPriority="19" w:qFormat="1"/>
-    <w:lsdException w:name="Intense Emphasis" w:uiPriority="21" w:qFormat="1"/>
-    <w:lsdException w:name="Subtle Reference" w:uiPriority="31" w:qFormat="1"/>
-    <w:lsdException w:name="Intense Reference" w:uiPriority="32" w:qFormat="1"/>
-    <w:lsdException w:name="Book Title" w:uiPriority="33" w:qFormat="1"/>
-    <w:lsdException w:name="Bibliography" w:semiHidden="1" w:uiPriority="37" w:unhideWhenUsed="1"/>
-    <w:lsdException w:name="TOC Heading" w:semiHidden="1" w:uiPriority="39" w:unhideWhenUsed="1" w:qFormat="1"/>
-    <w:lsdException w:name="Plain Table 1" w:uiPriority="41"/>
-    <w:lsdException w:name="Plain Table 2" w:uiPriority="42"/>
-    <w:lsdException w:name="Plain Table 3" w:uiPriority="43"/>
-    <w:lsdException w:name="Plain Table 4" w:uiPriority="44"/>
-    <w:lsdException w:name="Plain Table 5" w:uiPriority="45"/>
-    <w:lsdException w:name="Grid Table Light" w:uiPriority="40"/>
-    <w:lsdException w:name="Grid Table 1 Light" w:uiPriority="46"/>
-    <w:lsdException w:name="Grid Table 2" w:uiPriority="47"/>
-    <w:lsdException w:name="Grid Table 3" w:uiPriority="48"/>
-    <w:lsdException w:name="Grid Table 4" w:uiPriority="49"/>
-    <w:lsdException w:name="Grid Table 5 Dark" w:uiPriority="50"/>
-    <w:lsdException w:name="Grid Table 6 Colorful" w:uiPriority="51"/>
-    <w:lsdException w:name="Grid Table 7 Colorful" w:uiPriority="52"/>
-    <w:lsdException w:name="Grid Table 1 Light Accent 1" w:uiPriority="46"/>
-    <w:lsdException w:name="Grid Table 2 Accent 1" w:uiPriority="47"/>
-    <w:lsdException w:name="Grid Table 3 Accent 1" w:uiPriority="48"/>
-    <w:lsdException w:name="Grid Table 4 Accent 1" w:uiPriority="49"/>
-    <w:lsdException w:name="Grid Table 5 Dark Accent 1" w:uiPriority="50"/>
-    <w:lsdException w:name="Grid Table 6 Colorful Accent 1" w:uiPriority="51"/>
-    <w:lsdException w:name="Grid Table 7 Colorful Accent 1" w:uiPriority="52"/>
-    <w:lsdException w:name="Grid Table 1 Light Accent 2" w:uiPriority="46"/>
-    <w:lsdException w:name="Grid Table 2 Accent 2" w:uiPriority="47"/>
-    <w:lsdException w:name="Grid Table 3 Accent 2" w:uiPriority="48"/>
-    <w:lsdException w:name="Grid Table 4 Accent 2" w:uiPriority="49"/>
-    <w:lsdException w:name="Grid Table 5 Dark Accent 2" w:uiPriority="50"/>
-    <w:lsdException w:name="Grid Table 6 Colorful Accent 2" w:uiPriority="51"/>
-    <w:lsdException w:name="Grid Table 7 Colorful Accent 2" w:uiPriority="52"/>
-    <w:lsdException w:name="Grid Table 1 Light Accent 3" w:uiPriority="46"/>
-    <w:lsdException w:name="Grid Table 2 Accent 3" w:uiPriority="47"/>
-    <w:lsdException w:name="Grid Table 3 Accent 3" w:uiPriority="48"/>
-    <w:lsdException w:name="Grid Table 4 Accent 3" w:uiPriority="49"/>
-    <w:lsdException w:name="Grid Table 5 Dark Accent 3" w:uiPriority="50"/>
-    <w:lsdException w:name="Grid Table 6 Colorful Accent 3" w:uiPriority="51"/>
-    <w:lsdException w:name="Grid Table 7 Colorful Accent 3" w:uiPriority="52"/>
-    <w:lsdException w:name="Grid Table 1 Light Accent 4" w:uiPriority="46"/>
-    <w:lsdException w:name="Grid Table 2 Accent 4" w:uiPriority="47"/>
-    <w:lsdException w:name="Grid Table 3 Accent 4" w:uiPriority="48"/>
-    <w:lsdException w:name="Grid Table 4 Accent 4" w:uiPriority="49"/>
-    <w:lsdException w:name="Grid Table 5 Dark Accent 4" w:uiPriority="50"/>
-    <w:lsdException w:name="Grid Table 6 Colorful Accent 4" w:uiPriority="51"/>
-    <w:lsdException w:name="Grid Table 7 Colorful Accent 4" w:uiPriority="52"/>
-    <w:lsdException w:name="Grid Table 1 Light Accent 5" w:uiPriority="46"/>
-    <w:lsdException w:name="Grid Table 2 Accent 5" w:uiPriority="47"/>
-    <w:lsdException w:name="Grid Table 3 Accent 5" w:uiPriority="48"/>
-    <w:lsdException w:name="Grid Table 4 Accent 5" w:uiPriority="49"/>
-    <w:lsdException w:name="Grid Table 5 Dark Accent 5" w:uiPriority="50"/>
-    <w:lsdException w:name="Grid Table 6 Colorful Accent 5" w:uiPriority="51"/>
-    <w:lsdException w:name="Grid Table 7 Colorful Accent 5" w:uiPriority="52"/>
-    <w:lsdException w:name="Grid Table 1 Light Accent 6" w:uiPriority="46"/>
-    <w:lsdException w:name="Grid Table 2 Accent 6" w:uiPriority="47"/>
-    <w:lsdException w:name="Grid Table 3 Accent 6" w:uiPriority="48"/>
-    <w:lsdException w:name="Grid Table 4 Accent 6" w:uiPriority="49"/>
-    <w:lsdException w:name="Grid Table 5 Dark Accent 6" w:uiPriority="50"/>
-    <w:lsdException w:name="Grid Table 6 Colorful Accent 6" w:uiPriority="51"/>
-    <w:lsdException w:name="Grid Table 7 Colorful Accent 6" w:uiPriority="52"/>
-    <w:lsdException w:name="List Table 1 Light" w:uiPriority="46"/>
-    <w:lsdException w:name="List Table 2" w:uiPriority="47"/>
-    <w:lsdException w:name="List Table 3" w:uiPriority="48"/>
-    <w:lsdException w:name="List Table 4" w:uiPriority="49"/>
-    <w:lsdException w:name="List Table 5 Dark" w:uiPriority="50"/>
-    <w:lsdException w:name="List Table 6 Colorful" w:uiPriority="51"/>
-    <w:lsdException w:name="List Table 7 Colorful" w:uiPriority="52"/>
-    <w:lsdException w:name="List Table 1 Light Accent 1" w:uiPriority="46"/>
-    <w:lsdException w:name="List Table 2 Accent 1" w:uiPriority="47"/>
-    <w:lsdException w:name="List Table 3 Accent 1" w:uiPriority="48"/>
-    <w:lsdException w:name="List Table 4 Accent 1" w:uiPriority="49"/>
-    <w:lsdException w:name="List Table 5 Dark Accent 1" w:uiPriority="50"/>
-    <w:lsdException w:name="List Table 6 Colorful Accent 1" w:uiPriority="51"/>
-    <w:lsdException w:name="List Table 7 Colorful Accent 1" w:uiPriority="52"/>
-    <w:lsdException w:name="List Table 1 Light Accent 2" w:uiPriority="46"/>
-    <w:lsdException w:name="List Table 2 Accent 2" w:uiPriority="47"/>
-    <w:lsdException w:name="List Table 3 Accent 2" w:uiPriority="48"/>
-    <w:lsdException w:name="List Table 4 Accent 2" w:uiPriority="49"/>
-    <w:lsdException w:name="List Table 5 Dark Accent 2" w:uiPriority="50"/>
-    <w:lsdException w:name="List Table 6 Colorful Accent 2" w:uiPriority="51"/>
-    <w:lsdException w:name="List Table 7 Colorful Accent 2" w:uiPriority="52"/>
-    <w:lsdException w:name="List Table 1 Light Accent 3" w:uiPriority="46"/>
-    <w:lsdException w:name="List Table 2 Accent 3" w:uiPriority="47"/>
-    <w:lsdException w:name="List Table 3 Accent 3" w:uiPriority="48"/>
-    <w:lsdException w:name="List Table 4 Accent 3" w:uiPriority="49"/>
-    <w:lsdException w:name="List Table 5 Dark Accent 3" w:uiPriority="50"/>
-    <w:lsdException w:name="List Table 6 Colorful Accent 3" w:uiPriority="51"/>
-    <w:lsdException w:name="List Table 7 Colorful Accent 3" w:uiPriority="52"/>
-    <w:lsdException w:name="List Table 1 Light Accent 4" w:uiPriority="46"/>
-    <w:lsdException w:name="List Table 2 Accent 4" w:uiPriority="47"/>
-    <w:lsdException w:name="List Table 3 Accent 4" w:uiPriority="48"/>
-    <w:lsdException w:name="List Table 4 Accent 4" w:uiPriority="49"/>
-    <w:lsdException w:name="List Table 5 Dark Accent 4" w:uiPriority="50"/>
-    <w:lsdException w:name="List Table 6 Colorful Accent 4" w:uiPriority="51"/>
-    <w:lsdException w:name="List Table 7 Colorful Accent 4" w:uiPriority="52"/>
-    <w:lsdException w:name="List Table 1 Light Accent 5" w:uiPriority="46"/>
-    <w:lsdException w:name="List Table 2 Accent 5" w:uiPriority="47"/>
-    <w:lsdException w:name="List Table 3 Accent 5" w:uiPriority="48"/>
-    <w:lsdException w:name="List Table 4 Accent 5" w:uiPriority="49"/>
-    <w:lsdException w:name="List Table 5 Dark Accent 5" w:uiPriority="50"/>
-    <w:lsdException w:name="List Table 6 Colorful Accent 5" w:uiPriority="51"/>
-    <w:lsdException w:name="List Table 7 Colorful Accent 5" w:uiPriority="52"/>
-    <w:lsdException w:name="List Table 1 Light Accent 6" w:uiPriority="46"/>
-    <w:lsdException w:name="List Table 2 Accent 6" w:uiPriority="47"/>
-    <w:lsdException w:name="List Table 3 Accent 6" w:uiPriority="48"/>
-    <w:lsdException w:name="List Table 4 Accent 6" w:uiPriority="49"/>
-    <w:lsdException w:name="List Table 5 Dark Accent 6" w:uiPriority="50"/>
-    <w:lsdException w:name="List Table 6 Colorful Accent 6" w:uiPriority="51"/>
-    <w:lsdException w:name="List Table 7 Colorful Accent 6" w:uiPriority="52"/>
+  <w:latentStyles w:defLockedState="0" w:defUIPriority="99" w:defSemiHidden="1" w:defUnhideWhenUsed="1" w:defQFormat="0" w:count="276">
+    <w:lsdException w:name="Normal" w:semiHidden="0" w:uiPriority="0" w:unhideWhenUsed="0" w:qFormat="1"/>
+    <w:lsdException w:name="heading 1" w:semiHidden="0" w:uiPriority="9" w:unhideWhenUsed="0" w:qFormat="1"/>
+    <w:lsdException w:name="heading 2" w:uiPriority="9" w:qFormat="1"/>
+    <w:lsdException w:name="heading 3" w:uiPriority="9" w:qFormat="1"/>
+    <w:lsdException w:name="heading 4" w:uiPriority="9" w:qFormat="1"/>
+    <w:lsdException w:name="heading 5" w:uiPriority="9" w:qFormat="1"/>
+    <w:lsdException w:name="heading 6" w:uiPriority="9" w:qFormat="1"/>
+    <w:lsdException w:name="heading 7" w:uiPriority="9" w:qFormat="1"/>
+    <w:lsdException w:name="heading 8" w:uiPriority="9" w:qFormat="1"/>
+    <w:lsdException w:name="heading 9" w:uiPriority="9" w:qFormat="1"/>
+    <w:lsdException w:name="toc 1" w:uiPriority="39"/>
+    <w:lsdException w:name="toc 2" w:uiPriority="39"/>
+    <w:lsdException w:name="toc 3" w:uiPriority="39"/>
+    <w:lsdException w:name="toc 4" w:uiPriority="39"/>
+    <w:lsdException w:name="toc 5" w:uiPriority="39"/>
+    <w:lsdException w:name="toc 6" w:uiPriority="39"/>
+    <w:lsdException w:name="toc 7" w:uiPriority="39"/>
+    <w:lsdException w:name="toc 8" w:uiPriority="39"/>
+    <w:lsdException w:name="toc 9" w:uiPriority="39"/>
+    <w:lsdException w:name="caption" w:uiPriority="35" w:qFormat="1"/>
+    <w:lsdException w:name="Title" w:semiHidden="0" w:uiPriority="10" w:unhideWhenUsed="0" w:qFormat="1"/>
+    <w:lsdException w:name="Default Paragraph Font" w:uiPriority="1"/>
+    <w:lsdException w:name="Subtitle" w:semiHidden="0" w:uiPriority="11" w:unhideWhenUsed="0" w:qFormat="1"/>
+    <w:lsdException w:name="Strong" w:semiHidden="0" w:uiPriority="22" w:unhideWhenUsed="0" w:qFormat="1"/>
+    <w:lsdException w:name="Emphasis" w:semiHidden="0" w:uiPriority="20" w:unhideWhenUsed="0" w:qFormat="1"/>
+    <w:lsdException w:name="Table Grid" w:semiHidden="0" w:uiPriority="39" w:unhideWhenUsed="0"/>
+    <w:lsdException w:name="Note Level 1" w:semiHidden="0" w:unhideWhenUsed="0"/>
+    <w:lsdException w:name="Note Level 2" w:semiHidden="0" w:unhideWhenUsed="0"/>
+    <w:lsdException w:name="Note Level 3" w:semiHidden="0" w:unhideWhenUsed="0"/>
+    <w:lsdException w:name="Note Level 4" w:semiHidden="0" w:unhideWhenUsed="0"/>
+    <w:lsdException w:name="Note Level 5" w:semiHidden="0" w:unhideWhenUsed="0"/>
+    <w:lsdException w:name="Note Level 6" w:semiHidden="0" w:unhideWhenUsed="0"/>
+    <w:lsdException w:name="Note Level 7" w:semiHidden="0" w:unhideWhenUsed="0"/>
+    <w:lsdException w:name="Note Level 8" w:semiHidden="0" w:unhideWhenUsed="0"/>
+    <w:lsdException w:name="Note Level 9" w:semiHidden="0" w:unhideWhenUsed="0"/>
+    <w:lsdException w:name="Placeholder Text" w:unhideWhenUsed="0"/>
+    <w:lsdException w:name="No Spacing" w:semiHidden="0" w:uiPriority="1" w:unhideWhenUsed="0" w:qFormat="1"/>
+    <w:lsdException w:name="Light Shading" w:semiHidden="0" w:uiPriority="60" w:unhideWhenUsed="0"/>
+    <w:lsdException w:name="Light List" w:semiHidden="0" w:uiPriority="61" w:unhideWhenUsed="0"/>
+    <w:lsdException w:name="Light Grid" w:semiHidden="0" w:uiPriority="62" w:unhideWhenUsed="0"/>
+    <w:lsdException w:name="Medium Shading 1" w:semiHidden="0" w:uiPriority="63" w:unhideWhenUsed="0"/>
+    <w:lsdException w:name="Medium Shading 2" w:semiHidden="0" w:uiPriority="64" w:unhideWhenUsed="0"/>
+    <w:lsdException w:name="Medium List 1" w:semiHidden="0" w:uiPriority="65" w:unhideWhenUsed="0"/>
+    <w:lsdException w:name="Medium List 2" w:semiHidden="0" w:uiPriority="66" w:unhideWhenUsed="0"/>
+    <w:lsdException w:name="Medium Grid 1" w:semiHidden="0" w:uiPriority="67" w:unhideWhenUsed="0"/>
+    <w:lsdException w:name="Medium Grid 2" w:semiHidden="0" w:uiPriority="68" w:unhideWhenUsed="0"/>
+    <w:lsdException w:name="Medium Grid 3" w:semiHidden="0" w:uiPriority="69" w:unhideWhenUsed="0"/>
+    <w:lsdException w:name="Dark List" w:semiHidden="0" w:uiPriority="70" w:unhideWhenUsed="0"/>
+    <w:lsdException w:name="Colorful Shading" w:semiHidden="0" w:uiPriority="71" w:unhideWhenUsed="0"/>
+    <w:lsdException w:name="Colorful List" w:semiHidden="0" w:uiPriority="72" w:unhideWhenUsed="0"/>
+    <w:lsdException w:name="Colorful Grid" w:semiHidden="0" w:uiPriority="73" w:unhideWhenUsed="0"/>
+    <w:lsdException w:name="Light Shading Accent 1" w:semiHidden="0" w:uiPriority="60" w:unhideWhenUsed="0"/>
+    <w:lsdException w:name="Light List Accent 1" w:semiHidden="0" w:uiPriority="61" w:unhideWhenUsed="0"/>
+    <w:lsdException w:name="Light Grid Accent 1" w:semiHidden="0" w:uiPriority="62" w:unhideWhenUsed="0"/>
+    <w:lsdException w:name="Medium Shading 1 Accent 1" w:semiHidden="0" w:uiPriority="63" w:unhideWhenUsed="0"/>
+    <w:lsdException w:name="Medium Shading 2 Accent 1" w:semiHidden="0" w:uiPriority="64" w:unhideWhenUsed="0"/>
+    <w:lsdException w:name="Medium List 1 Accent 1" w:semiHidden="0" w:uiPriority="65" w:unhideWhenUsed="0"/>
+    <w:lsdException w:name="Revision" w:unhideWhenUsed="0"/>
+    <w:lsdException w:name="List Paragraph" w:semiHidden="0" w:uiPriority="34" w:unhideWhenUsed="0" w:qFormat="1"/>
+    <w:lsdException w:name="Quote" w:semiHidden="0" w:uiPriority="29" w:unhideWhenUsed="0" w:qFormat="1"/>
+    <w:lsdException w:name="Intense Quote" w:semiHidden="0" w:uiPriority="30" w:unhideWhenUsed="0" w:qFormat="1"/>
+    <w:lsdException w:name="Medium List 2 Accent 1" w:semiHidden="0" w:uiPriority="66" w:unhideWhenUsed="0"/>
+    <w:lsdException w:name="Medium Grid 1 Accent 1" w:semiHidden="0" w:uiPriority="67" w:unhideWhenUsed="0"/>
+    <w:lsdException w:name="Medium Grid 2 Accent 1" w:semiHidden="0" w:uiPriority="68" w:unhideWhenUsed="0"/>
+    <w:lsdException w:name="Medium Grid 3 Accent 1" w:semiHidden="0" w:uiPriority="69" w:unhideWhenUsed="0"/>
+    <w:lsdException w:name="Dark List Accent 1" w:semiHidden="0" w:uiPriority="70" w:unhideWhenUsed="0"/>
+    <w:lsdException w:name="Colorful Shading Accent 1" w:semiHidden="0" w:uiPriority="71" w:unhideWhenUsed="0"/>
+    <w:lsdException w:name="Colorful List Accent 1" w:semiHidden="0" w:uiPriority="72" w:unhideWhenUsed="0"/>
+    <w:lsdException w:name="Colorful Grid Accent 1" w:semiHidden="0" w:uiPriority="73" w:unhideWhenUsed="0"/>
+    <w:lsdException w:name="Light Shading Accent 2" w:semiHidden="0" w:uiPriority="60" w:unhideWhenUsed="0"/>
+    <w:lsdException w:name="Light List Accent 2" w:semiHidden="0" w:uiPriority="61" w:unhideWhenUsed="0"/>
+    <w:lsdException w:name="Light Grid Accent 2" w:semiHidden="0" w:uiPriority="62" w:unhideWhenUsed="0"/>
+    <w:lsdException w:name="Medium Shading 1 Accent 2" w:semiHidden="0" w:uiPriority="63" w:unhideWhenUsed="0"/>
+    <w:lsdException w:name="Medium Shading 2 Accent 2" w:semiHidden="0" w:uiPriority="64" w:unhideWhenUsed="0"/>
+    <w:lsdException w:name="Medium List 1 Accent 2" w:semiHidden="0" w:uiPriority="65" w:unhideWhenUsed="0"/>
+    <w:lsdException w:name="Medium List 2 Accent 2" w:semiHidden="0" w:uiPriority="66" w:unhideWhenUsed="0"/>
+    <w:lsdException w:name="Medium Grid 1 Accent 2" w:semiHidden="0" w:uiPriority="67" w:unhideWhenUsed="0"/>
+    <w:lsdException w:name="Medium Grid 2 Accent 2" w:semiHidden="0" w:uiPriority="68" w:unhideWhenUsed="0"/>
+    <w:lsdException w:name="Medium Grid 3 Accent 2" w:semiHidden="0" w:uiPriority="69" w:unhideWhenUsed="0"/>
+    <w:lsdException w:name="Dark List Accent 2" w:semiHidden="0" w:uiPriority="70" w:unhideWhenUsed="0"/>
+    <w:lsdException w:name="Colorful Shading Accent 2" w:semiHidden="0" w:uiPriority="71" w:unhideWhenUsed="0"/>
+    <w:lsdException w:name="Colorful List Accent 2" w:semiHidden="0" w:uiPriority="72" w:unhideWhenUsed="0"/>
+    <w:lsdException w:name="Colorful Grid Accent 2" w:semiHidden="0" w:uiPriority="73" w:unhideWhenUsed="0"/>
+    <w:lsdException w:name="Light Shading Accent 3" w:semiHidden="0" w:uiPriority="60" w:unhideWhenUsed="0"/>
+    <w:lsdException w:name="Light List Accent 3" w:semiHidden="0" w:uiPriority="61" w:unhideWhenUsed="0"/>
+    <w:lsdException w:name="Light Grid Accent 3" w:semiHidden="0" w:uiPriority="62" w:unhideWhenUsed="0"/>
+    <w:lsdException w:name="Medium Shading 1 Accent 3" w:semiHidden="0" w:uiPriority="63" w:unhideWhenUsed="0"/>
+    <w:lsdException w:name="Medium Shading 2 Accent 3" w:semiHidden="0" w:uiPriority="64" w:unhideWhenUsed="0"/>
+    <w:lsdException w:name="Medium List 1 Accent 3" w:semiHidden="0" w:uiPriority="65" w:unhideWhenUsed="0"/>
+    <w:lsdException w:name="Medium List 2 Accent 3" w:semiHidden="0" w:uiPriority="66" w:unhideWhenUsed="0"/>
+    <w:lsdException w:name="Medium Grid 1 Accent 3" w:semiHidden="0" w:uiPriority="67" w:unhideWhenUsed="0"/>
+    <w:lsdException w:name="Medium Grid 2 Accent 3" w:semiHidden="0" w:uiPriority="68" w:unhideWhenUsed="0"/>
+    <w:lsdException w:name="Medium Grid 3 Accent 3" w:semiHidden="0" w:uiPriority="69" w:unhideWhenUsed="0"/>
+    <w:lsdException w:name="Dark List Accent 3" w:semiHidden="0" w:uiPriority="70" w:unhideWhenUsed="0"/>
+    <w:lsdException w:name="Colorful Shading Accent 3" w:semiHidden="0" w:uiPriority="71" w:unhideWhenUsed="0"/>
+    <w:lsdException w:name="Colorful List Accent 3" w:semiHidden="0" w:uiPriority="72" w:unhideWhenUsed="0"/>
+    <w:lsdException w:name="Colorful Grid Accent 3" w:semiHidden="0" w:uiPriority="73" w:unhideWhenUsed="0"/>
+    <w:lsdException w:name="Light Shading Accent 4" w:semiHidden="0" w:uiPriority="60" w:unhideWhenUsed="0"/>
+    <w:lsdException w:name="Light List Accent 4" w:semiHidden="0" w:uiPriority="61" w:unhideWhenUsed="0"/>
+    <w:lsdException w:name="Light Grid Accent 4" w:semiHidden="0" w:uiPriority="62" w:unhideWhenUsed="0"/>
+    <w:lsdException w:name="Medium Shading 1 Accent 4" w:semiHidden="0" w:uiPriority="63" w:unhideWhenUsed="0"/>
+    <w:lsdException w:name="Medium Shading 2 Accent 4" w:semiHidden="0" w:uiPriority="64" w:unhideWhenUsed="0"/>
+    <w:lsdException w:name="Medium List 1 Accent 4" w:semiHidden="0" w:uiPriority="65" w:unhideWhenUsed="0"/>
+    <w:lsdException w:name="Medium List 2 Accent 4" w:semiHidden="0" w:uiPriority="66" w:unhideWhenUsed="0"/>
+    <w:lsdException w:name="Medium Grid 1 Accent 4" w:semiHidden="0" w:uiPriority="67" w:unhideWhenUsed="0"/>
+    <w:lsdException w:name="Medium Grid 2 Accent 4" w:semiHidden="0" w:uiPriority="68" w:unhideWhenUsed="0"/>
+    <w:lsdException w:name="Medium Grid 3 Accent 4" w:semiHidden="0" w:uiPriority="69" w:unhideWhenUsed="0"/>
+    <w:lsdException w:name="Dark List Accent 4" w:semiHidden="0" w:uiPriority="70" w:unhideWhenUsed="0"/>
+    <w:lsdException w:name="Colorful Shading Accent 4" w:semiHidden="0" w:uiPriority="71" w:unhideWhenUsed="0"/>
+    <w:lsdException w:name="Colorful List Accent 4" w:semiHidden="0" w:uiPriority="72" w:unhideWhenUsed="0"/>
+    <w:lsdException w:name="Colorful Grid Accent 4" w:semiHidden="0" w:uiPriority="73" w:unhideWhenUsed="0"/>
+    <w:lsdException w:name="Light Shading Accent 5" w:semiHidden="0" w:uiPriority="60" w:unhideWhenUsed="0"/>
+    <w:lsdException w:name="Light List Accent 5" w:semiHidden="0" w:uiPriority="61" w:unhideWhenUsed="0"/>
+    <w:lsdException w:name="Light Grid Accent 5" w:semiHidden="0" w:uiPriority="62" w:unhideWhenUsed="0"/>
+    <w:lsdException w:name="Medium Shading 1 Accent 5" w:semiHidden="0" w:uiPriority="63" w:unhideWhenUsed="0"/>
+    <w:lsdException w:name="Medium Shading 2 Accent 5" w:semiHidden="0" w:uiPriority="64" w:unhideWhenUsed="0"/>
+    <w:lsdException w:name="Medium List 1 Accent 5" w:semiHidden="0" w:uiPriority="65" w:unhideWhenUsed="0"/>
+    <w:lsdException w:name="Medium List 2 Accent 5" w:semiHidden="0" w:uiPriority="66" w:unhideWhenUsed="0"/>
+    <w:lsdException w:name="Medium Grid 1 Accent 5" w:semiHidden="0" w:uiPriority="67" w:unhideWhenUsed="0"/>
+    <w:lsdException w:name="Medium Grid 2 Accent 5" w:semiHidden="0" w:uiPriority="68" w:unhideWhenUsed="0"/>
+    <w:lsdException w:name="Medium Grid 3 Accent 5" w:semiHidden="0" w:uiPriority="69" w:unhideWhenUsed="0"/>
+    <w:lsdException w:name="Dark List Accent 5" w:semiHidden="0" w:uiPriority="70" w:unhideWhenUsed="0"/>
+    <w:lsdException w:name="Colorful Shading Accent 5" w:semiHidden="0" w:uiPriority="71" w:unhideWhenUsed="0"/>
+    <w:lsdException w:name="Colorful List Accent 5" w:semiHidden="0" w:uiPriority="72" w:unhideWhenUsed="0"/>
+    <w:lsdException w:name="Colorful Grid Accent 5" w:semiHidden="0" w:uiPriority="73" w:unhideWhenUsed="0"/>
+    <w:lsdException w:name="Light Shading Accent 6" w:semiHidden="0" w:uiPriority="60" w:unhideWhenUsed="0"/>
+    <w:lsdException w:name="Light List Accent 6" w:semiHidden="0" w:uiPriority="61" w:unhideWhenUsed="0"/>
+    <w:lsdException w:name="Light Grid Accent 6" w:semiHidden="0" w:uiPriority="62" w:unhideWhenUsed="0"/>
+    <w:lsdException w:name="Medium Shading 1 Accent 6" w:semiHidden="0" w:uiPriority="63" w:unhideWhenUsed="0"/>
+    <w:lsdException w:name="Medium Shading 2 Accent 6" w:semiHidden="0" w:uiPriority="64" w:unhideWhenUsed="0"/>
+    <w:lsdException w:name="Medium List 1 Accent 6" w:semiHidden="0" w:uiPriority="65" w:unhideWhenUsed="0"/>
+    <w:lsdException w:name="Medium List 2 Accent 6" w:semiHidden="0" w:uiPriority="66" w:unhideWhenUsed="0"/>
+    <w:lsdException w:name="Medium Grid 1 Accent 6" w:semiHidden="0" w:uiPriority="67" w:unhideWhenUsed="0"/>
+    <w:lsdException w:name="Medium Grid 2 Accent 6" w:semiHidden="0" w:uiPriority="68" w:unhideWhenUsed="0"/>
+    <w:lsdException w:name="Medium Grid 3 Accent 6" w:semiHidden="0" w:uiPriority="69" w:unhideWhenUsed="0"/>
+    <w:lsdException w:name="Dark List Accent 6" w:semiHidden="0" w:uiPriority="70" w:unhideWhenUsed="0"/>
+    <w:lsdException w:name="Colorful Shading Accent 6" w:semiHidden="0" w:uiPriority="71" w:unhideWhenUsed="0"/>
+    <w:lsdException w:name="Colorful List Accent 6" w:semiHidden="0" w:uiPriority="72" w:unhideWhenUsed="0"/>
+    <w:lsdException w:name="Colorful Grid Accent 6" w:semiHidden="0" w:uiPriority="73" w:unhideWhenUsed="0"/>
+    <w:lsdException w:name="Subtle Emphasis" w:semiHidden="0" w:uiPriority="19" w:unhideWhenUsed="0" w:qFormat="1"/>
+    <w:lsdException w:name="Intense Emphasis" w:semiHidden="0" w:uiPriority="21" w:unhideWhenUsed="0" w:qFormat="1"/>
+    <w:lsdException w:name="Subtle Reference" w:semiHidden="0" w:uiPriority="31" w:unhideWhenUsed="0" w:qFormat="1"/>
+    <w:lsdException w:name="Intense Reference" w:semiHidden="0" w:uiPriority="32" w:unhideWhenUsed="0" w:qFormat="1"/>
+    <w:lsdException w:name="Book Title" w:semiHidden="0" w:uiPriority="33" w:unhideWhenUsed="0" w:qFormat="1"/>
+    <w:lsdException w:name="Bibliography" w:uiPriority="37"/>
+    <w:lsdException w:name="TOC Heading" w:uiPriority="39" w:qFormat="1"/>
   </w:latentStyles>
   <w:style w:type="paragraph" w:default="1" w:styleId="Normal">
     <w:name w:val="Normal"/>
@@ -6582,7 +8702,7 @@
       <w:lang w:val="es-ES_tradnl" w:eastAsia="es-ES"/>
     </w:rPr>
   </w:style>
-  <w:style w:type="paragraph" w:styleId="TtulodeTDC">
+  <w:style w:type="paragraph" w:styleId="Encabezadodetabladecontenido">
     <w:name w:val="TOC Heading"/>
     <w:basedOn w:val="Ttulo1"/>
     <w:next w:val="Normal"/>
@@ -6625,6 +8745,7 @@
       <w:lang w:val="es-PE" w:eastAsia="es-PE"/>
     </w:rPr>
     <w:tblPr>
+      <w:tblInd w:w="0" w:type="dxa"/>
       <w:tblBorders>
         <w:top w:val="single" w:sz="4" w:space="0" w:color="auto"/>
         <w:left w:val="single" w:sz="4" w:space="0" w:color="auto"/>
@@ -6633,6 +8754,12 @@
         <w:insideH w:val="single" w:sz="4" w:space="0" w:color="auto"/>
         <w:insideV w:val="single" w:sz="4" w:space="0" w:color="auto"/>
       </w:tblBorders>
+      <w:tblCellMar>
+        <w:top w:w="0" w:type="dxa"/>
+        <w:left w:w="108" w:type="dxa"/>
+        <w:bottom w:w="0" w:type="dxa"/>
+        <w:right w:w="108" w:type="dxa"/>
+      </w:tblCellMar>
     </w:tblPr>
   </w:style>
   <w:style w:type="paragraph" w:styleId="NormalWeb">
@@ -6655,7 +8782,7 @@
     <w:basedOn w:val="Fuentedeprrafopredeter"/>
     <w:rsid w:val="00C816D9"/>
   </w:style>
-  <w:style w:type="table" w:styleId="Tabladecuadrcula2-nfasis2">
+  <w:style w:type="table" w:customStyle="1" w:styleId="GridTable2Accent2">
     <w:name w:val="Grid Table 2 Accent 2"/>
     <w:basedOn w:val="Tablanormal"/>
     <w:uiPriority w:val="47"/>
@@ -6666,12 +8793,19 @@
     <w:tblPr>
       <w:tblStyleRowBandSize w:val="1"/>
       <w:tblStyleColBandSize w:val="1"/>
+      <w:tblInd w:w="0" w:type="dxa"/>
       <w:tblBorders>
         <w:top w:val="single" w:sz="2" w:space="0" w:color="F4B083" w:themeColor="accent2" w:themeTint="99"/>
         <w:bottom w:val="single" w:sz="2" w:space="0" w:color="F4B083" w:themeColor="accent2" w:themeTint="99"/>
         <w:insideH w:val="single" w:sz="2" w:space="0" w:color="F4B083" w:themeColor="accent2" w:themeTint="99"/>
         <w:insideV w:val="single" w:sz="2" w:space="0" w:color="F4B083" w:themeColor="accent2" w:themeTint="99"/>
       </w:tblBorders>
+      <w:tblCellMar>
+        <w:top w:w="0" w:type="dxa"/>
+        <w:left w:w="108" w:type="dxa"/>
+        <w:bottom w:w="0" w:type="dxa"/>
+        <w:right w:w="108" w:type="dxa"/>
+      </w:tblCellMar>
     </w:tblPr>
     <w:tblStylePr w:type="firstRow">
       <w:rPr>
@@ -6734,6 +8868,543 @@
     <w:name w:val="apple-converted-space"/>
     <w:basedOn w:val="Fuentedeprrafopredeter"/>
     <w:rsid w:val="002A6EC7"/>
+  </w:style>
+  <w:style w:type="paragraph" w:styleId="Textodeglobo">
+    <w:name w:val="Balloon Text"/>
+    <w:basedOn w:val="Normal"/>
+    <w:link w:val="TextodegloboCar"/>
+    <w:uiPriority w:val="99"/>
+    <w:semiHidden/>
+    <w:unhideWhenUsed/>
+    <w:rsid w:val="00A52711"/>
+    <w:rPr>
+      <w:rFonts w:ascii="Lucida Grande" w:hAnsi="Lucida Grande" w:cs="Lucida Grande"/>
+      <w:sz w:val="18"/>
+      <w:szCs w:val="18"/>
+    </w:rPr>
+  </w:style>
+  <w:style w:type="character" w:customStyle="1" w:styleId="TextodegloboCar">
+    <w:name w:val="Texto de globo Car"/>
+    <w:basedOn w:val="Fuentedeprrafopredeter"/>
+    <w:link w:val="Textodeglobo"/>
+    <w:uiPriority w:val="99"/>
+    <w:semiHidden/>
+    <w:rsid w:val="00A52711"/>
+    <w:rPr>
+      <w:rFonts w:ascii="Lucida Grande" w:eastAsia="Arial" w:hAnsi="Lucida Grande" w:cs="Lucida Grande"/>
+      <w:sz w:val="18"/>
+      <w:szCs w:val="18"/>
+      <w:lang w:val="es-ES_tradnl" w:eastAsia="es-ES"/>
+    </w:rPr>
+  </w:style>
+  <w:style w:type="paragraph" w:customStyle="1" w:styleId="normal0">
+    <w:name w:val="normal"/>
+    <w:rsid w:val="00E15844"/>
+    <w:pPr>
+      <w:spacing w:after="0" w:line="240" w:lineRule="auto"/>
+    </w:pPr>
+    <w:rPr>
+      <w:rFonts w:ascii="Times New Roman" w:eastAsia="Times New Roman" w:hAnsi="Times New Roman" w:cs="Times New Roman"/>
+      <w:color w:val="000000"/>
+      <w:sz w:val="24"/>
+      <w:szCs w:val="24"/>
+      <w:lang w:val="es-ES_tradnl" w:eastAsia="es-ES"/>
+    </w:rPr>
+  </w:style>
+</w:styles>
+</file>
+
+<file path=word/stylesWithEffects.xml><?xml version="1.0" encoding="utf-8"?>
+<w:styles xmlns:wpc="http://schemas.microsoft.com/office/word/2010/wordprocessingCanvas" xmlns:mo="http://schemas.microsoft.com/office/mac/office/2008/main" xmlns:mc="http://schemas.openxmlformats.org/markup-compatibility/2006" xmlns:mv="urn:schemas-microsoft-com:mac:vml" xmlns:o="urn:schemas-microsoft-com:office:office" xmlns:r="http://schemas.openxmlformats.org/officeDocument/2006/relationships" xmlns:m="http://schemas.openxmlformats.org/officeDocument/2006/math" xmlns:v="urn:schemas-microsoft-com:vml" xmlns:wp14="http://schemas.microsoft.com/office/word/2010/wordprocessingDrawing" xmlns:wp="http://schemas.openxmlformats.org/drawingml/2006/wordprocessingDrawing" xmlns:w10="urn:schemas-microsoft-com:office:word" xmlns:w="http://schemas.openxmlformats.org/wordprocessingml/2006/main" xmlns:w14="http://schemas.microsoft.com/office/word/2010/wordml" xmlns:wpg="http://schemas.microsoft.com/office/word/2010/wordprocessingGroup" xmlns:wpi="http://schemas.microsoft.com/office/word/2010/wordprocessingInk" xmlns:wne="http://schemas.microsoft.com/office/word/2006/wordml" xmlns:wps="http://schemas.microsoft.com/office/word/2010/wordprocessingShape" mc:Ignorable="w14 wp14">
+  <w:docDefaults>
+    <w:rPrDefault>
+      <w:rPr>
+        <w:rFonts w:asciiTheme="minorHAnsi" w:eastAsiaTheme="minorHAnsi" w:hAnsiTheme="minorHAnsi" w:cstheme="minorBidi"/>
+        <w:sz w:val="22"/>
+        <w:szCs w:val="22"/>
+        <w:lang w:val="es-ES" w:eastAsia="en-US" w:bidi="ar-SA"/>
+      </w:rPr>
+    </w:rPrDefault>
+    <w:pPrDefault>
+      <w:pPr>
+        <w:spacing w:after="160" w:line="259" w:lineRule="auto"/>
+      </w:pPr>
+    </w:pPrDefault>
+  </w:docDefaults>
+  <w:latentStyles w:defLockedState="0" w:defUIPriority="99" w:defSemiHidden="1" w:defUnhideWhenUsed="1" w:defQFormat="0" w:count="276">
+    <w:lsdException w:name="Normal" w:semiHidden="0" w:uiPriority="0" w:unhideWhenUsed="0" w:qFormat="1"/>
+    <w:lsdException w:name="heading 1" w:semiHidden="0" w:uiPriority="9" w:unhideWhenUsed="0" w:qFormat="1"/>
+    <w:lsdException w:name="heading 2" w:uiPriority="9" w:qFormat="1"/>
+    <w:lsdException w:name="heading 3" w:uiPriority="9" w:qFormat="1"/>
+    <w:lsdException w:name="heading 4" w:uiPriority="9" w:qFormat="1"/>
+    <w:lsdException w:name="heading 5" w:uiPriority="9" w:qFormat="1"/>
+    <w:lsdException w:name="heading 6" w:uiPriority="9" w:qFormat="1"/>
+    <w:lsdException w:name="heading 7" w:uiPriority="9" w:qFormat="1"/>
+    <w:lsdException w:name="heading 8" w:uiPriority="9" w:qFormat="1"/>
+    <w:lsdException w:name="heading 9" w:uiPriority="9" w:qFormat="1"/>
+    <w:lsdException w:name="toc 1" w:uiPriority="39"/>
+    <w:lsdException w:name="toc 2" w:uiPriority="39"/>
+    <w:lsdException w:name="toc 3" w:uiPriority="39"/>
+    <w:lsdException w:name="toc 4" w:uiPriority="39"/>
+    <w:lsdException w:name="toc 5" w:uiPriority="39"/>
+    <w:lsdException w:name="toc 6" w:uiPriority="39"/>
+    <w:lsdException w:name="toc 7" w:uiPriority="39"/>
+    <w:lsdException w:name="toc 8" w:uiPriority="39"/>
+    <w:lsdException w:name="toc 9" w:uiPriority="39"/>
+    <w:lsdException w:name="caption" w:uiPriority="35" w:qFormat="1"/>
+    <w:lsdException w:name="Title" w:semiHidden="0" w:uiPriority="10" w:unhideWhenUsed="0" w:qFormat="1"/>
+    <w:lsdException w:name="Default Paragraph Font" w:uiPriority="1"/>
+    <w:lsdException w:name="Subtitle" w:semiHidden="0" w:uiPriority="11" w:unhideWhenUsed="0" w:qFormat="1"/>
+    <w:lsdException w:name="Strong" w:semiHidden="0" w:uiPriority="22" w:unhideWhenUsed="0" w:qFormat="1"/>
+    <w:lsdException w:name="Emphasis" w:semiHidden="0" w:uiPriority="20" w:unhideWhenUsed="0" w:qFormat="1"/>
+    <w:lsdException w:name="Table Grid" w:semiHidden="0" w:uiPriority="39" w:unhideWhenUsed="0"/>
+    <w:lsdException w:name="Note Level 1" w:semiHidden="0" w:unhideWhenUsed="0"/>
+    <w:lsdException w:name="Note Level 2" w:semiHidden="0" w:unhideWhenUsed="0"/>
+    <w:lsdException w:name="Note Level 3" w:semiHidden="0" w:unhideWhenUsed="0"/>
+    <w:lsdException w:name="Note Level 4" w:semiHidden="0" w:unhideWhenUsed="0"/>
+    <w:lsdException w:name="Note Level 5" w:semiHidden="0" w:unhideWhenUsed="0"/>
+    <w:lsdException w:name="Note Level 6" w:semiHidden="0" w:unhideWhenUsed="0"/>
+    <w:lsdException w:name="Note Level 7" w:semiHidden="0" w:unhideWhenUsed="0"/>
+    <w:lsdException w:name="Note Level 8" w:semiHidden="0" w:unhideWhenUsed="0"/>
+    <w:lsdException w:name="Note Level 9" w:semiHidden="0" w:unhideWhenUsed="0"/>
+    <w:lsdException w:name="Placeholder Text" w:unhideWhenUsed="0"/>
+    <w:lsdException w:name="No Spacing" w:semiHidden="0" w:uiPriority="1" w:unhideWhenUsed="0" w:qFormat="1"/>
+    <w:lsdException w:name="Light Shading" w:semiHidden="0" w:uiPriority="60" w:unhideWhenUsed="0"/>
+    <w:lsdException w:name="Light List" w:semiHidden="0" w:uiPriority="61" w:unhideWhenUsed="0"/>
+    <w:lsdException w:name="Light Grid" w:semiHidden="0" w:uiPriority="62" w:unhideWhenUsed="0"/>
+    <w:lsdException w:name="Medium Shading 1" w:semiHidden="0" w:uiPriority="63" w:unhideWhenUsed="0"/>
+    <w:lsdException w:name="Medium Shading 2" w:semiHidden="0" w:uiPriority="64" w:unhideWhenUsed="0"/>
+    <w:lsdException w:name="Medium List 1" w:semiHidden="0" w:uiPriority="65" w:unhideWhenUsed="0"/>
+    <w:lsdException w:name="Medium List 2" w:semiHidden="0" w:uiPriority="66" w:unhideWhenUsed="0"/>
+    <w:lsdException w:name="Medium Grid 1" w:semiHidden="0" w:uiPriority="67" w:unhideWhenUsed="0"/>
+    <w:lsdException w:name="Medium Grid 2" w:semiHidden="0" w:uiPriority="68" w:unhideWhenUsed="0"/>
+    <w:lsdException w:name="Medium Grid 3" w:semiHidden="0" w:uiPriority="69" w:unhideWhenUsed="0"/>
+    <w:lsdException w:name="Dark List" w:semiHidden="0" w:uiPriority="70" w:unhideWhenUsed="0"/>
+    <w:lsdException w:name="Colorful Shading" w:semiHidden="0" w:uiPriority="71" w:unhideWhenUsed="0"/>
+    <w:lsdException w:name="Colorful List" w:semiHidden="0" w:uiPriority="72" w:unhideWhenUsed="0"/>
+    <w:lsdException w:name="Colorful Grid" w:semiHidden="0" w:uiPriority="73" w:unhideWhenUsed="0"/>
+    <w:lsdException w:name="Light Shading Accent 1" w:semiHidden="0" w:uiPriority="60" w:unhideWhenUsed="0"/>
+    <w:lsdException w:name="Light List Accent 1" w:semiHidden="0" w:uiPriority="61" w:unhideWhenUsed="0"/>
+    <w:lsdException w:name="Light Grid Accent 1" w:semiHidden="0" w:uiPriority="62" w:unhideWhenUsed="0"/>
+    <w:lsdException w:name="Medium Shading 1 Accent 1" w:semiHidden="0" w:uiPriority="63" w:unhideWhenUsed="0"/>
+    <w:lsdException w:name="Medium Shading 2 Accent 1" w:semiHidden="0" w:uiPriority="64" w:unhideWhenUsed="0"/>
+    <w:lsdException w:name="Medium List 1 Accent 1" w:semiHidden="0" w:uiPriority="65" w:unhideWhenUsed="0"/>
+    <w:lsdException w:name="Revision" w:unhideWhenUsed="0"/>
+    <w:lsdException w:name="List Paragraph" w:semiHidden="0" w:uiPriority="34" w:unhideWhenUsed="0" w:qFormat="1"/>
+    <w:lsdException w:name="Quote" w:semiHidden="0" w:uiPriority="29" w:unhideWhenUsed="0" w:qFormat="1"/>
+    <w:lsdException w:name="Intense Quote" w:semiHidden="0" w:uiPriority="30" w:unhideWhenUsed="0" w:qFormat="1"/>
+    <w:lsdException w:name="Medium List 2 Accent 1" w:semiHidden="0" w:uiPriority="66" w:unhideWhenUsed="0"/>
+    <w:lsdException w:name="Medium Grid 1 Accent 1" w:semiHidden="0" w:uiPriority="67" w:unhideWhenUsed="0"/>
+    <w:lsdException w:name="Medium Grid 2 Accent 1" w:semiHidden="0" w:uiPriority="68" w:unhideWhenUsed="0"/>
+    <w:lsdException w:name="Medium Grid 3 Accent 1" w:semiHidden="0" w:uiPriority="69" w:unhideWhenUsed="0"/>
+    <w:lsdException w:name="Dark List Accent 1" w:semiHidden="0" w:uiPriority="70" w:unhideWhenUsed="0"/>
+    <w:lsdException w:name="Colorful Shading Accent 1" w:semiHidden="0" w:uiPriority="71" w:unhideWhenUsed="0"/>
+    <w:lsdException w:name="Colorful List Accent 1" w:semiHidden="0" w:uiPriority="72" w:unhideWhenUsed="0"/>
+    <w:lsdException w:name="Colorful Grid Accent 1" w:semiHidden="0" w:uiPriority="73" w:unhideWhenUsed="0"/>
+    <w:lsdException w:name="Light Shading Accent 2" w:semiHidden="0" w:uiPriority="60" w:unhideWhenUsed="0"/>
+    <w:lsdException w:name="Light List Accent 2" w:semiHidden="0" w:uiPriority="61" w:unhideWhenUsed="0"/>
+    <w:lsdException w:name="Light Grid Accent 2" w:semiHidden="0" w:uiPriority="62" w:unhideWhenUsed="0"/>
+    <w:lsdException w:name="Medium Shading 1 Accent 2" w:semiHidden="0" w:uiPriority="63" w:unhideWhenUsed="0"/>
+    <w:lsdException w:name="Medium Shading 2 Accent 2" w:semiHidden="0" w:uiPriority="64" w:unhideWhenUsed="0"/>
+    <w:lsdException w:name="Medium List 1 Accent 2" w:semiHidden="0" w:uiPriority="65" w:unhideWhenUsed="0"/>
+    <w:lsdException w:name="Medium List 2 Accent 2" w:semiHidden="0" w:uiPriority="66" w:unhideWhenUsed="0"/>
+    <w:lsdException w:name="Medium Grid 1 Accent 2" w:semiHidden="0" w:uiPriority="67" w:unhideWhenUsed="0"/>
+    <w:lsdException w:name="Medium Grid 2 Accent 2" w:semiHidden="0" w:uiPriority="68" w:unhideWhenUsed="0"/>
+    <w:lsdException w:name="Medium Grid 3 Accent 2" w:semiHidden="0" w:uiPriority="69" w:unhideWhenUsed="0"/>
+    <w:lsdException w:name="Dark List Accent 2" w:semiHidden="0" w:uiPriority="70" w:unhideWhenUsed="0"/>
+    <w:lsdException w:name="Colorful Shading Accent 2" w:semiHidden="0" w:uiPriority="71" w:unhideWhenUsed="0"/>
+    <w:lsdException w:name="Colorful List Accent 2" w:semiHidden="0" w:uiPriority="72" w:unhideWhenUsed="0"/>
+    <w:lsdException w:name="Colorful Grid Accent 2" w:semiHidden="0" w:uiPriority="73" w:unhideWhenUsed="0"/>
+    <w:lsdException w:name="Light Shading Accent 3" w:semiHidden="0" w:uiPriority="60" w:unhideWhenUsed="0"/>
+    <w:lsdException w:name="Light List Accent 3" w:semiHidden="0" w:uiPriority="61" w:unhideWhenUsed="0"/>
+    <w:lsdException w:name="Light Grid Accent 3" w:semiHidden="0" w:uiPriority="62" w:unhideWhenUsed="0"/>
+    <w:lsdException w:name="Medium Shading 1 Accent 3" w:semiHidden="0" w:uiPriority="63" w:unhideWhenUsed="0"/>
+    <w:lsdException w:name="Medium Shading 2 Accent 3" w:semiHidden="0" w:uiPriority="64" w:unhideWhenUsed="0"/>
+    <w:lsdException w:name="Medium List 1 Accent 3" w:semiHidden="0" w:uiPriority="65" w:unhideWhenUsed="0"/>
+    <w:lsdException w:name="Medium List 2 Accent 3" w:semiHidden="0" w:uiPriority="66" w:unhideWhenUsed="0"/>
+    <w:lsdException w:name="Medium Grid 1 Accent 3" w:semiHidden="0" w:uiPriority="67" w:unhideWhenUsed="0"/>
+    <w:lsdException w:name="Medium Grid 2 Accent 3" w:semiHidden="0" w:uiPriority="68" w:unhideWhenUsed="0"/>
+    <w:lsdException w:name="Medium Grid 3 Accent 3" w:semiHidden="0" w:uiPriority="69" w:unhideWhenUsed="0"/>
+    <w:lsdException w:name="Dark List Accent 3" w:semiHidden="0" w:uiPriority="70" w:unhideWhenUsed="0"/>
+    <w:lsdException w:name="Colorful Shading Accent 3" w:semiHidden="0" w:uiPriority="71" w:unhideWhenUsed="0"/>
+    <w:lsdException w:name="Colorful List Accent 3" w:semiHidden="0" w:uiPriority="72" w:unhideWhenUsed="0"/>
+    <w:lsdException w:name="Colorful Grid Accent 3" w:semiHidden="0" w:uiPriority="73" w:unhideWhenUsed="0"/>
+    <w:lsdException w:name="Light Shading Accent 4" w:semiHidden="0" w:uiPriority="60" w:unhideWhenUsed="0"/>
+    <w:lsdException w:name="Light List Accent 4" w:semiHidden="0" w:uiPriority="61" w:unhideWhenUsed="0"/>
+    <w:lsdException w:name="Light Grid Accent 4" w:semiHidden="0" w:uiPriority="62" w:unhideWhenUsed="0"/>
+    <w:lsdException w:name="Medium Shading 1 Accent 4" w:semiHidden="0" w:uiPriority="63" w:unhideWhenUsed="0"/>
+    <w:lsdException w:name="Medium Shading 2 Accent 4" w:semiHidden="0" w:uiPriority="64" w:unhideWhenUsed="0"/>
+    <w:lsdException w:name="Medium List 1 Accent 4" w:semiHidden="0" w:uiPriority="65" w:unhideWhenUsed="0"/>
+    <w:lsdException w:name="Medium List 2 Accent 4" w:semiHidden="0" w:uiPriority="66" w:unhideWhenUsed="0"/>
+    <w:lsdException w:name="Medium Grid 1 Accent 4" w:semiHidden="0" w:uiPriority="67" w:unhideWhenUsed="0"/>
+    <w:lsdException w:name="Medium Grid 2 Accent 4" w:semiHidden="0" w:uiPriority="68" w:unhideWhenUsed="0"/>
+    <w:lsdException w:name="Medium Grid 3 Accent 4" w:semiHidden="0" w:uiPriority="69" w:unhideWhenUsed="0"/>
+    <w:lsdException w:name="Dark List Accent 4" w:semiHidden="0" w:uiPriority="70" w:unhideWhenUsed="0"/>
+    <w:lsdException w:name="Colorful Shading Accent 4" w:semiHidden="0" w:uiPriority="71" w:unhideWhenUsed="0"/>
+    <w:lsdException w:name="Colorful List Accent 4" w:semiHidden="0" w:uiPriority="72" w:unhideWhenUsed="0"/>
+    <w:lsdException w:name="Colorful Grid Accent 4" w:semiHidden="0" w:uiPriority="73" w:unhideWhenUsed="0"/>
+    <w:lsdException w:name="Light Shading Accent 5" w:semiHidden="0" w:uiPriority="60" w:unhideWhenUsed="0"/>
+    <w:lsdException w:name="Light List Accent 5" w:semiHidden="0" w:uiPriority="61" w:unhideWhenUsed="0"/>
+    <w:lsdException w:name="Light Grid Accent 5" w:semiHidden="0" w:uiPriority="62" w:unhideWhenUsed="0"/>
+    <w:lsdException w:name="Medium Shading 1 Accent 5" w:semiHidden="0" w:uiPriority="63" w:unhideWhenUsed="0"/>
+    <w:lsdException w:name="Medium Shading 2 Accent 5" w:semiHidden="0" w:uiPriority="64" w:unhideWhenUsed="0"/>
+    <w:lsdException w:name="Medium List 1 Accent 5" w:semiHidden="0" w:uiPriority="65" w:unhideWhenUsed="0"/>
+    <w:lsdException w:name="Medium List 2 Accent 5" w:semiHidden="0" w:uiPriority="66" w:unhideWhenUsed="0"/>
+    <w:lsdException w:name="Medium Grid 1 Accent 5" w:semiHidden="0" w:uiPriority="67" w:unhideWhenUsed="0"/>
+    <w:lsdException w:name="Medium Grid 2 Accent 5" w:semiHidden="0" w:uiPriority="68" w:unhideWhenUsed="0"/>
+    <w:lsdException w:name="Medium Grid 3 Accent 5" w:semiHidden="0" w:uiPriority="69" w:unhideWhenUsed="0"/>
+    <w:lsdException w:name="Dark List Accent 5" w:semiHidden="0" w:uiPriority="70" w:unhideWhenUsed="0"/>
+    <w:lsdException w:name="Colorful Shading Accent 5" w:semiHidden="0" w:uiPriority="71" w:unhideWhenUsed="0"/>
+    <w:lsdException w:name="Colorful List Accent 5" w:semiHidden="0" w:uiPriority="72" w:unhideWhenUsed="0"/>
+    <w:lsdException w:name="Colorful Grid Accent 5" w:semiHidden="0" w:uiPriority="73" w:unhideWhenUsed="0"/>
+    <w:lsdException w:name="Light Shading Accent 6" w:semiHidden="0" w:uiPriority="60" w:unhideWhenUsed="0"/>
+    <w:lsdException w:name="Light List Accent 6" w:semiHidden="0" w:uiPriority="61" w:unhideWhenUsed="0"/>
+    <w:lsdException w:name="Light Grid Accent 6" w:semiHidden="0" w:uiPriority="62" w:unhideWhenUsed="0"/>
+    <w:lsdException w:name="Medium Shading 1 Accent 6" w:semiHidden="0" w:uiPriority="63" w:unhideWhenUsed="0"/>
+    <w:lsdException w:name="Medium Shading 2 Accent 6" w:semiHidden="0" w:uiPriority="64" w:unhideWhenUsed="0"/>
+    <w:lsdException w:name="Medium List 1 Accent 6" w:semiHidden="0" w:uiPriority="65" w:unhideWhenUsed="0"/>
+    <w:lsdException w:name="Medium List 2 Accent 6" w:semiHidden="0" w:uiPriority="66" w:unhideWhenUsed="0"/>
+    <w:lsdException w:name="Medium Grid 1 Accent 6" w:semiHidden="0" w:uiPriority="67" w:unhideWhenUsed="0"/>
+    <w:lsdException w:name="Medium Grid 2 Accent 6" w:semiHidden="0" w:uiPriority="68" w:unhideWhenUsed="0"/>
+    <w:lsdException w:name="Medium Grid 3 Accent 6" w:semiHidden="0" w:uiPriority="69" w:unhideWhenUsed="0"/>
+    <w:lsdException w:name="Dark List Accent 6" w:semiHidden="0" w:uiPriority="70" w:unhideWhenUsed="0"/>
+    <w:lsdException w:name="Colorful Shading Accent 6" w:semiHidden="0" w:uiPriority="71" w:unhideWhenUsed="0"/>
+    <w:lsdException w:name="Colorful List Accent 6" w:semiHidden="0" w:uiPriority="72" w:unhideWhenUsed="0"/>
+    <w:lsdException w:name="Colorful Grid Accent 6" w:semiHidden="0" w:uiPriority="73" w:unhideWhenUsed="0"/>
+    <w:lsdException w:name="Subtle Emphasis" w:semiHidden="0" w:uiPriority="19" w:unhideWhenUsed="0" w:qFormat="1"/>
+    <w:lsdException w:name="Intense Emphasis" w:semiHidden="0" w:uiPriority="21" w:unhideWhenUsed="0" w:qFormat="1"/>
+    <w:lsdException w:name="Subtle Reference" w:semiHidden="0" w:uiPriority="31" w:unhideWhenUsed="0" w:qFormat="1"/>
+    <w:lsdException w:name="Intense Reference" w:semiHidden="0" w:uiPriority="32" w:unhideWhenUsed="0" w:qFormat="1"/>
+    <w:lsdException w:name="Book Title" w:semiHidden="0" w:uiPriority="33" w:unhideWhenUsed="0" w:qFormat="1"/>
+    <w:lsdException w:name="Bibliography" w:uiPriority="37"/>
+    <w:lsdException w:name="TOC Heading" w:uiPriority="39" w:qFormat="1"/>
+  </w:latentStyles>
+  <w:style w:type="paragraph" w:default="1" w:styleId="Normal">
+    <w:name w:val="Normal"/>
+    <w:qFormat/>
+    <w:rsid w:val="00854790"/>
+    <w:pPr>
+      <w:spacing w:after="0" w:line="240" w:lineRule="auto"/>
+    </w:pPr>
+    <w:rPr>
+      <w:rFonts w:ascii="Times New Roman" w:eastAsia="Arial" w:hAnsi="Times New Roman" w:cs="Times New Roman"/>
+      <w:sz w:val="24"/>
+      <w:szCs w:val="24"/>
+      <w:lang w:val="es-ES_tradnl" w:eastAsia="es-ES"/>
+    </w:rPr>
+  </w:style>
+  <w:style w:type="paragraph" w:styleId="Ttulo1">
+    <w:name w:val="heading 1"/>
+    <w:basedOn w:val="Normal"/>
+    <w:next w:val="Normal"/>
+    <w:link w:val="Ttulo1Car"/>
+    <w:uiPriority w:val="9"/>
+    <w:qFormat/>
+    <w:rsid w:val="00854790"/>
+    <w:pPr>
+      <w:keepNext/>
+      <w:keepLines/>
+      <w:spacing w:before="240"/>
+      <w:outlineLvl w:val="0"/>
+    </w:pPr>
+    <w:rPr>
+      <w:rFonts w:asciiTheme="majorHAnsi" w:eastAsiaTheme="majorEastAsia" w:hAnsiTheme="majorHAnsi" w:cstheme="majorBidi"/>
+      <w:color w:val="2E74B5" w:themeColor="accent1" w:themeShade="BF"/>
+      <w:sz w:val="32"/>
+      <w:szCs w:val="32"/>
+    </w:rPr>
+  </w:style>
+  <w:style w:type="character" w:default="1" w:styleId="Fuentedeprrafopredeter">
+    <w:name w:val="Default Paragraph Font"/>
+    <w:uiPriority w:val="1"/>
+    <w:semiHidden/>
+    <w:unhideWhenUsed/>
+  </w:style>
+  <w:style w:type="table" w:default="1" w:styleId="Tablanormal">
+    <w:name w:val="Normal Table"/>
+    <w:uiPriority w:val="99"/>
+    <w:semiHidden/>
+    <w:unhideWhenUsed/>
+    <w:tblPr>
+      <w:tblInd w:w="0" w:type="dxa"/>
+      <w:tblCellMar>
+        <w:top w:w="0" w:type="dxa"/>
+        <w:left w:w="108" w:type="dxa"/>
+        <w:bottom w:w="0" w:type="dxa"/>
+        <w:right w:w="108" w:type="dxa"/>
+      </w:tblCellMar>
+    </w:tblPr>
+  </w:style>
+  <w:style w:type="numbering" w:default="1" w:styleId="Sinlista">
+    <w:name w:val="No List"/>
+    <w:uiPriority w:val="99"/>
+    <w:semiHidden/>
+    <w:unhideWhenUsed/>
+  </w:style>
+  <w:style w:type="paragraph" w:styleId="Encabezado">
+    <w:name w:val="header"/>
+    <w:basedOn w:val="Normal"/>
+    <w:link w:val="EncabezadoCar"/>
+    <w:uiPriority w:val="99"/>
+    <w:unhideWhenUsed/>
+    <w:rsid w:val="00854790"/>
+    <w:pPr>
+      <w:tabs>
+        <w:tab w:val="center" w:pos="4252"/>
+        <w:tab w:val="right" w:pos="8504"/>
+      </w:tabs>
+    </w:pPr>
+  </w:style>
+  <w:style w:type="character" w:customStyle="1" w:styleId="EncabezadoCar">
+    <w:name w:val="Encabezado Car"/>
+    <w:basedOn w:val="Fuentedeprrafopredeter"/>
+    <w:link w:val="Encabezado"/>
+    <w:uiPriority w:val="99"/>
+    <w:rsid w:val="00854790"/>
+  </w:style>
+  <w:style w:type="paragraph" w:styleId="Piedepgina">
+    <w:name w:val="footer"/>
+    <w:basedOn w:val="Normal"/>
+    <w:link w:val="PiedepginaCar"/>
+    <w:uiPriority w:val="99"/>
+    <w:unhideWhenUsed/>
+    <w:rsid w:val="00854790"/>
+    <w:pPr>
+      <w:tabs>
+        <w:tab w:val="center" w:pos="4252"/>
+        <w:tab w:val="right" w:pos="8504"/>
+      </w:tabs>
+    </w:pPr>
+  </w:style>
+  <w:style w:type="character" w:customStyle="1" w:styleId="PiedepginaCar">
+    <w:name w:val="Pie de página Car"/>
+    <w:basedOn w:val="Fuentedeprrafopredeter"/>
+    <w:link w:val="Piedepgina"/>
+    <w:uiPriority w:val="99"/>
+    <w:rsid w:val="00854790"/>
+  </w:style>
+  <w:style w:type="character" w:customStyle="1" w:styleId="Ttulo1Car">
+    <w:name w:val="Título 1 Car"/>
+    <w:basedOn w:val="Fuentedeprrafopredeter"/>
+    <w:link w:val="Ttulo1"/>
+    <w:uiPriority w:val="9"/>
+    <w:rsid w:val="00854790"/>
+    <w:rPr>
+      <w:rFonts w:asciiTheme="majorHAnsi" w:eastAsiaTheme="majorEastAsia" w:hAnsiTheme="majorHAnsi" w:cstheme="majorBidi"/>
+      <w:color w:val="2E74B5" w:themeColor="accent1" w:themeShade="BF"/>
+      <w:sz w:val="32"/>
+      <w:szCs w:val="32"/>
+      <w:lang w:val="es-ES_tradnl" w:eastAsia="es-ES"/>
+    </w:rPr>
+  </w:style>
+  <w:style w:type="paragraph" w:styleId="Encabezadodetabladecontenido">
+    <w:name w:val="TOC Heading"/>
+    <w:basedOn w:val="Ttulo1"/>
+    <w:next w:val="Normal"/>
+    <w:uiPriority w:val="39"/>
+    <w:unhideWhenUsed/>
+    <w:qFormat/>
+    <w:rsid w:val="00854790"/>
+    <w:pPr>
+      <w:spacing w:line="259" w:lineRule="auto"/>
+      <w:outlineLvl w:val="9"/>
+    </w:pPr>
+    <w:rPr>
+      <w:lang w:val="es-ES"/>
+    </w:rPr>
+  </w:style>
+  <w:style w:type="paragraph" w:styleId="Prrafodelista">
+    <w:name w:val="List Paragraph"/>
+    <w:basedOn w:val="Normal"/>
+    <w:uiPriority w:val="34"/>
+    <w:qFormat/>
+    <w:rsid w:val="00854790"/>
+    <w:pPr>
+      <w:ind w:left="720"/>
+      <w:contextualSpacing/>
+    </w:pPr>
+  </w:style>
+  <w:style w:type="table" w:styleId="Tablaconcuadrcula">
+    <w:name w:val="Table Grid"/>
+    <w:basedOn w:val="Tablanormal"/>
+    <w:uiPriority w:val="39"/>
+    <w:rsid w:val="00854790"/>
+    <w:pPr>
+      <w:spacing w:after="0" w:line="240" w:lineRule="auto"/>
+    </w:pPr>
+    <w:rPr>
+      <w:rFonts w:ascii="Arial" w:eastAsia="Arial" w:hAnsi="Arial" w:cs="Arial"/>
+      <w:color w:val="000000"/>
+      <w:sz w:val="20"/>
+      <w:szCs w:val="20"/>
+      <w:lang w:val="es-PE" w:eastAsia="es-PE"/>
+    </w:rPr>
+    <w:tblPr>
+      <w:tblInd w:w="0" w:type="dxa"/>
+      <w:tblBorders>
+        <w:top w:val="single" w:sz="4" w:space="0" w:color="auto"/>
+        <w:left w:val="single" w:sz="4" w:space="0" w:color="auto"/>
+        <w:bottom w:val="single" w:sz="4" w:space="0" w:color="auto"/>
+        <w:right w:val="single" w:sz="4" w:space="0" w:color="auto"/>
+        <w:insideH w:val="single" w:sz="4" w:space="0" w:color="auto"/>
+        <w:insideV w:val="single" w:sz="4" w:space="0" w:color="auto"/>
+      </w:tblBorders>
+      <w:tblCellMar>
+        <w:top w:w="0" w:type="dxa"/>
+        <w:left w:w="108" w:type="dxa"/>
+        <w:bottom w:w="0" w:type="dxa"/>
+        <w:right w:w="108" w:type="dxa"/>
+      </w:tblCellMar>
+    </w:tblPr>
+  </w:style>
+  <w:style w:type="paragraph" w:styleId="NormalWeb">
+    <w:name w:val="Normal (Web)"/>
+    <w:basedOn w:val="Normal"/>
+    <w:uiPriority w:val="99"/>
+    <w:semiHidden/>
+    <w:unhideWhenUsed/>
+    <w:rsid w:val="00C816D9"/>
+    <w:pPr>
+      <w:spacing w:before="100" w:beforeAutospacing="1" w:after="100" w:afterAutospacing="1"/>
+    </w:pPr>
+    <w:rPr>
+      <w:rFonts w:eastAsia="Times New Roman"/>
+      <w:lang w:val="es-ES"/>
+    </w:rPr>
+  </w:style>
+  <w:style w:type="character" w:customStyle="1" w:styleId="apple-tab-span">
+    <w:name w:val="apple-tab-span"/>
+    <w:basedOn w:val="Fuentedeprrafopredeter"/>
+    <w:rsid w:val="00C816D9"/>
+  </w:style>
+  <w:style w:type="table" w:customStyle="1" w:styleId="GridTable2Accent2">
+    <w:name w:val="Grid Table 2 Accent 2"/>
+    <w:basedOn w:val="Tablanormal"/>
+    <w:uiPriority w:val="47"/>
+    <w:rsid w:val="002A6EC7"/>
+    <w:pPr>
+      <w:spacing w:after="0" w:line="240" w:lineRule="auto"/>
+    </w:pPr>
+    <w:tblPr>
+      <w:tblStyleRowBandSize w:val="1"/>
+      <w:tblStyleColBandSize w:val="1"/>
+      <w:tblInd w:w="0" w:type="dxa"/>
+      <w:tblBorders>
+        <w:top w:val="single" w:sz="2" w:space="0" w:color="F4B083" w:themeColor="accent2" w:themeTint="99"/>
+        <w:bottom w:val="single" w:sz="2" w:space="0" w:color="F4B083" w:themeColor="accent2" w:themeTint="99"/>
+        <w:insideH w:val="single" w:sz="2" w:space="0" w:color="F4B083" w:themeColor="accent2" w:themeTint="99"/>
+        <w:insideV w:val="single" w:sz="2" w:space="0" w:color="F4B083" w:themeColor="accent2" w:themeTint="99"/>
+      </w:tblBorders>
+      <w:tblCellMar>
+        <w:top w:w="0" w:type="dxa"/>
+        <w:left w:w="108" w:type="dxa"/>
+        <w:bottom w:w="0" w:type="dxa"/>
+        <w:right w:w="108" w:type="dxa"/>
+      </w:tblCellMar>
+    </w:tblPr>
+    <w:tblStylePr w:type="firstRow">
+      <w:rPr>
+        <w:b/>
+        <w:bCs/>
+      </w:rPr>
+      <w:tblPr/>
+      <w:tcPr>
+        <w:tcBorders>
+          <w:top w:val="nil"/>
+          <w:bottom w:val="single" w:sz="12" w:space="0" w:color="F4B083" w:themeColor="accent2" w:themeTint="99"/>
+          <w:insideH w:val="nil"/>
+          <w:insideV w:val="nil"/>
+        </w:tcBorders>
+        <w:shd w:val="clear" w:color="auto" w:fill="FFFFFF" w:themeFill="background1"/>
+      </w:tcPr>
+    </w:tblStylePr>
+    <w:tblStylePr w:type="lastRow">
+      <w:rPr>
+        <w:b/>
+        <w:bCs/>
+      </w:rPr>
+      <w:tblPr/>
+      <w:tcPr>
+        <w:tcBorders>
+          <w:top w:val="double" w:sz="2" w:space="0" w:color="F4B083" w:themeColor="accent2" w:themeTint="99"/>
+          <w:bottom w:val="nil"/>
+          <w:insideH w:val="nil"/>
+          <w:insideV w:val="nil"/>
+        </w:tcBorders>
+        <w:shd w:val="clear" w:color="auto" w:fill="FFFFFF" w:themeFill="background1"/>
+      </w:tcPr>
+    </w:tblStylePr>
+    <w:tblStylePr w:type="firstCol">
+      <w:rPr>
+        <w:b/>
+        <w:bCs/>
+      </w:rPr>
+    </w:tblStylePr>
+    <w:tblStylePr w:type="lastCol">
+      <w:rPr>
+        <w:b/>
+        <w:bCs/>
+      </w:rPr>
+    </w:tblStylePr>
+    <w:tblStylePr w:type="band1Vert">
+      <w:tblPr/>
+      <w:tcPr>
+        <w:shd w:val="clear" w:color="auto" w:fill="FBE4D5" w:themeFill="accent2" w:themeFillTint="33"/>
+      </w:tcPr>
+    </w:tblStylePr>
+    <w:tblStylePr w:type="band1Horz">
+      <w:tblPr/>
+      <w:tcPr>
+        <w:shd w:val="clear" w:color="auto" w:fill="FBE4D5" w:themeFill="accent2" w:themeFillTint="33"/>
+      </w:tcPr>
+    </w:tblStylePr>
+  </w:style>
+  <w:style w:type="character" w:customStyle="1" w:styleId="apple-converted-space">
+    <w:name w:val="apple-converted-space"/>
+    <w:basedOn w:val="Fuentedeprrafopredeter"/>
+    <w:rsid w:val="002A6EC7"/>
+  </w:style>
+  <w:style w:type="paragraph" w:styleId="Textodeglobo">
+    <w:name w:val="Balloon Text"/>
+    <w:basedOn w:val="Normal"/>
+    <w:link w:val="TextodegloboCar"/>
+    <w:uiPriority w:val="99"/>
+    <w:semiHidden/>
+    <w:unhideWhenUsed/>
+    <w:rsid w:val="00A52711"/>
+    <w:rPr>
+      <w:rFonts w:ascii="Lucida Grande" w:hAnsi="Lucida Grande" w:cs="Lucida Grande"/>
+      <w:sz w:val="18"/>
+      <w:szCs w:val="18"/>
+    </w:rPr>
+  </w:style>
+  <w:style w:type="character" w:customStyle="1" w:styleId="TextodegloboCar">
+    <w:name w:val="Texto de globo Car"/>
+    <w:basedOn w:val="Fuentedeprrafopredeter"/>
+    <w:link w:val="Textodeglobo"/>
+    <w:uiPriority w:val="99"/>
+    <w:semiHidden/>
+    <w:rsid w:val="00A52711"/>
+    <w:rPr>
+      <w:rFonts w:ascii="Lucida Grande" w:eastAsia="Arial" w:hAnsi="Lucida Grande" w:cs="Lucida Grande"/>
+      <w:sz w:val="18"/>
+      <w:szCs w:val="18"/>
+      <w:lang w:val="es-ES_tradnl" w:eastAsia="es-ES"/>
+    </w:rPr>
+  </w:style>
+  <w:style w:type="paragraph" w:customStyle="1" w:styleId="normal0">
+    <w:name w:val="normal"/>
+    <w:rsid w:val="00E15844"/>
+    <w:pPr>
+      <w:spacing w:after="0" w:line="240" w:lineRule="auto"/>
+    </w:pPr>
+    <w:rPr>
+      <w:rFonts w:ascii="Times New Roman" w:eastAsia="Times New Roman" w:hAnsi="Times New Roman" w:cs="Times New Roman"/>
+      <w:color w:val="000000"/>
+      <w:sz w:val="24"/>
+      <w:szCs w:val="24"/>
+      <w:lang w:val="es-ES_tradnl" w:eastAsia="es-ES"/>
+    </w:rPr>
   </w:style>
 </w:styles>
 </file>
@@ -6781,7 +9452,7 @@
     </a:clrScheme>
     <a:fontScheme name="Office">
       <a:majorFont>
-        <a:latin typeface="Calibri Light" panose="020F0302020204030204"/>
+        <a:latin typeface="Calibri Light"/>
         <a:ea typeface=""/>
         <a:cs typeface=""/>
         <a:font script="Jpan" typeface="ＭＳ ゴシック"/>
@@ -6816,7 +9487,7 @@
         <a:font script="Geor" typeface="Sylfaen"/>
       </a:majorFont>
       <a:minorFont>
-        <a:latin typeface="Calibri" panose="020F0502020204030204"/>
+        <a:latin typeface="Calibri"/>
         <a:ea typeface=""/>
         <a:cs typeface=""/>
         <a:font script="Jpan" typeface="ＭＳ 明朝"/>
@@ -6993,7 +9664,7 @@
   <a:extraClrSchemeLst/>
   <a:extLst>
     <a:ext uri="{05A4C25C-085E-4340-85A3-A5531E510DB2}">
-      <thm15:themeFamily xmlns:thm15="http://schemas.microsoft.com/office/thememl/2012/main" name="Office Theme" id="{62F939B6-93AF-4DB8-9C6B-D6C7DFDC589F}" vid="{4A3C46E8-61CC-4603-A589-7422A47A8E4A}"/>
+      <thm15:themeFamily xmlns:thm15="http://schemas.microsoft.com/office/thememl/2012/main" xmlns="" name="Office Theme" id="{62F939B6-93AF-4DB8-9C6B-D6C7DFDC589F}" vid="{4A3C46E8-61CC-4603-A589-7422A47A8E4A}"/>
     </a:ext>
   </a:extLst>
 </a:theme>
@@ -7004,7 +9675,7 @@
 </file>
 
 <file path=customXml/itemProps1.xml><?xml version="1.0" encoding="utf-8"?>
-<ds:datastoreItem xmlns:ds="http://schemas.openxmlformats.org/officeDocument/2006/customXml" ds:itemID="{140FA30C-9BA5-49E8-8812-15C1A829A25F}">
+<ds:datastoreItem xmlns:ds="http://schemas.openxmlformats.org/officeDocument/2006/customXml" ds:itemID="{CDB42D26-71B5-2748-8A89-4C1E92DAE5C1}">
   <ds:schemaRefs>
     <ds:schemaRef ds:uri="http://schemas.openxmlformats.org/officeDocument/2006/bibliography"/>
   </ds:schemaRefs>

</xml_diff>